<commit_message>
Desarrollo Web - Module 7 - Unit 4 - Lesson 1
</commit_message>
<xml_diff>
--- a/DesarrolloWeb/Modulo_7-InteractuandoConBasesDeDatos/Unidad_4-IntegracionFrontEnd/UNIDAD4.docx
+++ b/DesarrolloWeb/Modulo_7-InteractuandoConBasesDeDatos/Unidad_4-IntegracionFrontEnd/UNIDAD4.docx
@@ -543,6 +543,226 @@
       <w:pPr>
         <w:shd w:val="clear" w:color="auto" w:fill="FFFFFF"/>
         <w:spacing w:after="0" w:line="300" w:lineRule="atLeast"/>
+        <w:rPr>
+          <w:rFonts w:ascii="Arial" w:eastAsia="Times New Roman" w:hAnsi="Arial" w:cs="Arial"/>
+          <w:color w:val="2C3E50"/>
+          <w:sz w:val="21"/>
+          <w:szCs w:val="21"/>
+          <w:lang w:val="es-CR"/>
+        </w:rPr>
+      </w:pPr>
+      <w:r>
+        <w:rPr>
+          <w:rFonts w:ascii="Arial" w:eastAsia="Times New Roman" w:hAnsi="Arial" w:cs="Arial"/>
+          <w:color w:val="2C3E50"/>
+          <w:sz w:val="21"/>
+          <w:szCs w:val="21"/>
+          <w:lang w:val="es-CR"/>
+        </w:rPr>
+        <w:t>Tiempo de pensar</w:t>
+      </w:r>
+    </w:p>
+    <w:p>
+      <w:pPr>
+        <w:shd w:val="clear" w:color="auto" w:fill="FFFFFF"/>
+        <w:spacing w:after="0" w:line="300" w:lineRule="atLeast"/>
+        <w:rPr>
+          <w:rFonts w:ascii="Arial" w:eastAsia="Times New Roman" w:hAnsi="Arial" w:cs="Arial"/>
+          <w:color w:val="2C3E50"/>
+          <w:sz w:val="21"/>
+          <w:szCs w:val="21"/>
+          <w:lang w:val="es-CR"/>
+        </w:rPr>
+      </w:pPr>
+      <w:r>
+        <w:rPr>
+          <w:rFonts w:ascii="Arial" w:eastAsia="Times New Roman" w:hAnsi="Arial" w:cs="Arial"/>
+          <w:color w:val="2C3E50"/>
+          <w:sz w:val="21"/>
+          <w:szCs w:val="21"/>
+          <w:lang w:val="es-CR"/>
+        </w:rPr>
+        <w:t>Hasta ahora hemos estudiado cómo enlazar las bases de datos con el Front-</w:t>
+      </w:r>
+      <w:proofErr w:type="spellStart"/>
+      <w:r>
+        <w:rPr>
+          <w:rFonts w:ascii="Arial" w:eastAsia="Times New Roman" w:hAnsi="Arial" w:cs="Arial"/>
+          <w:color w:val="2C3E50"/>
+          <w:sz w:val="21"/>
+          <w:szCs w:val="21"/>
+          <w:lang w:val="es-CR"/>
+        </w:rPr>
+        <w:t>end</w:t>
+      </w:r>
+      <w:proofErr w:type="spellEnd"/>
+      <w:r>
+        <w:rPr>
+          <w:rFonts w:ascii="Arial" w:eastAsia="Times New Roman" w:hAnsi="Arial" w:cs="Arial"/>
+          <w:color w:val="2C3E50"/>
+          <w:sz w:val="21"/>
+          <w:szCs w:val="21"/>
+          <w:lang w:val="es-CR"/>
+        </w:rPr>
+        <w:t xml:space="preserve"> y cómo usar PHP para acceder a una base de datos. Ahora te invitamos a poner en práctica tus conocimientos haciendo esta actividad.</w:t>
+      </w:r>
+      <w:r>
+        <w:rPr>
+          <w:rFonts w:ascii="Arial" w:eastAsia="Times New Roman" w:hAnsi="Arial" w:cs="Arial"/>
+          <w:color w:val="2C3E50"/>
+          <w:sz w:val="21"/>
+          <w:szCs w:val="21"/>
+          <w:lang w:val="es-CR"/>
+        </w:rPr>
+        <w:br/>
+      </w:r>
+      <w:r>
+        <w:rPr>
+          <w:rFonts w:ascii="Arial" w:eastAsia="Times New Roman" w:hAnsi="Arial" w:cs="Arial"/>
+          <w:color w:val="2C3E50"/>
+          <w:sz w:val="21"/>
+          <w:szCs w:val="21"/>
+          <w:lang w:val="es-CR"/>
+        </w:rPr>
+        <w:br/>
+        <w:t>Instrucciones:</w:t>
+      </w:r>
+      <w:r>
+        <w:rPr>
+          <w:rFonts w:ascii="Arial" w:eastAsia="Times New Roman" w:hAnsi="Arial" w:cs="Arial"/>
+          <w:color w:val="2C3E50"/>
+          <w:sz w:val="21"/>
+          <w:szCs w:val="21"/>
+          <w:lang w:val="es-CR"/>
+        </w:rPr>
+        <w:br/>
+        <w:t>De las opciones que ves a continuación, escoge aquellas que responden el enunciado.</w:t>
+      </w:r>
+      <w:r>
+        <w:rPr>
+          <w:rFonts w:ascii="Arial" w:eastAsia="Times New Roman" w:hAnsi="Arial" w:cs="Arial"/>
+          <w:color w:val="2C3E50"/>
+          <w:sz w:val="21"/>
+          <w:szCs w:val="21"/>
+          <w:lang w:val="es-CR"/>
+        </w:rPr>
+        <w:br/>
+      </w:r>
+      <w:r>
+        <w:rPr>
+          <w:rFonts w:ascii="Arial" w:eastAsia="Times New Roman" w:hAnsi="Arial" w:cs="Arial"/>
+          <w:color w:val="2C3E50"/>
+          <w:sz w:val="21"/>
+          <w:szCs w:val="21"/>
+          <w:lang w:val="es-CR"/>
+        </w:rPr>
+        <w:br/>
+        <w:t>Enunciado:</w:t>
+      </w:r>
+      <w:r>
+        <w:rPr>
+          <w:rFonts w:ascii="Arial" w:eastAsia="Times New Roman" w:hAnsi="Arial" w:cs="Arial"/>
+          <w:color w:val="2C3E50"/>
+          <w:sz w:val="21"/>
+          <w:szCs w:val="21"/>
+          <w:lang w:val="es-CR"/>
+        </w:rPr>
+        <w:br/>
+        <w:t>La integración de una base de datos con el Front-</w:t>
+      </w:r>
+      <w:proofErr w:type="spellStart"/>
+      <w:r>
+        <w:rPr>
+          <w:rFonts w:ascii="Arial" w:eastAsia="Times New Roman" w:hAnsi="Arial" w:cs="Arial"/>
+          <w:color w:val="2C3E50"/>
+          <w:sz w:val="21"/>
+          <w:szCs w:val="21"/>
+          <w:lang w:val="es-CR"/>
+        </w:rPr>
+        <w:t>end</w:t>
+      </w:r>
+      <w:proofErr w:type="spellEnd"/>
+      <w:r>
+        <w:rPr>
+          <w:rFonts w:ascii="Arial" w:eastAsia="Times New Roman" w:hAnsi="Arial" w:cs="Arial"/>
+          <w:color w:val="2C3E50"/>
+          <w:sz w:val="21"/>
+          <w:szCs w:val="21"/>
+          <w:lang w:val="es-CR"/>
+        </w:rPr>
+        <w:t xml:space="preserve"> requiere la intervención de todas las partes del sistema, ¿cuáles de las siguientes opciones necesitamos para llevar a cabo esta tarea?</w:t>
+      </w:r>
+    </w:p>
+    <w:p>
+      <w:pPr>
+        <w:shd w:val="clear" w:color="auto" w:fill="FFFFFF"/>
+        <w:spacing w:after="0" w:line="300" w:lineRule="atLeast"/>
+        <w:rPr>
+          <w:rFonts w:ascii="Arial" w:eastAsia="Times New Roman" w:hAnsi="Arial" w:cs="Arial"/>
+          <w:color w:val="2C3E50"/>
+          <w:sz w:val="21"/>
+          <w:szCs w:val="21"/>
+          <w:lang w:val="es-CR"/>
+        </w:rPr>
+      </w:pPr>
+    </w:p>
+    <w:p>
+      <w:pPr>
+        <w:shd w:val="clear" w:color="auto" w:fill="FFFFFF"/>
+        <w:spacing w:after="0" w:line="300" w:lineRule="atLeast"/>
+        <w:rPr>
+          <w:rFonts w:ascii="Arial" w:eastAsia="Times New Roman" w:hAnsi="Arial" w:cs="Arial"/>
+          <w:color w:val="2C3E50"/>
+          <w:sz w:val="21"/>
+          <w:szCs w:val="21"/>
+          <w:lang w:val="es-CR"/>
+        </w:rPr>
+      </w:pPr>
+      <w:r>
+        <w:rPr>
+          <w:noProof/>
+        </w:rPr>
+        <w:drawing>
+          <wp:inline distT="0" distB="0" distL="0" distR="0" wp14:anchorId="6CA6CFBE" wp14:editId="5941932B">
+            <wp:extent cx="5943600" cy="1032510"/>
+            <wp:effectExtent l="0" t="0" r="0" b="0"/>
+            <wp:docPr id="1" name="Picture 1"/>
+            <wp:cNvGraphicFramePr>
+              <a:graphicFrameLocks xmlns:a="http://schemas.openxmlformats.org/drawingml/2006/main" noChangeAspect="1"/>
+            </wp:cNvGraphicFramePr>
+            <a:graphic xmlns:a="http://schemas.openxmlformats.org/drawingml/2006/main">
+              <a:graphicData uri="http://schemas.openxmlformats.org/drawingml/2006/picture">
+                <pic:pic xmlns:pic="http://schemas.openxmlformats.org/drawingml/2006/picture">
+                  <pic:nvPicPr>
+                    <pic:cNvPr id="1" name=""/>
+                    <pic:cNvPicPr/>
+                  </pic:nvPicPr>
+                  <pic:blipFill>
+                    <a:blip r:embed="rId7"/>
+                    <a:stretch>
+                      <a:fillRect/>
+                    </a:stretch>
+                  </pic:blipFill>
+                  <pic:spPr>
+                    <a:xfrm>
+                      <a:off x="0" y="0"/>
+                      <a:ext cx="5943600" cy="1032510"/>
+                    </a:xfrm>
+                    <a:prstGeom prst="rect">
+                      <a:avLst/>
+                    </a:prstGeom>
+                  </pic:spPr>
+                </pic:pic>
+              </a:graphicData>
+            </a:graphic>
+          </wp:inline>
+        </w:drawing>
+      </w:r>
+    </w:p>
+    <w:p>
+      <w:pPr>
+        <w:shd w:val="clear" w:color="auto" w:fill="FFFFFF"/>
+        <w:spacing w:after="0" w:line="300" w:lineRule="atLeast"/>
         <w:ind w:firstLine="360"/>
         <w:rPr>
           <w:rFonts w:ascii="Arial" w:eastAsia="Times New Roman" w:hAnsi="Arial" w:cs="Arial"/>
@@ -574,6 +794,7 @@
           <w:szCs w:val="21"/>
           <w:lang w:val="es-CR"/>
         </w:rPr>
+        <w:lastRenderedPageBreak/>
         <w:t>2.3. Usuarios y roles</w:t>
       </w:r>
     </w:p>
@@ -581,145 +802,6 @@
       <w:pPr>
         <w:shd w:val="clear" w:color="auto" w:fill="FFFFFF"/>
         <w:spacing w:after="0" w:line="300" w:lineRule="atLeast"/>
-        <w:ind w:firstLine="360"/>
-        <w:rPr>
-          <w:rFonts w:ascii="Arial" w:eastAsia="Times New Roman" w:hAnsi="Arial" w:cs="Arial"/>
-          <w:color w:val="2C3E50"/>
-          <w:sz w:val="21"/>
-          <w:szCs w:val="21"/>
-          <w:lang w:val="es-CR"/>
-        </w:rPr>
-      </w:pPr>
-    </w:p>
-    <w:p>
-      <w:pPr>
-        <w:shd w:val="clear" w:color="auto" w:fill="FFFFFF"/>
-        <w:spacing w:after="0" w:line="300" w:lineRule="atLeast"/>
-        <w:ind w:firstLine="360"/>
-        <w:rPr>
-          <w:rFonts w:ascii="Arial" w:eastAsia="Times New Roman" w:hAnsi="Arial" w:cs="Arial"/>
-          <w:color w:val="2C3E50"/>
-          <w:sz w:val="21"/>
-          <w:szCs w:val="21"/>
-          <w:lang w:val="es-CR"/>
-        </w:rPr>
-      </w:pPr>
-      <w:r>
-        <w:rPr>
-          <w:rFonts w:ascii="Arial" w:eastAsia="Times New Roman" w:hAnsi="Arial" w:cs="Arial"/>
-          <w:color w:val="2C3E50"/>
-          <w:sz w:val="21"/>
-          <w:szCs w:val="21"/>
-          <w:lang w:val="es-CR"/>
-        </w:rPr>
-        <w:t>2.4. Actividad 2</w:t>
-      </w:r>
-    </w:p>
-    <w:p>
-      <w:pPr>
-        <w:shd w:val="clear" w:color="auto" w:fill="FFFFFF"/>
-        <w:spacing w:after="0" w:line="300" w:lineRule="atLeast"/>
-        <w:ind w:firstLine="360"/>
-        <w:rPr>
-          <w:rFonts w:ascii="Arial" w:eastAsia="Times New Roman" w:hAnsi="Arial" w:cs="Arial"/>
-          <w:color w:val="2C3E50"/>
-          <w:sz w:val="21"/>
-          <w:szCs w:val="21"/>
-          <w:lang w:val="es-CR"/>
-        </w:rPr>
-      </w:pPr>
-    </w:p>
-    <w:p>
-      <w:pPr>
-        <w:shd w:val="clear" w:color="auto" w:fill="FFFFFF"/>
-        <w:spacing w:after="0" w:line="300" w:lineRule="atLeast"/>
-        <w:ind w:firstLine="360"/>
-        <w:rPr>
-          <w:rFonts w:ascii="Arial" w:eastAsia="Times New Roman" w:hAnsi="Arial" w:cs="Arial"/>
-          <w:color w:val="2C3E50"/>
-          <w:sz w:val="21"/>
-          <w:szCs w:val="21"/>
-          <w:lang w:val="es-CR"/>
-        </w:rPr>
-      </w:pPr>
-      <w:r>
-        <w:rPr>
-          <w:rFonts w:ascii="Arial" w:eastAsia="Times New Roman" w:hAnsi="Arial" w:cs="Arial"/>
-          <w:color w:val="2C3E50"/>
-          <w:sz w:val="21"/>
-          <w:szCs w:val="21"/>
-          <w:lang w:val="es-CR"/>
-        </w:rPr>
-        <w:t>2.5. Lectura: Encriptación de contraseñas</w:t>
-      </w:r>
-    </w:p>
-    <w:p>
-      <w:pPr>
-        <w:shd w:val="clear" w:color="auto" w:fill="FFFFFF"/>
-        <w:spacing w:after="0" w:line="300" w:lineRule="atLeast"/>
-        <w:ind w:firstLine="360"/>
-        <w:rPr>
-          <w:rFonts w:ascii="Arial" w:eastAsia="Times New Roman" w:hAnsi="Arial" w:cs="Arial"/>
-          <w:color w:val="2C3E50"/>
-          <w:sz w:val="21"/>
-          <w:szCs w:val="21"/>
-          <w:lang w:val="es-CR"/>
-        </w:rPr>
-      </w:pPr>
-    </w:p>
-    <w:p>
-      <w:pPr>
-        <w:shd w:val="clear" w:color="auto" w:fill="FFFFFF"/>
-        <w:spacing w:after="0" w:line="300" w:lineRule="atLeast"/>
-        <w:ind w:firstLine="360"/>
-        <w:rPr>
-          <w:rFonts w:ascii="Arial" w:eastAsia="Times New Roman" w:hAnsi="Arial" w:cs="Arial"/>
-          <w:color w:val="2C3E50"/>
-          <w:sz w:val="21"/>
-          <w:szCs w:val="21"/>
-          <w:lang w:val="es-CR"/>
-        </w:rPr>
-      </w:pPr>
-      <w:r>
-        <w:rPr>
-          <w:rFonts w:ascii="Arial" w:eastAsia="Times New Roman" w:hAnsi="Arial" w:cs="Arial"/>
-          <w:color w:val="2C3E50"/>
-          <w:sz w:val="21"/>
-          <w:szCs w:val="21"/>
-          <w:lang w:val="es-CR"/>
-        </w:rPr>
-        <w:t>2.6. Del formulario a la Base de Datos</w:t>
-      </w:r>
-    </w:p>
-    <w:p>
-      <w:pPr>
-        <w:shd w:val="clear" w:color="auto" w:fill="FFFFFF"/>
-        <w:spacing w:after="0" w:line="300" w:lineRule="atLeast"/>
-        <w:rPr>
-          <w:rFonts w:ascii="Arial" w:eastAsia="Times New Roman" w:hAnsi="Arial" w:cs="Arial"/>
-          <w:color w:val="2C3E50"/>
-          <w:sz w:val="21"/>
-          <w:szCs w:val="21"/>
-          <w:lang w:val="es-CR"/>
-        </w:rPr>
-      </w:pPr>
-    </w:p>
-    <w:p>
-      <w:pPr>
-        <w:shd w:val="clear" w:color="auto" w:fill="FFFFFF"/>
-        <w:spacing w:after="0" w:line="300" w:lineRule="atLeast"/>
-        <w:rPr>
-          <w:rFonts w:ascii="Arial" w:eastAsia="Times New Roman" w:hAnsi="Arial" w:cs="Arial"/>
-          <w:color w:val="2C3E50"/>
-          <w:sz w:val="21"/>
-          <w:szCs w:val="21"/>
-          <w:lang w:val="es-CR"/>
-        </w:rPr>
-      </w:pPr>
-    </w:p>
-    <w:p>
-      <w:pPr>
-        <w:spacing w:after="0"/>
         <w:rPr>
           <w:rFonts w:ascii="Arial" w:eastAsia="Times New Roman" w:hAnsi="Arial" w:cs="Arial"/>
           <w:color w:val="2C3E50"/>
@@ -730,6 +812,158 @@
       </w:pPr>
       <w:bookmarkStart w:id="0" w:name="_GoBack"/>
       <w:bookmarkEnd w:id="0"/>
+    </w:p>
+    <w:p>
+      <w:pPr>
+        <w:shd w:val="clear" w:color="auto" w:fill="FFFFFF"/>
+        <w:spacing w:after="0" w:line="300" w:lineRule="atLeast"/>
+        <w:ind w:firstLine="360"/>
+        <w:rPr>
+          <w:rFonts w:ascii="Arial" w:eastAsia="Times New Roman" w:hAnsi="Arial" w:cs="Arial"/>
+          <w:color w:val="2C3E50"/>
+          <w:sz w:val="21"/>
+          <w:szCs w:val="21"/>
+          <w:lang w:val="es-CR"/>
+        </w:rPr>
+      </w:pPr>
+    </w:p>
+    <w:p>
+      <w:pPr>
+        <w:shd w:val="clear" w:color="auto" w:fill="FFFFFF"/>
+        <w:spacing w:after="0" w:line="300" w:lineRule="atLeast"/>
+        <w:ind w:firstLine="360"/>
+        <w:rPr>
+          <w:rFonts w:ascii="Arial" w:eastAsia="Times New Roman" w:hAnsi="Arial" w:cs="Arial"/>
+          <w:color w:val="2C3E50"/>
+          <w:sz w:val="21"/>
+          <w:szCs w:val="21"/>
+          <w:lang w:val="es-CR"/>
+        </w:rPr>
+      </w:pPr>
+      <w:r>
+        <w:rPr>
+          <w:rFonts w:ascii="Arial" w:eastAsia="Times New Roman" w:hAnsi="Arial" w:cs="Arial"/>
+          <w:color w:val="2C3E50"/>
+          <w:sz w:val="21"/>
+          <w:szCs w:val="21"/>
+          <w:lang w:val="es-CR"/>
+        </w:rPr>
+        <w:t>2.4. Actividad 2</w:t>
+      </w:r>
+    </w:p>
+    <w:p>
+      <w:pPr>
+        <w:shd w:val="clear" w:color="auto" w:fill="FFFFFF"/>
+        <w:spacing w:after="0" w:line="300" w:lineRule="atLeast"/>
+        <w:ind w:firstLine="360"/>
+        <w:rPr>
+          <w:rFonts w:ascii="Arial" w:eastAsia="Times New Roman" w:hAnsi="Arial" w:cs="Arial"/>
+          <w:color w:val="2C3E50"/>
+          <w:sz w:val="21"/>
+          <w:szCs w:val="21"/>
+          <w:lang w:val="es-CR"/>
+        </w:rPr>
+      </w:pPr>
+    </w:p>
+    <w:p>
+      <w:pPr>
+        <w:shd w:val="clear" w:color="auto" w:fill="FFFFFF"/>
+        <w:spacing w:after="0" w:line="300" w:lineRule="atLeast"/>
+        <w:ind w:firstLine="360"/>
+        <w:rPr>
+          <w:rFonts w:ascii="Arial" w:eastAsia="Times New Roman" w:hAnsi="Arial" w:cs="Arial"/>
+          <w:color w:val="2C3E50"/>
+          <w:sz w:val="21"/>
+          <w:szCs w:val="21"/>
+          <w:lang w:val="es-CR"/>
+        </w:rPr>
+      </w:pPr>
+      <w:r>
+        <w:rPr>
+          <w:rFonts w:ascii="Arial" w:eastAsia="Times New Roman" w:hAnsi="Arial" w:cs="Arial"/>
+          <w:color w:val="2C3E50"/>
+          <w:sz w:val="21"/>
+          <w:szCs w:val="21"/>
+          <w:lang w:val="es-CR"/>
+        </w:rPr>
+        <w:t>2.5. Lectura: Encriptación de contraseñas</w:t>
+      </w:r>
+    </w:p>
+    <w:p>
+      <w:pPr>
+        <w:shd w:val="clear" w:color="auto" w:fill="FFFFFF"/>
+        <w:spacing w:after="0" w:line="300" w:lineRule="atLeast"/>
+        <w:ind w:firstLine="360"/>
+        <w:rPr>
+          <w:rFonts w:ascii="Arial" w:eastAsia="Times New Roman" w:hAnsi="Arial" w:cs="Arial"/>
+          <w:color w:val="2C3E50"/>
+          <w:sz w:val="21"/>
+          <w:szCs w:val="21"/>
+          <w:lang w:val="es-CR"/>
+        </w:rPr>
+      </w:pPr>
+    </w:p>
+    <w:p>
+      <w:pPr>
+        <w:shd w:val="clear" w:color="auto" w:fill="FFFFFF"/>
+        <w:spacing w:after="0" w:line="300" w:lineRule="atLeast"/>
+        <w:ind w:firstLine="360"/>
+        <w:rPr>
+          <w:rFonts w:ascii="Arial" w:eastAsia="Times New Roman" w:hAnsi="Arial" w:cs="Arial"/>
+          <w:color w:val="2C3E50"/>
+          <w:sz w:val="21"/>
+          <w:szCs w:val="21"/>
+          <w:lang w:val="es-CR"/>
+        </w:rPr>
+      </w:pPr>
+      <w:r>
+        <w:rPr>
+          <w:rFonts w:ascii="Arial" w:eastAsia="Times New Roman" w:hAnsi="Arial" w:cs="Arial"/>
+          <w:color w:val="2C3E50"/>
+          <w:sz w:val="21"/>
+          <w:szCs w:val="21"/>
+          <w:lang w:val="es-CR"/>
+        </w:rPr>
+        <w:t>2.6. Del formulario a la Base de Datos</w:t>
+      </w:r>
+    </w:p>
+    <w:p>
+      <w:pPr>
+        <w:shd w:val="clear" w:color="auto" w:fill="FFFFFF"/>
+        <w:spacing w:after="0" w:line="300" w:lineRule="atLeast"/>
+        <w:rPr>
+          <w:rFonts w:ascii="Arial" w:eastAsia="Times New Roman" w:hAnsi="Arial" w:cs="Arial"/>
+          <w:color w:val="2C3E50"/>
+          <w:sz w:val="21"/>
+          <w:szCs w:val="21"/>
+          <w:lang w:val="es-CR"/>
+        </w:rPr>
+      </w:pPr>
+    </w:p>
+    <w:p>
+      <w:pPr>
+        <w:shd w:val="clear" w:color="auto" w:fill="FFFFFF"/>
+        <w:spacing w:after="0" w:line="300" w:lineRule="atLeast"/>
+        <w:rPr>
+          <w:rFonts w:ascii="Arial" w:eastAsia="Times New Roman" w:hAnsi="Arial" w:cs="Arial"/>
+          <w:color w:val="2C3E50"/>
+          <w:sz w:val="21"/>
+          <w:szCs w:val="21"/>
+          <w:lang w:val="es-CR"/>
+        </w:rPr>
+      </w:pPr>
+    </w:p>
+    <w:p>
+      <w:pPr>
+        <w:spacing w:after="0"/>
+        <w:rPr>
+          <w:rFonts w:ascii="Arial" w:eastAsia="Times New Roman" w:hAnsi="Arial" w:cs="Arial"/>
+          <w:color w:val="2C3E50"/>
+          <w:sz w:val="21"/>
+          <w:szCs w:val="21"/>
+          <w:lang w:val="es-CR"/>
+        </w:rPr>
+      </w:pPr>
     </w:p>
     <w:p>
       <w:pPr>
@@ -2126,6 +2360,29 @@
     <w:name w:val="Normal"/>
     <w:qFormat/>
   </w:style>
+  <w:style w:type="paragraph" w:styleId="Heading2">
+    <w:name w:val="heading 2"/>
+    <w:basedOn w:val="Normal"/>
+    <w:next w:val="Normal"/>
+    <w:link w:val="Heading2Char"/>
+    <w:uiPriority w:val="9"/>
+    <w:semiHidden/>
+    <w:unhideWhenUsed/>
+    <w:qFormat/>
+    <w:rsid w:val="00A1513C"/>
+    <w:pPr>
+      <w:keepNext/>
+      <w:keepLines/>
+      <w:spacing w:before="40" w:after="0"/>
+      <w:outlineLvl w:val="1"/>
+    </w:pPr>
+    <w:rPr>
+      <w:rFonts w:asciiTheme="majorHAnsi" w:eastAsiaTheme="majorEastAsia" w:hAnsiTheme="majorHAnsi" w:cstheme="majorBidi"/>
+      <w:color w:val="2F5496" w:themeColor="accent1" w:themeShade="BF"/>
+      <w:sz w:val="26"/>
+      <w:szCs w:val="26"/>
+    </w:rPr>
+  </w:style>
   <w:style w:type="paragraph" w:styleId="Heading3">
     <w:name w:val="heading 3"/>
     <w:basedOn w:val="Normal"/>
@@ -2336,6 +2593,25 @@
     <w:name w:val="titulo-subseccion"/>
     <w:basedOn w:val="DefaultParagraphFont"/>
     <w:rsid w:val="001E4997"/>
+  </w:style>
+  <w:style w:type="character" w:customStyle="1" w:styleId="Heading2Char">
+    <w:name w:val="Heading 2 Char"/>
+    <w:basedOn w:val="DefaultParagraphFont"/>
+    <w:link w:val="Heading2"/>
+    <w:uiPriority w:val="9"/>
+    <w:semiHidden/>
+    <w:rsid w:val="00A1513C"/>
+    <w:rPr>
+      <w:rFonts w:asciiTheme="majorHAnsi" w:eastAsiaTheme="majorEastAsia" w:hAnsiTheme="majorHAnsi" w:cstheme="majorBidi"/>
+      <w:color w:val="2F5496" w:themeColor="accent1" w:themeShade="BF"/>
+      <w:sz w:val="26"/>
+      <w:szCs w:val="26"/>
+    </w:rPr>
+  </w:style>
+  <w:style w:type="character" w:customStyle="1" w:styleId="sentence-1">
+    <w:name w:val="sentence-1"/>
+    <w:basedOn w:val="DefaultParagraphFont"/>
+    <w:rsid w:val="00A1513C"/>
   </w:style>
 </w:styles>
 </file>

</xml_diff>

<commit_message>
Desarrollo Web - Module 7 - Unit 4 - Lesson 2 - Completed
</commit_message>
<xml_diff>
--- a/DesarrolloWeb/Modulo_7-InteractuandoConBasesDeDatos/Unidad_4-IntegracionFrontEnd/UNIDAD4.docx
+++ b/DesarrolloWeb/Modulo_7-InteractuandoConBasesDeDatos/Unidad_4-IntegracionFrontEnd/UNIDAD4.docx
@@ -1076,18 +1076,7 @@
           <w:szCs w:val="21"/>
           <w:lang w:val="es-CR"/>
         </w:rPr>
-        <w:t>error_</w:t>
-      </w:r>
-      <w:proofErr w:type="gramStart"/>
-      <w:r>
-        <w:rPr>
-          <w:rFonts w:ascii="Arial" w:eastAsia="Times New Roman" w:hAnsi="Arial" w:cs="Arial"/>
-          <w:color w:val="2C3E50"/>
-          <w:sz w:val="21"/>
-          <w:szCs w:val="21"/>
-          <w:lang w:val="es-CR"/>
-        </w:rPr>
-        <w:t>reporting</w:t>
+        <w:t>error_reporting</w:t>
       </w:r>
       <w:proofErr w:type="spellEnd"/>
       <w:r>
@@ -1098,18 +1087,7 @@
           <w:szCs w:val="21"/>
           <w:lang w:val="es-CR"/>
         </w:rPr>
-        <w:t>(</w:t>
-      </w:r>
-      <w:proofErr w:type="gramEnd"/>
-      <w:r>
-        <w:rPr>
-          <w:rFonts w:ascii="Arial" w:eastAsia="Times New Roman" w:hAnsi="Arial" w:cs="Arial"/>
-          <w:color w:val="2C3E50"/>
-          <w:sz w:val="21"/>
-          <w:szCs w:val="21"/>
-          <w:lang w:val="es-CR"/>
-        </w:rPr>
-        <w:t>0);</w:t>
+        <w:t>(0);</w:t>
       </w:r>
     </w:p>
     <w:p>
@@ -1228,29 +1206,7 @@
           <w:szCs w:val="21"/>
           <w:lang w:val="es-CR"/>
         </w:rPr>
-        <w:t xml:space="preserve"> con la base de datos, haciendo uso de los usuarios y roles, pues es preciso realizar algunas acciones adicionales para aumentar la seguridad del sistema. ¿Qué te parece si, </w:t>
-      </w:r>
-      <w:proofErr w:type="gramStart"/>
-      <w:r>
-        <w:rPr>
-          <w:rFonts w:ascii="Arial" w:eastAsia="Times New Roman" w:hAnsi="Arial" w:cs="Arial"/>
-          <w:color w:val="2C3E50"/>
-          <w:sz w:val="21"/>
-          <w:szCs w:val="21"/>
-          <w:lang w:val="es-CR"/>
-        </w:rPr>
-        <w:t>de acuerdo a</w:t>
-      </w:r>
-      <w:proofErr w:type="gramEnd"/>
-      <w:r>
-        <w:rPr>
-          <w:rFonts w:ascii="Arial" w:eastAsia="Times New Roman" w:hAnsi="Arial" w:cs="Arial"/>
-          <w:color w:val="2C3E50"/>
-          <w:sz w:val="21"/>
-          <w:szCs w:val="21"/>
-          <w:lang w:val="es-CR"/>
-        </w:rPr>
-        <w:t xml:space="preserve"> lo que estudiamos, practicamos un poco? Realiza la siguiente actividad y afirma tu aprendizaje.</w:t>
+        <w:t xml:space="preserve"> con la base de datos, haciendo uso de los usuarios y roles, pues es preciso realizar algunas acciones adicionales para aumentar la seguridad del sistema. ¿Qué te parece si, de acuerdo a lo que estudiamos, practicamos un poco? Realiza la siguiente actividad y afirma tu aprendizaje.</w:t>
       </w:r>
       <w:r>
         <w:rPr>
@@ -1491,6 +1447,7 @@
       <w:r>
         <w:rPr>
           <w:rFonts w:ascii="Arial" w:eastAsia="Times New Roman" w:hAnsi="Arial" w:cs="Arial"/>
+          <w:noProof/>
           <w:color w:val="2C3E50"/>
           <w:sz w:val="21"/>
           <w:szCs w:val="21"/>
@@ -1669,6 +1626,7 @@
       <w:r>
         <w:rPr>
           <w:rFonts w:ascii="Arial" w:eastAsia="Times New Roman" w:hAnsi="Arial" w:cs="Arial"/>
+          <w:noProof/>
           <w:color w:val="2C3E50"/>
           <w:sz w:val="21"/>
           <w:szCs w:val="21"/>
@@ -1774,29 +1732,7 @@
           <w:lang w:val="es-CR"/>
         </w:rPr>
         <w:br/>
-        <w:t xml:space="preserve">Estos algoritmos son los más comunes debido a su rapidez y eficiencia de operación, sin </w:t>
-      </w:r>
-      <w:proofErr w:type="gramStart"/>
-      <w:r>
-        <w:rPr>
-          <w:rFonts w:ascii="Arial" w:eastAsia="Times New Roman" w:hAnsi="Arial" w:cs="Arial"/>
-          <w:color w:val="2C3E50"/>
-          <w:sz w:val="21"/>
-          <w:szCs w:val="21"/>
-          <w:lang w:val="es-CR"/>
-        </w:rPr>
-        <w:t>embargo</w:t>
-      </w:r>
-      <w:proofErr w:type="gramEnd"/>
-      <w:r>
-        <w:rPr>
-          <w:rFonts w:ascii="Arial" w:eastAsia="Times New Roman" w:hAnsi="Arial" w:cs="Arial"/>
-          <w:color w:val="2C3E50"/>
-          <w:sz w:val="21"/>
-          <w:szCs w:val="21"/>
-          <w:lang w:val="es-CR"/>
-        </w:rPr>
-        <w:t xml:space="preserve"> no son lo suficientemente seguros para ser aplicados a las contraseñas de nuestros sistemas de información, ya que con técnicas modernas de fuerza bruta se convierte en algo sencillo decodificarlas. Es por esto que, para algo tan importante como una contraseña, se deben usar algoritmos de máxima seguridad que reduzcan su vulnerabilidad al máximo.</w:t>
+        <w:t>Estos algoritmos son los más comunes debido a su rapidez y eficiencia de operación, sin embargo no son lo suficientemente seguros para ser aplicados a las contraseñas de nuestros sistemas de información, ya que con técnicas modernas de fuerza bruta se convierte en algo sencillo decodificarlas. Es por esto que, para algo tan importante como una contraseña, se deben usar algoritmos de máxima seguridad que reduzcan su vulnerabilidad al máximo.</w:t>
       </w:r>
       <w:r>
         <w:rPr>
@@ -1853,9 +1789,9 @@
           <w:szCs w:val="21"/>
           <w:lang w:val="es-CR"/>
         </w:rPr>
-        <w:t>password_</w:t>
-      </w:r>
-      <w:proofErr w:type="gramStart"/>
+        <w:t>password_hash</w:t>
+      </w:r>
+      <w:proofErr w:type="spellEnd"/>
       <w:r>
         <w:rPr>
           <w:rFonts w:ascii="Arial" w:eastAsia="Times New Roman" w:hAnsi="Arial"/>
@@ -1866,9 +1802,126 @@
           <w:szCs w:val="21"/>
           <w:lang w:val="es-CR"/>
         </w:rPr>
-        <w:t>hash</w:t>
+        <w:t>().</w:t>
+      </w:r>
+      <w:r>
+        <w:rPr>
+          <w:rFonts w:ascii="Arial" w:eastAsia="Times New Roman" w:hAnsi="Arial" w:cs="Arial"/>
+          <w:color w:val="2C3E50"/>
+          <w:sz w:val="21"/>
+          <w:szCs w:val="21"/>
+          <w:lang w:val="es-CR"/>
+        </w:rPr>
+        <w:t> Este método recibe como parámetro la cadena a codificar y una constante de algoritmo de contraseñas que indique bajo qué algoritmo se realizará el proceso. Se recomienda usar el valor por defecto con la constante PASSWORD_DEFAULT, en la encriptación la palabra hash hace referencia al resultado del procedimiento, es decir, la cadena encriptada.</w:t>
+      </w:r>
+      <w:r>
+        <w:rPr>
+          <w:rFonts w:ascii="Arial" w:eastAsia="Times New Roman" w:hAnsi="Arial" w:cs="Arial"/>
+          <w:color w:val="2C3E50"/>
+          <w:sz w:val="21"/>
+          <w:szCs w:val="21"/>
+          <w:lang w:val="es-CR"/>
+        </w:rPr>
+        <w:br/>
+      </w:r>
+    </w:p>
+    <w:p>
+      <w:pPr>
+        <w:pStyle w:val="HTMLPreformatted"/>
+        <w:shd w:val="clear" w:color="auto" w:fill="FFFFFF"/>
+        <w:jc w:val="center"/>
+        <w:textAlignment w:val="baseline"/>
+        <w:rPr>
+          <w:color w:val="000000"/>
+        </w:rPr>
+      </w:pPr>
+      <w:proofErr w:type="spellStart"/>
+      <w:r>
+        <w:rPr>
+          <w:color w:val="000000"/>
+        </w:rPr>
+        <w:t>password_hash</w:t>
       </w:r>
       <w:proofErr w:type="spellEnd"/>
+      <w:r>
+        <w:rPr>
+          <w:color w:val="000000"/>
+        </w:rPr>
+        <w:t>(‘Manzana’, PASSWORD_DEFAULT)</w:t>
+      </w:r>
+    </w:p>
+    <w:p>
+      <w:pPr>
+        <w:shd w:val="clear" w:color="auto" w:fill="FFFFFF"/>
+        <w:spacing w:after="0" w:line="300" w:lineRule="atLeast"/>
+        <w:rPr>
+          <w:rFonts w:ascii="Arial" w:hAnsi="Arial" w:cs="Arial"/>
+          <w:color w:val="000000"/>
+          <w:lang w:val="es-CR"/>
+        </w:rPr>
+      </w:pPr>
+      <w:r>
+        <w:rPr>
+          <w:rFonts w:ascii="Arial" w:hAnsi="Arial" w:cs="Arial"/>
+          <w:color w:val="000000"/>
+          <w:lang w:val="es-CR"/>
+        </w:rPr>
+        <w:br/>
+      </w:r>
+      <w:r>
+        <w:rPr>
+          <w:rFonts w:ascii="Arial" w:eastAsia="Times New Roman" w:hAnsi="Arial" w:cs="Arial"/>
+          <w:color w:val="2C3E50"/>
+          <w:sz w:val="21"/>
+          <w:szCs w:val="21"/>
+          <w:lang w:val="es-CR"/>
+        </w:rPr>
+        <w:t>El valor retornado por el método es una cadena de caracteres correspondiente al hash del valor original. Este valor es el que se debe almacenar en la base de datos, sin embargo, es importante que, al definir la tabla que lo va a almacenar, su campo correspondiente sea de tipo cadena de caracteres y con un tamaño de 255, ya que la longitud del hash puede variar.</w:t>
+      </w:r>
+      <w:r>
+        <w:rPr>
+          <w:rFonts w:ascii="Arial" w:eastAsia="Times New Roman" w:hAnsi="Arial" w:cs="Arial"/>
+          <w:color w:val="2C3E50"/>
+          <w:sz w:val="21"/>
+          <w:szCs w:val="21"/>
+          <w:lang w:val="es-CR"/>
+        </w:rPr>
+        <w:br/>
+      </w:r>
+      <w:r>
+        <w:rPr>
+          <w:rFonts w:ascii="Arial" w:eastAsia="Times New Roman" w:hAnsi="Arial" w:cs="Arial"/>
+          <w:color w:val="2C3E50"/>
+          <w:sz w:val="21"/>
+          <w:szCs w:val="21"/>
+          <w:lang w:val="es-CR"/>
+        </w:rPr>
+        <w:br/>
+        <w:t xml:space="preserve">Si necesitamos verificar una contraseña ingresada con la almacenada en una base de datos, tal y como se realiza en un proceso de Log in, se usa el método </w:t>
+      </w:r>
+      <w:proofErr w:type="spellStart"/>
+      <w:r>
+        <w:rPr>
+          <w:rFonts w:ascii="Arial" w:eastAsia="Times New Roman" w:hAnsi="Arial" w:cs="Arial"/>
+          <w:color w:val="2C3E50"/>
+          <w:sz w:val="21"/>
+          <w:szCs w:val="21"/>
+          <w:lang w:val="es-CR"/>
+        </w:rPr>
+        <w:t>password_verify</w:t>
+      </w:r>
+      <w:proofErr w:type="spellEnd"/>
+      <w:r>
+        <w:rPr>
+          <w:rFonts w:ascii="Arial" w:eastAsia="Times New Roman" w:hAnsi="Arial" w:cs="Arial"/>
+          <w:color w:val="2C3E50"/>
+          <w:sz w:val="21"/>
+          <w:szCs w:val="21"/>
+          <w:lang w:val="es-CR"/>
+        </w:rPr>
+        <w:t>(). Este método recibe como parámetros una cadena a comparar y un hash creado por medio de la función </w:t>
+      </w:r>
+      <w:proofErr w:type="spellStart"/>
       <w:r>
         <w:rPr>
           <w:rFonts w:ascii="Arial" w:eastAsia="Times New Roman" w:hAnsi="Arial"/>
@@ -1879,9 +1932,9 @@
           <w:szCs w:val="21"/>
           <w:lang w:val="es-CR"/>
         </w:rPr>
-        <w:t>(</w:t>
-      </w:r>
-      <w:proofErr w:type="gramEnd"/>
+        <w:t>password_hash</w:t>
+      </w:r>
+      <w:proofErr w:type="spellEnd"/>
       <w:r>
         <w:rPr>
           <w:rFonts w:ascii="Arial" w:eastAsia="Times New Roman" w:hAnsi="Arial"/>
@@ -1892,17 +1945,7 @@
           <w:szCs w:val="21"/>
           <w:lang w:val="es-CR"/>
         </w:rPr>
-        <w:t>).</w:t>
-      </w:r>
-      <w:r>
-        <w:rPr>
-          <w:rFonts w:ascii="Arial" w:eastAsia="Times New Roman" w:hAnsi="Arial" w:cs="Arial"/>
-          <w:color w:val="2C3E50"/>
-          <w:sz w:val="21"/>
-          <w:szCs w:val="21"/>
-          <w:lang w:val="es-CR"/>
-        </w:rPr>
-        <w:t> Este método recibe como parámetro la cadena a codificar y una constante de algoritmo de contraseñas que indique bajo qué algoritmo se realizará el proceso. Se recomienda usar el valor por defecto con la constante PASSWORD_DEFAULT, en la encriptación la palabra hash hace referencia al resultado del procedimiento, es decir, la cadena encriptada.</w:t>
+        <w:t>.</w:t>
       </w:r>
       <w:r>
         <w:rPr>
@@ -1923,6 +1966,7 @@
         <w:textAlignment w:val="baseline"/>
         <w:rPr>
           <w:color w:val="000000"/>
+          <w:lang w:val="es-CR"/>
         </w:rPr>
       </w:pPr>
       <w:proofErr w:type="spellStart"/>
@@ -1931,191 +1975,15 @@
           <w:color w:val="000000"/>
           <w:lang w:val="es-CR"/>
         </w:rPr>
-        <w:t>password_</w:t>
-      </w:r>
-      <w:proofErr w:type="gramStart"/>
+        <w:t>password_verify</w:t>
+      </w:r>
+      <w:proofErr w:type="spellEnd"/>
       <w:r>
         <w:rPr>
           <w:color w:val="000000"/>
           <w:lang w:val="es-CR"/>
         </w:rPr>
-        <w:t>hash</w:t>
-      </w:r>
-      <w:proofErr w:type="spellEnd"/>
-      <w:r>
-        <w:rPr>
-          <w:color w:val="000000"/>
-          <w:lang w:val="es-CR"/>
-        </w:rPr>
-        <w:t>(</w:t>
-      </w:r>
-      <w:proofErr w:type="gramEnd"/>
-      <w:r>
-        <w:rPr>
-          <w:color w:val="000000"/>
-          <w:lang w:val="es-CR"/>
-        </w:rPr>
-        <w:t>‘Manzana’, PASSWORD_DEFAULT)</w:t>
-      </w:r>
-    </w:p>
-    <w:p>
-      <w:pPr>
-        <w:shd w:val="clear" w:color="auto" w:fill="FFFFFF"/>
-        <w:spacing w:after="0" w:line="300" w:lineRule="atLeast"/>
-        <w:rPr>
-          <w:rFonts w:ascii="Arial" w:hAnsi="Arial" w:cs="Arial"/>
-          <w:color w:val="000000"/>
-          <w:lang w:val="es-CR"/>
-        </w:rPr>
-      </w:pPr>
-      <w:r>
-        <w:rPr>
-          <w:rFonts w:ascii="Arial" w:hAnsi="Arial" w:cs="Arial"/>
-          <w:color w:val="000000"/>
-        </w:rPr>
-        <w:br/>
-      </w:r>
-      <w:r>
-        <w:rPr>
-          <w:rFonts w:ascii="Arial" w:eastAsia="Times New Roman" w:hAnsi="Arial" w:cs="Arial"/>
-          <w:color w:val="2C3E50"/>
-          <w:sz w:val="21"/>
-          <w:szCs w:val="21"/>
-          <w:lang w:val="es-CR"/>
-        </w:rPr>
-        <w:t>El valor retornado por el método es una cadena de caracteres correspondiente al hash del valor original. Este valor es el que se debe almacenar en la base de datos, sin embargo, es importante que, al definir la tabla que lo va a almacenar, su campo correspondiente sea de tipo cadena de caracteres y con un tamaño de 255, ya que la longitud del hash puede variar.</w:t>
-      </w:r>
-      <w:r>
-        <w:rPr>
-          <w:rFonts w:ascii="Arial" w:eastAsia="Times New Roman" w:hAnsi="Arial" w:cs="Arial"/>
-          <w:color w:val="2C3E50"/>
-          <w:sz w:val="21"/>
-          <w:szCs w:val="21"/>
-          <w:lang w:val="es-CR"/>
-        </w:rPr>
-        <w:br/>
-      </w:r>
-      <w:r>
-        <w:rPr>
-          <w:rFonts w:ascii="Arial" w:eastAsia="Times New Roman" w:hAnsi="Arial" w:cs="Arial"/>
-          <w:color w:val="2C3E50"/>
-          <w:sz w:val="21"/>
-          <w:szCs w:val="21"/>
-          <w:lang w:val="es-CR"/>
-        </w:rPr>
-        <w:br/>
-        <w:t xml:space="preserve">Si necesitamos verificar una contraseña ingresada con la almacenada en una base de datos, tal y como se realiza en un proceso de Log in, se usa el método </w:t>
-      </w:r>
-      <w:proofErr w:type="spellStart"/>
-      <w:r>
-        <w:rPr>
-          <w:rFonts w:ascii="Arial" w:eastAsia="Times New Roman" w:hAnsi="Arial" w:cs="Arial"/>
-          <w:color w:val="2C3E50"/>
-          <w:sz w:val="21"/>
-          <w:szCs w:val="21"/>
-          <w:lang w:val="es-CR"/>
-        </w:rPr>
-        <w:t>password_verify</w:t>
-      </w:r>
-      <w:proofErr w:type="spellEnd"/>
-      <w:r>
-        <w:rPr>
-          <w:rFonts w:ascii="Arial" w:eastAsia="Times New Roman" w:hAnsi="Arial" w:cs="Arial"/>
-          <w:color w:val="2C3E50"/>
-          <w:sz w:val="21"/>
-          <w:szCs w:val="21"/>
-          <w:lang w:val="es-CR"/>
-        </w:rPr>
-        <w:t>(). Este método recibe como parámetros una cadena a comparar y un hash creado por medio de la función </w:t>
-      </w:r>
-      <w:proofErr w:type="spellStart"/>
-      <w:proofErr w:type="gramStart"/>
-      <w:r>
-        <w:rPr>
-          <w:rFonts w:ascii="Arial" w:eastAsia="Times New Roman" w:hAnsi="Arial"/>
-          <w:i/>
-          <w:iCs/>
-          <w:color w:val="2C3E50"/>
-          <w:sz w:val="21"/>
-          <w:szCs w:val="21"/>
-          <w:lang w:val="es-CR"/>
-        </w:rPr>
-        <w:t>password</w:t>
-      </w:r>
-      <w:proofErr w:type="gramEnd"/>
-      <w:r>
-        <w:rPr>
-          <w:rFonts w:ascii="Arial" w:eastAsia="Times New Roman" w:hAnsi="Arial"/>
-          <w:i/>
-          <w:iCs/>
-          <w:color w:val="2C3E50"/>
-          <w:sz w:val="21"/>
-          <w:szCs w:val="21"/>
-          <w:lang w:val="es-CR"/>
-        </w:rPr>
-        <w:t>_hash</w:t>
-      </w:r>
-      <w:proofErr w:type="spellEnd"/>
-      <w:r>
-        <w:rPr>
-          <w:rFonts w:ascii="Arial" w:eastAsia="Times New Roman" w:hAnsi="Arial"/>
-          <w:i/>
-          <w:iCs/>
-          <w:color w:val="2C3E50"/>
-          <w:sz w:val="21"/>
-          <w:szCs w:val="21"/>
-          <w:lang w:val="es-CR"/>
-        </w:rPr>
-        <w:t>.</w:t>
-      </w:r>
-      <w:r>
-        <w:rPr>
-          <w:rFonts w:ascii="Arial" w:eastAsia="Times New Roman" w:hAnsi="Arial" w:cs="Arial"/>
-          <w:color w:val="2C3E50"/>
-          <w:sz w:val="21"/>
-          <w:szCs w:val="21"/>
-          <w:lang w:val="es-CR"/>
-        </w:rPr>
-        <w:br/>
-      </w:r>
-    </w:p>
-    <w:p>
-      <w:pPr>
-        <w:pStyle w:val="HTMLPreformatted"/>
-        <w:shd w:val="clear" w:color="auto" w:fill="FFFFFF"/>
-        <w:jc w:val="center"/>
-        <w:textAlignment w:val="baseline"/>
-        <w:rPr>
-          <w:color w:val="000000"/>
-        </w:rPr>
-      </w:pPr>
-      <w:proofErr w:type="spellStart"/>
-      <w:r>
-        <w:rPr>
-          <w:color w:val="000000"/>
-        </w:rPr>
-        <w:t>password_</w:t>
-      </w:r>
-      <w:proofErr w:type="gramStart"/>
-      <w:r>
-        <w:rPr>
-          <w:color w:val="000000"/>
-        </w:rPr>
-        <w:t>verify</w:t>
-      </w:r>
-      <w:proofErr w:type="spellEnd"/>
-      <w:r>
-        <w:rPr>
-          <w:color w:val="000000"/>
-        </w:rPr>
-        <w:t>(</w:t>
-      </w:r>
-      <w:proofErr w:type="gramEnd"/>
-      <w:r>
-        <w:rPr>
-          <w:color w:val="000000"/>
-        </w:rPr>
-        <w:t>‘Árbol’, $hash)</w:t>
+        <w:t>(‘Árbol’, $hash)</w:t>
       </w:r>
     </w:p>
     <w:p>
@@ -2348,6 +2216,7 @@
       <w:r>
         <w:rPr>
           <w:rFonts w:ascii="Arial" w:eastAsia="Times New Roman" w:hAnsi="Arial" w:cs="Arial"/>
+          <w:noProof/>
           <w:color w:val="2C3E50"/>
           <w:sz w:val="21"/>
           <w:szCs w:val="21"/>
@@ -2500,7 +2369,6 @@
         <w:t>-&gt;</w:t>
       </w:r>
       <w:proofErr w:type="spellStart"/>
-      <w:proofErr w:type="gramStart"/>
       <w:r>
         <w:rPr>
           <w:color w:val="000000"/>
@@ -2514,15 +2382,7 @@
           <w:color w:val="000000"/>
           <w:lang w:val="es-CR"/>
         </w:rPr>
-        <w:t>(</w:t>
-      </w:r>
-      <w:proofErr w:type="gramEnd"/>
-      <w:r>
-        <w:rPr>
-          <w:color w:val="000000"/>
-          <w:lang w:val="es-CR"/>
-        </w:rPr>
-        <w:t>‘SELECT * FROM tabla’);</w:t>
+        <w:t>(‘SELECT * FROM tabla’);</w:t>
       </w:r>
     </w:p>
     <w:p>
@@ -2618,31 +2478,15 @@
           <w:color w:val="000000"/>
           <w:lang w:val="es-CR"/>
         </w:rPr>
-        <w:t>fetch_</w:t>
-      </w:r>
-      <w:proofErr w:type="gramStart"/>
+        <w:t>fetch_assoc</w:t>
+      </w:r>
+      <w:proofErr w:type="spellEnd"/>
       <w:r>
         <w:rPr>
           <w:color w:val="000000"/>
           <w:lang w:val="es-CR"/>
         </w:rPr>
-        <w:t>assoc</w:t>
-      </w:r>
-      <w:proofErr w:type="spellEnd"/>
-      <w:r>
-        <w:rPr>
-          <w:color w:val="000000"/>
-          <w:lang w:val="es-CR"/>
-        </w:rPr>
-        <w:t>(</w:t>
-      </w:r>
-      <w:proofErr w:type="gramEnd"/>
-      <w:r>
-        <w:rPr>
-          <w:color w:val="000000"/>
-          <w:lang w:val="es-CR"/>
-        </w:rPr>
-        <w:t>);</w:t>
+        <w:t>();</w:t>
       </w:r>
     </w:p>
     <w:p>
@@ -2671,29 +2515,7 @@
           <w:szCs w:val="21"/>
           <w:lang w:val="es-CR"/>
         </w:rPr>
-        <w:t xml:space="preserve">Es importante tener en cuenta que </w:t>
-      </w:r>
-      <w:proofErr w:type="gramStart"/>
-      <w:r>
-        <w:rPr>
-          <w:rFonts w:ascii="Arial" w:eastAsia="Times New Roman" w:hAnsi="Arial" w:cs="Arial"/>
-          <w:color w:val="2C3E50"/>
-          <w:sz w:val="21"/>
-          <w:szCs w:val="21"/>
-          <w:lang w:val="es-CR"/>
-        </w:rPr>
-        <w:t>éste</w:t>
-      </w:r>
-      <w:proofErr w:type="gramEnd"/>
-      <w:r>
-        <w:rPr>
-          <w:rFonts w:ascii="Arial" w:eastAsia="Times New Roman" w:hAnsi="Arial" w:cs="Arial"/>
-          <w:color w:val="2C3E50"/>
-          <w:sz w:val="21"/>
-          <w:szCs w:val="21"/>
-          <w:lang w:val="es-CR"/>
-        </w:rPr>
-        <w:t xml:space="preserve"> método sólo convierte una fila del resultado a la vez. Esto quiere decir que, si la consulta arroja más de una fila como resultado, debemos usar un ciclo para recorrer la información de todas las filas. Generalmente se usa un ciclo </w:t>
+        <w:t xml:space="preserve">Es importante tener en cuenta que éste método sólo convierte una fila del resultado a la vez. Esto quiere decir que, si la consulta arroja más de una fila como resultado, debemos usar un ciclo para recorrer la información de todas las filas. Generalmente se usa un ciclo </w:t>
       </w:r>
       <w:proofErr w:type="spellStart"/>
       <w:r>
@@ -2749,7 +2571,6 @@
           <w:bdr w:val="single" w:sz="6" w:space="0" w:color="DDDDDD" w:frame="1"/>
         </w:rPr>
       </w:pPr>
-      <w:proofErr w:type="gramStart"/>
       <w:r>
         <w:rPr>
           <w:rStyle w:val="HTMLCode"/>
@@ -2757,17 +2578,7 @@
           <w:color w:val="000000"/>
           <w:bdr w:val="single" w:sz="6" w:space="0" w:color="DDDDDD" w:frame="1"/>
         </w:rPr>
-        <w:t>while(</w:t>
-      </w:r>
-      <w:proofErr w:type="gramEnd"/>
-      <w:r>
-        <w:rPr>
-          <w:rStyle w:val="HTMLCode"/>
-          <w:rFonts w:ascii="Consolas" w:eastAsiaTheme="majorEastAsia" w:hAnsi="Consolas"/>
-          <w:color w:val="000000"/>
-          <w:bdr w:val="single" w:sz="6" w:space="0" w:color="DDDDDD" w:frame="1"/>
-        </w:rPr>
-        <w:t>$fila = $</w:t>
+        <w:t>while($fila = $</w:t>
       </w:r>
       <w:proofErr w:type="spellStart"/>
       <w:r>
@@ -3422,6 +3233,7 @@
       <w:r>
         <w:rPr>
           <w:rFonts w:ascii="Arial" w:eastAsia="Times New Roman" w:hAnsi="Arial" w:cs="Arial"/>
+          <w:noProof/>
           <w:color w:val="2C3E50"/>
           <w:sz w:val="21"/>
           <w:szCs w:val="21"/>
@@ -3570,29 +3382,7 @@
           <w:szCs w:val="21"/>
           <w:lang w:val="es-CR"/>
         </w:rPr>
-        <w:t xml:space="preserve"> e interactivas mediante JavaScript, HTML5 y SVG. A </w:t>
-      </w:r>
-      <w:proofErr w:type="gramStart"/>
-      <w:r>
-        <w:rPr>
-          <w:rFonts w:ascii="Arial" w:eastAsia="Times New Roman" w:hAnsi="Arial" w:cs="Arial"/>
-          <w:color w:val="2C3E50"/>
-          <w:sz w:val="21"/>
-          <w:szCs w:val="21"/>
-          <w:lang w:val="es-CR"/>
-        </w:rPr>
-        <w:t>continuación</w:t>
-      </w:r>
-      <w:proofErr w:type="gramEnd"/>
-      <w:r>
-        <w:rPr>
-          <w:rFonts w:ascii="Arial" w:eastAsia="Times New Roman" w:hAnsi="Arial" w:cs="Arial"/>
-          <w:color w:val="2C3E50"/>
-          <w:sz w:val="21"/>
-          <w:szCs w:val="21"/>
-          <w:lang w:val="es-CR"/>
-        </w:rPr>
-        <w:t xml:space="preserve"> veremos unas de las librerías más usadas para esta práctica.</w:t>
+        <w:t xml:space="preserve"> e interactivas mediante JavaScript, HTML5 y SVG. A continuación veremos unas de las librerías más usadas para esta práctica.</w:t>
       </w:r>
       <w:r>
         <w:rPr>
@@ -4521,9 +4311,20 @@
           <w:szCs w:val="21"/>
           <w:lang w:val="es-CR"/>
         </w:rPr>
-        <w:t>material_</w:t>
-      </w:r>
-      <w:proofErr w:type="gramStart"/>
+        <w:t>material_select</w:t>
+      </w:r>
+      <w:proofErr w:type="spellEnd"/>
+      <w:r>
+        <w:rPr>
+          <w:rFonts w:ascii="Arial" w:eastAsia="Times New Roman" w:hAnsi="Arial" w:cs="Arial"/>
+          <w:color w:val="2C3E50"/>
+          <w:sz w:val="21"/>
+          <w:szCs w:val="21"/>
+          <w:lang w:val="es-CR"/>
+        </w:rPr>
+        <w:t xml:space="preserve">(). En el ejemplo se muestra el resultado en el </w:t>
+      </w:r>
+      <w:proofErr w:type="spellStart"/>
       <w:r>
         <w:rPr>
           <w:rFonts w:ascii="Arial" w:eastAsia="Times New Roman" w:hAnsi="Arial" w:cs="Arial"/>
@@ -4543,18 +4344,7 @@
           <w:szCs w:val="21"/>
           <w:lang w:val="es-CR"/>
         </w:rPr>
-        <w:t>(</w:t>
-      </w:r>
-      <w:proofErr w:type="gramEnd"/>
-      <w:r>
-        <w:rPr>
-          <w:rFonts w:ascii="Arial" w:eastAsia="Times New Roman" w:hAnsi="Arial" w:cs="Arial"/>
-          <w:color w:val="2C3E50"/>
-          <w:sz w:val="21"/>
-          <w:szCs w:val="21"/>
-          <w:lang w:val="es-CR"/>
-        </w:rPr>
-        <w:t xml:space="preserve">). En el ejemplo se muestra el resultado en el </w:t>
+        <w:t xml:space="preserve"> para el vehículo, que obtiene las placas de los </w:t>
       </w:r>
       <w:proofErr w:type="spellStart"/>
       <w:r>
@@ -4565,6 +4355,28 @@
           <w:szCs w:val="21"/>
           <w:lang w:val="es-CR"/>
         </w:rPr>
+        <w:t>vehiculos</w:t>
+      </w:r>
+      <w:proofErr w:type="spellEnd"/>
+      <w:r>
+        <w:rPr>
+          <w:rFonts w:ascii="Arial" w:eastAsia="Times New Roman" w:hAnsi="Arial" w:cs="Arial"/>
+          <w:color w:val="2C3E50"/>
+          <w:sz w:val="21"/>
+          <w:szCs w:val="21"/>
+          <w:lang w:val="es-CR"/>
+        </w:rPr>
+        <w:t xml:space="preserve"> en la base de datos y los añade al </w:t>
+      </w:r>
+      <w:proofErr w:type="spellStart"/>
+      <w:r>
+        <w:rPr>
+          <w:rFonts w:ascii="Arial" w:eastAsia="Times New Roman" w:hAnsi="Arial" w:cs="Arial"/>
+          <w:color w:val="2C3E50"/>
+          <w:sz w:val="21"/>
+          <w:szCs w:val="21"/>
+          <w:lang w:val="es-CR"/>
+        </w:rPr>
         <w:t>select</w:t>
       </w:r>
       <w:proofErr w:type="spellEnd"/>
@@ -4576,7 +4388,7 @@
           <w:szCs w:val="21"/>
           <w:lang w:val="es-CR"/>
         </w:rPr>
-        <w:t xml:space="preserve"> para el vehículo, que obtiene las placas de los </w:t>
+        <w:t xml:space="preserve">, luego se invoca la función </w:t>
       </w:r>
       <w:proofErr w:type="spellStart"/>
       <w:r>
@@ -4587,7 +4399,7 @@
           <w:szCs w:val="21"/>
           <w:lang w:val="es-CR"/>
         </w:rPr>
-        <w:t>vehiculos</w:t>
+        <w:t>material_select</w:t>
       </w:r>
       <w:proofErr w:type="spellEnd"/>
       <w:r>
@@ -4598,73 +4410,7 @@
           <w:szCs w:val="21"/>
           <w:lang w:val="es-CR"/>
         </w:rPr>
-        <w:t xml:space="preserve"> en la base de datos y los añade al </w:t>
-      </w:r>
-      <w:proofErr w:type="spellStart"/>
-      <w:r>
-        <w:rPr>
-          <w:rFonts w:ascii="Arial" w:eastAsia="Times New Roman" w:hAnsi="Arial" w:cs="Arial"/>
-          <w:color w:val="2C3E50"/>
-          <w:sz w:val="21"/>
-          <w:szCs w:val="21"/>
-          <w:lang w:val="es-CR"/>
-        </w:rPr>
-        <w:t>select</w:t>
-      </w:r>
-      <w:proofErr w:type="spellEnd"/>
-      <w:r>
-        <w:rPr>
-          <w:rFonts w:ascii="Arial" w:eastAsia="Times New Roman" w:hAnsi="Arial" w:cs="Arial"/>
-          <w:color w:val="2C3E50"/>
-          <w:sz w:val="21"/>
-          <w:szCs w:val="21"/>
-          <w:lang w:val="es-CR"/>
-        </w:rPr>
-        <w:t xml:space="preserve">, luego se invoca la función </w:t>
-      </w:r>
-      <w:proofErr w:type="spellStart"/>
-      <w:r>
-        <w:rPr>
-          <w:rFonts w:ascii="Arial" w:eastAsia="Times New Roman" w:hAnsi="Arial" w:cs="Arial"/>
-          <w:color w:val="2C3E50"/>
-          <w:sz w:val="21"/>
-          <w:szCs w:val="21"/>
-          <w:lang w:val="es-CR"/>
-        </w:rPr>
-        <w:t>material_</w:t>
-      </w:r>
-      <w:proofErr w:type="gramStart"/>
-      <w:r>
-        <w:rPr>
-          <w:rFonts w:ascii="Arial" w:eastAsia="Times New Roman" w:hAnsi="Arial" w:cs="Arial"/>
-          <w:color w:val="2C3E50"/>
-          <w:sz w:val="21"/>
-          <w:szCs w:val="21"/>
-          <w:lang w:val="es-CR"/>
-        </w:rPr>
-        <w:t>select</w:t>
-      </w:r>
-      <w:proofErr w:type="spellEnd"/>
-      <w:r>
-        <w:rPr>
-          <w:rFonts w:ascii="Arial" w:eastAsia="Times New Roman" w:hAnsi="Arial" w:cs="Arial"/>
-          <w:color w:val="2C3E50"/>
-          <w:sz w:val="21"/>
-          <w:szCs w:val="21"/>
-          <w:lang w:val="es-CR"/>
-        </w:rPr>
-        <w:t>(</w:t>
-      </w:r>
-      <w:proofErr w:type="gramEnd"/>
-      <w:r>
-        <w:rPr>
-          <w:rFonts w:ascii="Arial" w:eastAsia="Times New Roman" w:hAnsi="Arial" w:cs="Arial"/>
-          <w:color w:val="2C3E50"/>
-          <w:sz w:val="21"/>
-          <w:szCs w:val="21"/>
-          <w:lang w:val="es-CR"/>
-        </w:rPr>
-        <w:t xml:space="preserve">) para que se construya el selector de </w:t>
+        <w:t xml:space="preserve">() para que se construya el selector de </w:t>
       </w:r>
       <w:proofErr w:type="spellStart"/>
       <w:r>
@@ -5158,6 +4904,7 @@
         <w:rPr>
           <w:rFonts w:ascii="Arial" w:hAnsi="Arial" w:cs="Arial"/>
           <w:color w:val="333333"/>
+          <w:lang w:val="es-CR"/>
         </w:rPr>
       </w:pPr>
     </w:p>
@@ -5173,6 +4920,39 @@
           <w:lang w:val="es-CR"/>
         </w:rPr>
       </w:pPr>
+      <w:r>
+        <w:rPr>
+          <w:rFonts w:ascii="Arial" w:eastAsia="Times New Roman" w:hAnsi="Arial" w:cs="Arial"/>
+          <w:color w:val="2C3E50"/>
+          <w:sz w:val="21"/>
+          <w:szCs w:val="21"/>
+          <w:lang w:val="es-CR"/>
+        </w:rPr>
+        <w:t>Buenas Prácticas</w:t>
+      </w:r>
+    </w:p>
+    <w:p>
+      <w:pPr>
+        <w:shd w:val="clear" w:color="auto" w:fill="FFFFFF"/>
+        <w:textAlignment w:val="baseline"/>
+        <w:rPr>
+          <w:rFonts w:ascii="Arial" w:eastAsia="Times New Roman" w:hAnsi="Arial" w:cs="Arial"/>
+          <w:color w:val="2C3E50"/>
+          <w:sz w:val="21"/>
+          <w:szCs w:val="21"/>
+          <w:lang w:val="es-CR"/>
+        </w:rPr>
+      </w:pPr>
+      <w:r>
+        <w:rPr>
+          <w:rFonts w:ascii="Arial" w:eastAsia="Times New Roman" w:hAnsi="Arial" w:cs="Arial"/>
+          <w:color w:val="2C3E50"/>
+          <w:sz w:val="21"/>
+          <w:szCs w:val="21"/>
+          <w:lang w:val="es-CR"/>
+        </w:rPr>
+        <w:t xml:space="preserve">Mantener el modelo </w:t>
+      </w:r>
       <w:proofErr w:type="spellStart"/>
       <w:r>
         <w:rPr>
@@ -5182,7 +4962,7 @@
           <w:szCs w:val="21"/>
           <w:lang w:val="es-CR"/>
         </w:rPr>
-        <w:t>Buenas</w:t>
+        <w:t>Modelo</w:t>
       </w:r>
       <w:proofErr w:type="spellEnd"/>
       <w:r>
@@ -5193,7 +4973,7 @@
           <w:szCs w:val="21"/>
           <w:lang w:val="es-CR"/>
         </w:rPr>
-        <w:t xml:space="preserve"> </w:t>
+        <w:t xml:space="preserve"> Vista Controlador, es muy importante al interactuar con bases de datos ya que esto permite diferenciar segmentos del sistema y aportar a la seguridad y mantenibilidad del código. Es por este motivo, que se hacen uso de peticiones AJAX para la interacción del Front-</w:t>
       </w:r>
       <w:proofErr w:type="spellStart"/>
       <w:r>
@@ -5204,66 +4984,9 @@
           <w:szCs w:val="21"/>
           <w:lang w:val="es-CR"/>
         </w:rPr>
-        <w:t>Prácticas</w:t>
+        <w:t>end</w:t>
       </w:r>
       <w:proofErr w:type="spellEnd"/>
-    </w:p>
-    <w:p>
-      <w:pPr>
-        <w:shd w:val="clear" w:color="auto" w:fill="FFFFFF"/>
-        <w:textAlignment w:val="baseline"/>
-        <w:rPr>
-          <w:rFonts w:ascii="Arial" w:eastAsia="Times New Roman" w:hAnsi="Arial" w:cs="Arial"/>
-          <w:color w:val="2C3E50"/>
-          <w:sz w:val="21"/>
-          <w:szCs w:val="21"/>
-          <w:lang w:val="es-CR"/>
-        </w:rPr>
-      </w:pPr>
-      <w:r>
-        <w:rPr>
-          <w:rFonts w:ascii="Arial" w:eastAsia="Times New Roman" w:hAnsi="Arial" w:cs="Arial"/>
-          <w:color w:val="2C3E50"/>
-          <w:sz w:val="21"/>
-          <w:szCs w:val="21"/>
-          <w:lang w:val="es-CR"/>
-        </w:rPr>
-        <w:t xml:space="preserve">Mantener el modelo </w:t>
-      </w:r>
-      <w:proofErr w:type="spellStart"/>
-      <w:r>
-        <w:rPr>
-          <w:rFonts w:ascii="Arial" w:eastAsia="Times New Roman" w:hAnsi="Arial" w:cs="Arial"/>
-          <w:color w:val="2C3E50"/>
-          <w:sz w:val="21"/>
-          <w:szCs w:val="21"/>
-          <w:lang w:val="es-CR"/>
-        </w:rPr>
-        <w:t>Modelo</w:t>
-      </w:r>
-      <w:proofErr w:type="spellEnd"/>
-      <w:r>
-        <w:rPr>
-          <w:rFonts w:ascii="Arial" w:eastAsia="Times New Roman" w:hAnsi="Arial" w:cs="Arial"/>
-          <w:color w:val="2C3E50"/>
-          <w:sz w:val="21"/>
-          <w:szCs w:val="21"/>
-          <w:lang w:val="es-CR"/>
-        </w:rPr>
-        <w:t xml:space="preserve"> Vista Controlador, es muy importante al interactuar con bases de datos ya que esto permite diferenciar segmentos del sistema y aportar a la seguridad y mantenibilidad del código. Es por este motivo, que se hacen uso de peticiones AJAX para la interacción del Front-</w:t>
-      </w:r>
-      <w:proofErr w:type="spellStart"/>
-      <w:r>
-        <w:rPr>
-          <w:rFonts w:ascii="Arial" w:eastAsia="Times New Roman" w:hAnsi="Arial" w:cs="Arial"/>
-          <w:color w:val="2C3E50"/>
-          <w:sz w:val="21"/>
-          <w:szCs w:val="21"/>
-          <w:lang w:val="es-CR"/>
-        </w:rPr>
-        <w:t>end</w:t>
-      </w:r>
-      <w:proofErr w:type="spellEnd"/>
       <w:r>
         <w:rPr>
           <w:rFonts w:ascii="Arial" w:eastAsia="Times New Roman" w:hAnsi="Arial" w:cs="Arial"/>
@@ -5274,8 +4997,6 @@
         </w:rPr>
         <w:t xml:space="preserve"> con el servidor.</w:t>
       </w:r>
-      <w:bookmarkStart w:id="0" w:name="_GoBack"/>
-      <w:bookmarkEnd w:id="0"/>
     </w:p>
     <w:p>
       <w:pPr>
@@ -5308,7 +5029,7 @@
         <w:pStyle w:val="ListParagraph"/>
         <w:numPr>
           <w:ilvl w:val="0"/>
-          <w:numId w:val="10"/>
+          <w:numId w:val="2"/>
         </w:numPr>
         <w:shd w:val="clear" w:color="auto" w:fill="FFFFFF"/>
         <w:spacing w:after="0" w:line="300" w:lineRule="atLeast"/>
@@ -5330,6 +5051,309 @@
         </w:rPr>
         <w:t>Lección 3: Guardar información en una base de datos NoSQL</w:t>
       </w:r>
+    </w:p>
+    <w:p>
+      <w:pPr>
+        <w:shd w:val="clear" w:color="auto" w:fill="FFFFFF"/>
+        <w:spacing w:after="0" w:line="300" w:lineRule="atLeast"/>
+        <w:rPr>
+          <w:rFonts w:ascii="Arial" w:eastAsia="Times New Roman" w:hAnsi="Arial" w:cs="Arial"/>
+          <w:color w:val="2C3E50"/>
+          <w:sz w:val="21"/>
+          <w:szCs w:val="21"/>
+          <w:lang w:val="es-CR"/>
+        </w:rPr>
+      </w:pPr>
+    </w:p>
+    <w:p>
+      <w:pPr>
+        <w:pStyle w:val="ListParagraph"/>
+        <w:numPr>
+          <w:ilvl w:val="1"/>
+          <w:numId w:val="11"/>
+        </w:numPr>
+        <w:shd w:val="clear" w:color="auto" w:fill="FFFFFF"/>
+        <w:spacing w:after="0" w:line="300" w:lineRule="atLeast"/>
+        <w:rPr>
+          <w:rFonts w:ascii="Arial" w:eastAsia="Times New Roman" w:hAnsi="Arial" w:cs="Arial"/>
+          <w:color w:val="2C3E50"/>
+          <w:sz w:val="21"/>
+          <w:szCs w:val="21"/>
+          <w:lang w:val="es-CR"/>
+        </w:rPr>
+      </w:pPr>
+      <w:hyperlink r:id="rId20" w:history="1">
+        <w:r>
+          <w:rPr>
+            <w:rFonts w:eastAsia="Times New Roman"/>
+            <w:color w:val="2C3E50"/>
+            <w:lang w:val="es-CR"/>
+          </w:rPr>
+          <w:t xml:space="preserve">Explicación del </w:t>
+        </w:r>
+        <w:proofErr w:type="spellStart"/>
+        <w:r>
+          <w:rPr>
+            <w:rFonts w:eastAsia="Times New Roman"/>
+            <w:color w:val="2C3E50"/>
+            <w:lang w:val="es-CR"/>
+          </w:rPr>
+          <w:t>frontend</w:t>
+        </w:r>
+        <w:proofErr w:type="spellEnd"/>
+      </w:hyperlink>
+    </w:p>
+    <w:p>
+      <w:pPr>
+        <w:pStyle w:val="ListParagraph"/>
+        <w:shd w:val="clear" w:color="auto" w:fill="FFFFFF"/>
+        <w:spacing w:after="0" w:line="300" w:lineRule="atLeast"/>
+        <w:ind w:left="740"/>
+        <w:rPr>
+          <w:rFonts w:ascii="Arial" w:eastAsia="Times New Roman" w:hAnsi="Arial" w:cs="Arial"/>
+          <w:color w:val="2C3E50"/>
+          <w:sz w:val="21"/>
+          <w:szCs w:val="21"/>
+          <w:lang w:val="es-CR"/>
+        </w:rPr>
+      </w:pPr>
+    </w:p>
+    <w:p>
+      <w:pPr>
+        <w:pStyle w:val="ListParagraph"/>
+        <w:numPr>
+          <w:ilvl w:val="1"/>
+          <w:numId w:val="11"/>
+        </w:numPr>
+        <w:shd w:val="clear" w:color="auto" w:fill="FFFFFF"/>
+        <w:spacing w:after="0" w:line="300" w:lineRule="atLeast"/>
+        <w:rPr>
+          <w:rFonts w:ascii="Arial" w:eastAsia="Times New Roman" w:hAnsi="Arial" w:cs="Arial"/>
+          <w:color w:val="2C3E50"/>
+          <w:sz w:val="21"/>
+          <w:szCs w:val="21"/>
+          <w:lang w:val="es-CR"/>
+        </w:rPr>
+      </w:pPr>
+      <w:hyperlink r:id="rId21" w:history="1">
+        <w:r>
+          <w:rPr>
+            <w:rFonts w:eastAsia="Times New Roman"/>
+            <w:color w:val="2C3E50"/>
+            <w:lang w:val="es-CR"/>
+          </w:rPr>
+          <w:t>Actividad 1</w:t>
+        </w:r>
+      </w:hyperlink>
+    </w:p>
+    <w:p>
+      <w:pPr>
+        <w:shd w:val="clear" w:color="auto" w:fill="FFFFFF"/>
+        <w:spacing w:after="0" w:line="300" w:lineRule="atLeast"/>
+        <w:rPr>
+          <w:rFonts w:ascii="Arial" w:eastAsia="Times New Roman" w:hAnsi="Arial" w:cs="Arial"/>
+          <w:color w:val="2C3E50"/>
+          <w:sz w:val="21"/>
+          <w:szCs w:val="21"/>
+          <w:lang w:val="es-CR"/>
+        </w:rPr>
+      </w:pPr>
+    </w:p>
+    <w:p>
+      <w:pPr>
+        <w:pStyle w:val="ListParagraph"/>
+        <w:numPr>
+          <w:ilvl w:val="1"/>
+          <w:numId w:val="11"/>
+        </w:numPr>
+        <w:shd w:val="clear" w:color="auto" w:fill="FFFFFF"/>
+        <w:spacing w:after="0" w:line="300" w:lineRule="atLeast"/>
+        <w:rPr>
+          <w:rFonts w:ascii="Arial" w:eastAsia="Times New Roman" w:hAnsi="Arial" w:cs="Arial"/>
+          <w:color w:val="2C3E50"/>
+          <w:sz w:val="21"/>
+          <w:szCs w:val="21"/>
+          <w:lang w:val="es-CR"/>
+        </w:rPr>
+      </w:pPr>
+      <w:r>
+        <w:rPr>
+          <w:rFonts w:ascii="Arial" w:eastAsia="Times New Roman" w:hAnsi="Arial" w:cs="Arial"/>
+          <w:color w:val="2C3E50"/>
+          <w:sz w:val="21"/>
+          <w:szCs w:val="21"/>
+          <w:lang w:val="es-CR"/>
+        </w:rPr>
+        <w:t>Construcción del server y rutas</w:t>
+      </w:r>
+    </w:p>
+    <w:p>
+      <w:pPr>
+        <w:shd w:val="clear" w:color="auto" w:fill="FFFFFF"/>
+        <w:spacing w:after="0" w:line="300" w:lineRule="atLeast"/>
+        <w:rPr>
+          <w:rFonts w:ascii="Arial" w:eastAsia="Times New Roman" w:hAnsi="Arial" w:cs="Arial"/>
+          <w:color w:val="2C3E50"/>
+          <w:sz w:val="21"/>
+          <w:szCs w:val="21"/>
+          <w:lang w:val="es-CR"/>
+        </w:rPr>
+      </w:pPr>
+    </w:p>
+    <w:p>
+      <w:pPr>
+        <w:pStyle w:val="ListParagraph"/>
+        <w:numPr>
+          <w:ilvl w:val="1"/>
+          <w:numId w:val="11"/>
+        </w:numPr>
+        <w:shd w:val="clear" w:color="auto" w:fill="FFFFFF"/>
+        <w:spacing w:after="0" w:line="300" w:lineRule="atLeast"/>
+        <w:rPr>
+          <w:rFonts w:ascii="Arial" w:eastAsia="Times New Roman" w:hAnsi="Arial" w:cs="Arial"/>
+          <w:color w:val="2C3E50"/>
+          <w:sz w:val="21"/>
+          <w:szCs w:val="21"/>
+          <w:lang w:val="es-CR"/>
+        </w:rPr>
+      </w:pPr>
+      <w:r>
+        <w:rPr>
+          <w:rFonts w:ascii="Arial" w:eastAsia="Times New Roman" w:hAnsi="Arial" w:cs="Arial"/>
+          <w:color w:val="2C3E50"/>
+          <w:sz w:val="21"/>
+          <w:szCs w:val="21"/>
+          <w:lang w:val="es-CR"/>
+        </w:rPr>
+        <w:t>Actividad 2</w:t>
+      </w:r>
+    </w:p>
+    <w:p>
+      <w:pPr>
+        <w:shd w:val="clear" w:color="auto" w:fill="FFFFFF"/>
+        <w:spacing w:after="0" w:line="300" w:lineRule="atLeast"/>
+        <w:rPr>
+          <w:rFonts w:ascii="Arial" w:eastAsia="Times New Roman" w:hAnsi="Arial" w:cs="Arial"/>
+          <w:color w:val="2C3E50"/>
+          <w:sz w:val="21"/>
+          <w:szCs w:val="21"/>
+          <w:lang w:val="es-CR"/>
+        </w:rPr>
+      </w:pPr>
+    </w:p>
+    <w:p>
+      <w:pPr>
+        <w:pStyle w:val="ListParagraph"/>
+        <w:numPr>
+          <w:ilvl w:val="1"/>
+          <w:numId w:val="11"/>
+        </w:numPr>
+        <w:shd w:val="clear" w:color="auto" w:fill="FFFFFF"/>
+        <w:spacing w:after="0" w:line="300" w:lineRule="atLeast"/>
+        <w:rPr>
+          <w:rFonts w:ascii="Arial" w:eastAsia="Times New Roman" w:hAnsi="Arial" w:cs="Arial"/>
+          <w:color w:val="2C3E50"/>
+          <w:sz w:val="21"/>
+          <w:szCs w:val="21"/>
+          <w:lang w:val="es-CR"/>
+        </w:rPr>
+      </w:pPr>
+      <w:r>
+        <w:rPr>
+          <w:rFonts w:ascii="Arial" w:eastAsia="Times New Roman" w:hAnsi="Arial" w:cs="Arial"/>
+          <w:color w:val="2C3E50"/>
+          <w:sz w:val="21"/>
+          <w:szCs w:val="21"/>
+          <w:lang w:val="es-CR"/>
+        </w:rPr>
+        <w:t xml:space="preserve">Lectura: Conexión con </w:t>
+      </w:r>
+      <w:proofErr w:type="spellStart"/>
+      <w:r>
+        <w:rPr>
+          <w:rFonts w:ascii="Arial" w:eastAsia="Times New Roman" w:hAnsi="Arial" w:cs="Arial"/>
+          <w:color w:val="2C3E50"/>
+          <w:sz w:val="21"/>
+          <w:szCs w:val="21"/>
+          <w:lang w:val="es-CR"/>
+        </w:rPr>
+        <w:t>mongoDB</w:t>
+      </w:r>
+      <w:proofErr w:type="spellEnd"/>
+      <w:r>
+        <w:rPr>
+          <w:rFonts w:ascii="Arial" w:eastAsia="Times New Roman" w:hAnsi="Arial" w:cs="Arial"/>
+          <w:color w:val="2C3E50"/>
+          <w:sz w:val="21"/>
+          <w:szCs w:val="21"/>
+          <w:lang w:val="es-CR"/>
+        </w:rPr>
+        <w:t>, esquema y modelo usuario</w:t>
+      </w:r>
+    </w:p>
+    <w:p>
+      <w:pPr>
+        <w:shd w:val="clear" w:color="auto" w:fill="FFFFFF"/>
+        <w:spacing w:after="0" w:line="300" w:lineRule="atLeast"/>
+        <w:rPr>
+          <w:rFonts w:ascii="Arial" w:eastAsia="Times New Roman" w:hAnsi="Arial" w:cs="Arial"/>
+          <w:color w:val="2C3E50"/>
+          <w:sz w:val="21"/>
+          <w:szCs w:val="21"/>
+          <w:lang w:val="es-CR"/>
+        </w:rPr>
+      </w:pPr>
+      <w:bookmarkStart w:id="0" w:name="_GoBack"/>
+      <w:bookmarkEnd w:id="0"/>
+    </w:p>
+    <w:p>
+      <w:pPr>
+        <w:shd w:val="clear" w:color="auto" w:fill="FFFFFF"/>
+        <w:spacing w:after="0" w:line="300" w:lineRule="atLeast"/>
+        <w:ind w:firstLine="360"/>
+        <w:rPr>
+          <w:rFonts w:ascii="Arial" w:eastAsia="Times New Roman" w:hAnsi="Arial" w:cs="Arial"/>
+          <w:color w:val="2C3E50"/>
+          <w:sz w:val="21"/>
+          <w:szCs w:val="21"/>
+          <w:lang w:val="es-CR"/>
+        </w:rPr>
+      </w:pPr>
+      <w:r>
+        <w:rPr>
+          <w:rFonts w:ascii="Arial" w:eastAsia="Times New Roman" w:hAnsi="Arial" w:cs="Arial"/>
+          <w:color w:val="2C3E50"/>
+          <w:sz w:val="21"/>
+          <w:szCs w:val="21"/>
+          <w:lang w:val="es-CR"/>
+        </w:rPr>
+        <w:t xml:space="preserve">4.6. </w:t>
+      </w:r>
+      <w:proofErr w:type="spellStart"/>
+      <w:r>
+        <w:rPr>
+          <w:rFonts w:ascii="Arial" w:eastAsia="Times New Roman" w:hAnsi="Arial" w:cs="Arial"/>
+          <w:color w:val="2C3E50"/>
+          <w:sz w:val="21"/>
+          <w:szCs w:val="21"/>
+          <w:lang w:val="es-CR"/>
+        </w:rPr>
+        <w:t>Ejercicio</w:t>
+      </w:r>
+      <w:proofErr w:type="spellEnd"/>
+    </w:p>
+    <w:p>
+      <w:pPr>
+        <w:shd w:val="clear" w:color="auto" w:fill="FFFFFF"/>
+        <w:spacing w:after="0" w:line="300" w:lineRule="atLeast"/>
+        <w:rPr>
+          <w:rFonts w:ascii="Arial" w:eastAsia="Times New Roman" w:hAnsi="Arial" w:cs="Arial"/>
+          <w:color w:val="2C3E50"/>
+          <w:sz w:val="21"/>
+          <w:szCs w:val="21"/>
+          <w:lang w:val="es-CR"/>
+        </w:rPr>
+      </w:pPr>
     </w:p>
     <w:p>
       <w:pPr>
@@ -5349,7 +5373,7 @@
         <w:pStyle w:val="ListParagraph"/>
         <w:numPr>
           <w:ilvl w:val="0"/>
-          <w:numId w:val="10"/>
+          <w:numId w:val="2"/>
         </w:numPr>
         <w:shd w:val="clear" w:color="auto" w:fill="FFFFFF"/>
         <w:spacing w:after="0" w:line="300" w:lineRule="atLeast"/>
@@ -5390,7 +5414,7 @@
         <w:pStyle w:val="ListParagraph"/>
         <w:numPr>
           <w:ilvl w:val="0"/>
-          <w:numId w:val="10"/>
+          <w:numId w:val="2"/>
         </w:numPr>
         <w:shd w:val="clear" w:color="auto" w:fill="FFFFFF"/>
         <w:spacing w:after="0" w:line="300" w:lineRule="atLeast"/>
@@ -6351,10 +6375,159 @@
     </w:lvl>
   </w:abstractNum>
   <w:abstractNum w:abstractNumId="7" w15:restartNumberingAfterBreak="0">
+    <w:nsid w:val="3A7D1886"/>
+    <w:multiLevelType w:val="multilevel"/>
+    <w:tmpl w:val="E974BA6A"/>
+    <w:lvl w:ilvl="0">
+      <w:start w:val="1"/>
+      <w:numFmt w:val="bullet"/>
+      <w:lvlText w:val=""/>
+      <w:lvlJc w:val="left"/>
+      <w:pPr>
+        <w:tabs>
+          <w:tab w:val="num" w:pos="720"/>
+        </w:tabs>
+        <w:ind w:left="720" w:hanging="360"/>
+      </w:pPr>
+      <w:rPr>
+        <w:rFonts w:ascii="Symbol" w:hAnsi="Symbol" w:hint="default"/>
+        <w:sz w:val="20"/>
+      </w:rPr>
+    </w:lvl>
+    <w:lvl w:ilvl="1" w:tentative="1">
+      <w:start w:val="1"/>
+      <w:numFmt w:val="bullet"/>
+      <w:lvlText w:val="o"/>
+      <w:lvlJc w:val="left"/>
+      <w:pPr>
+        <w:tabs>
+          <w:tab w:val="num" w:pos="1440"/>
+        </w:tabs>
+        <w:ind w:left="1440" w:hanging="360"/>
+      </w:pPr>
+      <w:rPr>
+        <w:rFonts w:ascii="Courier New" w:hAnsi="Courier New" w:hint="default"/>
+        <w:sz w:val="20"/>
+      </w:rPr>
+    </w:lvl>
+    <w:lvl w:ilvl="2" w:tentative="1">
+      <w:start w:val="1"/>
+      <w:numFmt w:val="bullet"/>
+      <w:lvlText w:val=""/>
+      <w:lvlJc w:val="left"/>
+      <w:pPr>
+        <w:tabs>
+          <w:tab w:val="num" w:pos="2160"/>
+        </w:tabs>
+        <w:ind w:left="2160" w:hanging="360"/>
+      </w:pPr>
+      <w:rPr>
+        <w:rFonts w:ascii="Wingdings" w:hAnsi="Wingdings" w:hint="default"/>
+        <w:sz w:val="20"/>
+      </w:rPr>
+    </w:lvl>
+    <w:lvl w:ilvl="3" w:tentative="1">
+      <w:start w:val="1"/>
+      <w:numFmt w:val="bullet"/>
+      <w:lvlText w:val=""/>
+      <w:lvlJc w:val="left"/>
+      <w:pPr>
+        <w:tabs>
+          <w:tab w:val="num" w:pos="2880"/>
+        </w:tabs>
+        <w:ind w:left="2880" w:hanging="360"/>
+      </w:pPr>
+      <w:rPr>
+        <w:rFonts w:ascii="Wingdings" w:hAnsi="Wingdings" w:hint="default"/>
+        <w:sz w:val="20"/>
+      </w:rPr>
+    </w:lvl>
+    <w:lvl w:ilvl="4" w:tentative="1">
+      <w:start w:val="1"/>
+      <w:numFmt w:val="bullet"/>
+      <w:lvlText w:val=""/>
+      <w:lvlJc w:val="left"/>
+      <w:pPr>
+        <w:tabs>
+          <w:tab w:val="num" w:pos="3600"/>
+        </w:tabs>
+        <w:ind w:left="3600" w:hanging="360"/>
+      </w:pPr>
+      <w:rPr>
+        <w:rFonts w:ascii="Wingdings" w:hAnsi="Wingdings" w:hint="default"/>
+        <w:sz w:val="20"/>
+      </w:rPr>
+    </w:lvl>
+    <w:lvl w:ilvl="5" w:tentative="1">
+      <w:start w:val="1"/>
+      <w:numFmt w:val="bullet"/>
+      <w:lvlText w:val=""/>
+      <w:lvlJc w:val="left"/>
+      <w:pPr>
+        <w:tabs>
+          <w:tab w:val="num" w:pos="4320"/>
+        </w:tabs>
+        <w:ind w:left="4320" w:hanging="360"/>
+      </w:pPr>
+      <w:rPr>
+        <w:rFonts w:ascii="Wingdings" w:hAnsi="Wingdings" w:hint="default"/>
+        <w:sz w:val="20"/>
+      </w:rPr>
+    </w:lvl>
+    <w:lvl w:ilvl="6" w:tentative="1">
+      <w:start w:val="1"/>
+      <w:numFmt w:val="bullet"/>
+      <w:lvlText w:val=""/>
+      <w:lvlJc w:val="left"/>
+      <w:pPr>
+        <w:tabs>
+          <w:tab w:val="num" w:pos="5040"/>
+        </w:tabs>
+        <w:ind w:left="5040" w:hanging="360"/>
+      </w:pPr>
+      <w:rPr>
+        <w:rFonts w:ascii="Wingdings" w:hAnsi="Wingdings" w:hint="default"/>
+        <w:sz w:val="20"/>
+      </w:rPr>
+    </w:lvl>
+    <w:lvl w:ilvl="7" w:tentative="1">
+      <w:start w:val="1"/>
+      <w:numFmt w:val="bullet"/>
+      <w:lvlText w:val=""/>
+      <w:lvlJc w:val="left"/>
+      <w:pPr>
+        <w:tabs>
+          <w:tab w:val="num" w:pos="5760"/>
+        </w:tabs>
+        <w:ind w:left="5760" w:hanging="360"/>
+      </w:pPr>
+      <w:rPr>
+        <w:rFonts w:ascii="Wingdings" w:hAnsi="Wingdings" w:hint="default"/>
+        <w:sz w:val="20"/>
+      </w:rPr>
+    </w:lvl>
+    <w:lvl w:ilvl="8" w:tentative="1">
+      <w:start w:val="1"/>
+      <w:numFmt w:val="bullet"/>
+      <w:lvlText w:val=""/>
+      <w:lvlJc w:val="left"/>
+      <w:pPr>
+        <w:tabs>
+          <w:tab w:val="num" w:pos="6480"/>
+        </w:tabs>
+        <w:ind w:left="6480" w:hanging="360"/>
+      </w:pPr>
+      <w:rPr>
+        <w:rFonts w:ascii="Wingdings" w:hAnsi="Wingdings" w:hint="default"/>
+        <w:sz w:val="20"/>
+      </w:rPr>
+    </w:lvl>
+  </w:abstractNum>
+  <w:abstractNum w:abstractNumId="8" w15:restartNumberingAfterBreak="0">
     <w:nsid w:val="3B0B5AC6"/>
-    <w:multiLevelType w:val="hybridMultilevel"/>
-    <w:tmpl w:val="2CE82AA8"/>
-    <w:lvl w:ilvl="0" w:tplc="0409000F">
+    <w:multiLevelType w:val="multilevel"/>
+    <w:tmpl w:val="AF58422E"/>
+    <w:lvl w:ilvl="0">
       <w:start w:val="1"/>
       <w:numFmt w:val="decimal"/>
       <w:lvlText w:val="%1."/>
@@ -6366,80 +6539,120 @@
         <w:rFonts w:hint="default"/>
       </w:rPr>
     </w:lvl>
-    <w:lvl w:ilvl="1" w:tplc="04090019" w:tentative="1">
-      <w:start w:val="1"/>
-      <w:numFmt w:val="lowerLetter"/>
-      <w:lvlText w:val="%2."/>
-      <w:lvlJc w:val="left"/>
-      <w:pPr>
-        <w:ind w:left="1440" w:hanging="360"/>
-      </w:pPr>
-    </w:lvl>
-    <w:lvl w:ilvl="2" w:tplc="0409001B" w:tentative="1">
-      <w:start w:val="1"/>
-      <w:numFmt w:val="lowerRoman"/>
-      <w:lvlText w:val="%3."/>
-      <w:lvlJc w:val="right"/>
-      <w:pPr>
-        <w:ind w:left="2160" w:hanging="180"/>
-      </w:pPr>
-    </w:lvl>
-    <w:lvl w:ilvl="3" w:tplc="0409000F" w:tentative="1">
+    <w:lvl w:ilvl="1">
       <w:start w:val="1"/>
       <w:numFmt w:val="decimal"/>
-      <w:lvlText w:val="%4."/>
-      <w:lvlJc w:val="left"/>
-      <w:pPr>
-        <w:ind w:left="2880" w:hanging="360"/>
-      </w:pPr>
-    </w:lvl>
-    <w:lvl w:ilvl="4" w:tplc="04090019" w:tentative="1">
-      <w:start w:val="1"/>
-      <w:numFmt w:val="lowerLetter"/>
-      <w:lvlText w:val="%5."/>
-      <w:lvlJc w:val="left"/>
-      <w:pPr>
-        <w:ind w:left="3600" w:hanging="360"/>
-      </w:pPr>
-    </w:lvl>
-    <w:lvl w:ilvl="5" w:tplc="0409001B" w:tentative="1">
-      <w:start w:val="1"/>
-      <w:numFmt w:val="lowerRoman"/>
-      <w:lvlText w:val="%6."/>
-      <w:lvlJc w:val="right"/>
-      <w:pPr>
-        <w:ind w:left="4320" w:hanging="180"/>
-      </w:pPr>
-    </w:lvl>
-    <w:lvl w:ilvl="6" w:tplc="0409000F" w:tentative="1">
+      <w:isLgl/>
+      <w:lvlText w:val="%1.%2."/>
+      <w:lvlJc w:val="left"/>
+      <w:pPr>
+        <w:ind w:left="740" w:hanging="380"/>
+      </w:pPr>
+      <w:rPr>
+        <w:rFonts w:asciiTheme="minorHAnsi" w:hAnsiTheme="minorHAnsi" w:cstheme="minorBidi" w:hint="default"/>
+        <w:sz w:val="22"/>
+      </w:rPr>
+    </w:lvl>
+    <w:lvl w:ilvl="2">
       <w:start w:val="1"/>
       <w:numFmt w:val="decimal"/>
-      <w:lvlText w:val="%7."/>
-      <w:lvlJc w:val="left"/>
-      <w:pPr>
-        <w:ind w:left="5040" w:hanging="360"/>
-      </w:pPr>
-    </w:lvl>
-    <w:lvl w:ilvl="7" w:tplc="04090019" w:tentative="1">
-      <w:start w:val="1"/>
-      <w:numFmt w:val="lowerLetter"/>
-      <w:lvlText w:val="%8."/>
-      <w:lvlJc w:val="left"/>
-      <w:pPr>
-        <w:ind w:left="5760" w:hanging="360"/>
-      </w:pPr>
-    </w:lvl>
-    <w:lvl w:ilvl="8" w:tplc="0409001B" w:tentative="1">
-      <w:start w:val="1"/>
-      <w:numFmt w:val="lowerRoman"/>
-      <w:lvlText w:val="%9."/>
-      <w:lvlJc w:val="right"/>
-      <w:pPr>
-        <w:ind w:left="6480" w:hanging="180"/>
-      </w:pPr>
+      <w:isLgl/>
+      <w:lvlText w:val="%1.%2.%3."/>
+      <w:lvlJc w:val="left"/>
+      <w:pPr>
+        <w:ind w:left="1080" w:hanging="720"/>
+      </w:pPr>
+      <w:rPr>
+        <w:rFonts w:asciiTheme="minorHAnsi" w:hAnsiTheme="minorHAnsi" w:cstheme="minorBidi" w:hint="default"/>
+        <w:sz w:val="22"/>
+      </w:rPr>
+    </w:lvl>
+    <w:lvl w:ilvl="3">
+      <w:start w:val="1"/>
+      <w:numFmt w:val="decimal"/>
+      <w:isLgl/>
+      <w:lvlText w:val="%1.%2.%3.%4."/>
+      <w:lvlJc w:val="left"/>
+      <w:pPr>
+        <w:ind w:left="1080" w:hanging="720"/>
+      </w:pPr>
+      <w:rPr>
+        <w:rFonts w:asciiTheme="minorHAnsi" w:hAnsiTheme="minorHAnsi" w:cstheme="minorBidi" w:hint="default"/>
+        <w:sz w:val="22"/>
+      </w:rPr>
+    </w:lvl>
+    <w:lvl w:ilvl="4">
+      <w:start w:val="1"/>
+      <w:numFmt w:val="decimal"/>
+      <w:isLgl/>
+      <w:lvlText w:val="%1.%2.%3.%4.%5."/>
+      <w:lvlJc w:val="left"/>
+      <w:pPr>
+        <w:ind w:left="1440" w:hanging="1080"/>
+      </w:pPr>
+      <w:rPr>
+        <w:rFonts w:asciiTheme="minorHAnsi" w:hAnsiTheme="minorHAnsi" w:cstheme="minorBidi" w:hint="default"/>
+        <w:sz w:val="22"/>
+      </w:rPr>
+    </w:lvl>
+    <w:lvl w:ilvl="5">
+      <w:start w:val="1"/>
+      <w:numFmt w:val="decimal"/>
+      <w:isLgl/>
+      <w:lvlText w:val="%1.%2.%3.%4.%5.%6."/>
+      <w:lvlJc w:val="left"/>
+      <w:pPr>
+        <w:ind w:left="1440" w:hanging="1080"/>
+      </w:pPr>
+      <w:rPr>
+        <w:rFonts w:asciiTheme="minorHAnsi" w:hAnsiTheme="minorHAnsi" w:cstheme="minorBidi" w:hint="default"/>
+        <w:sz w:val="22"/>
+      </w:rPr>
+    </w:lvl>
+    <w:lvl w:ilvl="6">
+      <w:start w:val="1"/>
+      <w:numFmt w:val="decimal"/>
+      <w:isLgl/>
+      <w:lvlText w:val="%1.%2.%3.%4.%5.%6.%7."/>
+      <w:lvlJc w:val="left"/>
+      <w:pPr>
+        <w:ind w:left="1800" w:hanging="1440"/>
+      </w:pPr>
+      <w:rPr>
+        <w:rFonts w:asciiTheme="minorHAnsi" w:hAnsiTheme="minorHAnsi" w:cstheme="minorBidi" w:hint="default"/>
+        <w:sz w:val="22"/>
+      </w:rPr>
+    </w:lvl>
+    <w:lvl w:ilvl="7">
+      <w:start w:val="1"/>
+      <w:numFmt w:val="decimal"/>
+      <w:isLgl/>
+      <w:lvlText w:val="%1.%2.%3.%4.%5.%6.%7.%8."/>
+      <w:lvlJc w:val="left"/>
+      <w:pPr>
+        <w:ind w:left="1800" w:hanging="1440"/>
+      </w:pPr>
+      <w:rPr>
+        <w:rFonts w:asciiTheme="minorHAnsi" w:hAnsiTheme="minorHAnsi" w:cstheme="minorBidi" w:hint="default"/>
+        <w:sz w:val="22"/>
+      </w:rPr>
+    </w:lvl>
+    <w:lvl w:ilvl="8">
+      <w:start w:val="1"/>
+      <w:numFmt w:val="decimal"/>
+      <w:isLgl/>
+      <w:lvlText w:val="%1.%2.%3.%4.%5.%6.%7.%8.%9."/>
+      <w:lvlJc w:val="left"/>
+      <w:pPr>
+        <w:ind w:left="2160" w:hanging="1800"/>
+      </w:pPr>
+      <w:rPr>
+        <w:rFonts w:asciiTheme="minorHAnsi" w:hAnsiTheme="minorHAnsi" w:cstheme="minorBidi" w:hint="default"/>
+        <w:sz w:val="22"/>
+      </w:rPr>
     </w:lvl>
   </w:abstractNum>
-  <w:abstractNum w:abstractNumId="8" w15:restartNumberingAfterBreak="0">
+  <w:abstractNum w:abstractNumId="9" w15:restartNumberingAfterBreak="0">
     <w:nsid w:val="458418B5"/>
     <w:multiLevelType w:val="multilevel"/>
     <w:tmpl w:val="3028DCEC"/>
@@ -6588,7 +6801,7 @@
       </w:rPr>
     </w:lvl>
   </w:abstractNum>
-  <w:abstractNum w:abstractNumId="9" w15:restartNumberingAfterBreak="0">
+  <w:abstractNum w:abstractNumId="10" w15:restartNumberingAfterBreak="0">
     <w:nsid w:val="5D6958C1"/>
     <w:multiLevelType w:val="multilevel"/>
     <w:tmpl w:val="52E0E9AC"/>
@@ -6737,7 +6950,7 @@
       </w:rPr>
     </w:lvl>
   </w:abstractNum>
-  <w:abstractNum w:abstractNumId="10" w15:restartNumberingAfterBreak="0">
+  <w:abstractNum w:abstractNumId="11" w15:restartNumberingAfterBreak="0">
     <w:nsid w:val="6CA8302C"/>
     <w:multiLevelType w:val="hybridMultilevel"/>
     <w:tmpl w:val="42007CA4"/>
@@ -6827,7 +7040,7 @@
     </w:lvl>
   </w:abstractNum>
   <w:num w:numId="1">
-    <w:abstractNumId w:val="9"/>
+    <w:abstractNumId w:val="10"/>
   </w:num>
   <w:num w:numId="2">
     <w:abstractNumId w:val="6"/>
@@ -6842,7 +7055,7 @@
     <w:abstractNumId w:val="0"/>
   </w:num>
   <w:num w:numId="6">
-    <w:abstractNumId w:val="8"/>
+    <w:abstractNumId w:val="9"/>
   </w:num>
   <w:num w:numId="7">
     <w:abstractNumId w:val="4"/>
@@ -6854,9 +7067,12 @@
     <w:abstractNumId w:val="2"/>
   </w:num>
   <w:num w:numId="10">
-    <w:abstractNumId w:val="10"/>
+    <w:abstractNumId w:val="11"/>
   </w:num>
   <w:num w:numId="11">
+    <w:abstractNumId w:val="8"/>
+  </w:num>
+  <w:num w:numId="12">
     <w:abstractNumId w:val="7"/>
   </w:num>
 </w:numbering>

</xml_diff>

<commit_message>
Desarrollo Web - Module 7 - Unit 4 - Lesson 3
</commit_message>
<xml_diff>
--- a/DesarrolloWeb/Modulo_7-InteractuandoConBasesDeDatos/Unidad_4-IntegracionFrontEnd/UNIDAD4.docx
+++ b/DesarrolloWeb/Modulo_7-InteractuandoConBasesDeDatos/Unidad_4-IntegracionFrontEnd/UNIDAD4.docx
@@ -1076,7 +1076,18 @@
           <w:szCs w:val="21"/>
           <w:lang w:val="es-CR"/>
         </w:rPr>
-        <w:t>error_reporting</w:t>
+        <w:t>error_</w:t>
+      </w:r>
+      <w:proofErr w:type="gramStart"/>
+      <w:r>
+        <w:rPr>
+          <w:rFonts w:ascii="Arial" w:eastAsia="Times New Roman" w:hAnsi="Arial" w:cs="Arial"/>
+          <w:color w:val="2C3E50"/>
+          <w:sz w:val="21"/>
+          <w:szCs w:val="21"/>
+          <w:lang w:val="es-CR"/>
+        </w:rPr>
+        <w:t>reporting</w:t>
       </w:r>
       <w:proofErr w:type="spellEnd"/>
       <w:r>
@@ -1087,7 +1098,18 @@
           <w:szCs w:val="21"/>
           <w:lang w:val="es-CR"/>
         </w:rPr>
-        <w:t>(0);</w:t>
+        <w:t>(</w:t>
+      </w:r>
+      <w:proofErr w:type="gramEnd"/>
+      <w:r>
+        <w:rPr>
+          <w:rFonts w:ascii="Arial" w:eastAsia="Times New Roman" w:hAnsi="Arial" w:cs="Arial"/>
+          <w:color w:val="2C3E50"/>
+          <w:sz w:val="21"/>
+          <w:szCs w:val="21"/>
+          <w:lang w:val="es-CR"/>
+        </w:rPr>
+        <w:t>0);</w:t>
       </w:r>
     </w:p>
     <w:p>
@@ -1206,7 +1228,29 @@
           <w:szCs w:val="21"/>
           <w:lang w:val="es-CR"/>
         </w:rPr>
-        <w:t xml:space="preserve"> con la base de datos, haciendo uso de los usuarios y roles, pues es preciso realizar algunas acciones adicionales para aumentar la seguridad del sistema. ¿Qué te parece si, de acuerdo a lo que estudiamos, practicamos un poco? Realiza la siguiente actividad y afirma tu aprendizaje.</w:t>
+        <w:t xml:space="preserve"> con la base de datos, haciendo uso de los usuarios y roles, pues es preciso realizar algunas acciones adicionales para aumentar la seguridad del sistema. ¿Qué te parece si, </w:t>
+      </w:r>
+      <w:proofErr w:type="gramStart"/>
+      <w:r>
+        <w:rPr>
+          <w:rFonts w:ascii="Arial" w:eastAsia="Times New Roman" w:hAnsi="Arial" w:cs="Arial"/>
+          <w:color w:val="2C3E50"/>
+          <w:sz w:val="21"/>
+          <w:szCs w:val="21"/>
+          <w:lang w:val="es-CR"/>
+        </w:rPr>
+        <w:t>de acuerdo a</w:t>
+      </w:r>
+      <w:proofErr w:type="gramEnd"/>
+      <w:r>
+        <w:rPr>
+          <w:rFonts w:ascii="Arial" w:eastAsia="Times New Roman" w:hAnsi="Arial" w:cs="Arial"/>
+          <w:color w:val="2C3E50"/>
+          <w:sz w:val="21"/>
+          <w:szCs w:val="21"/>
+          <w:lang w:val="es-CR"/>
+        </w:rPr>
+        <w:t xml:space="preserve"> lo que estudiamos, practicamos un poco? Realiza la siguiente actividad y afirma tu aprendizaje.</w:t>
       </w:r>
       <w:r>
         <w:rPr>
@@ -1732,7 +1776,29 @@
           <w:lang w:val="es-CR"/>
         </w:rPr>
         <w:br/>
-        <w:t>Estos algoritmos son los más comunes debido a su rapidez y eficiencia de operación, sin embargo no son lo suficientemente seguros para ser aplicados a las contraseñas de nuestros sistemas de información, ya que con técnicas modernas de fuerza bruta se convierte en algo sencillo decodificarlas. Es por esto que, para algo tan importante como una contraseña, se deben usar algoritmos de máxima seguridad que reduzcan su vulnerabilidad al máximo.</w:t>
+        <w:t xml:space="preserve">Estos algoritmos son los más comunes debido a su rapidez y eficiencia de operación, sin </w:t>
+      </w:r>
+      <w:proofErr w:type="gramStart"/>
+      <w:r>
+        <w:rPr>
+          <w:rFonts w:ascii="Arial" w:eastAsia="Times New Roman" w:hAnsi="Arial" w:cs="Arial"/>
+          <w:color w:val="2C3E50"/>
+          <w:sz w:val="21"/>
+          <w:szCs w:val="21"/>
+          <w:lang w:val="es-CR"/>
+        </w:rPr>
+        <w:t>embargo</w:t>
+      </w:r>
+      <w:proofErr w:type="gramEnd"/>
+      <w:r>
+        <w:rPr>
+          <w:rFonts w:ascii="Arial" w:eastAsia="Times New Roman" w:hAnsi="Arial" w:cs="Arial"/>
+          <w:color w:val="2C3E50"/>
+          <w:sz w:val="21"/>
+          <w:szCs w:val="21"/>
+          <w:lang w:val="es-CR"/>
+        </w:rPr>
+        <w:t xml:space="preserve"> no son lo suficientemente seguros para ser aplicados a las contraseñas de nuestros sistemas de información, ya que con técnicas modernas de fuerza bruta se convierte en algo sencillo decodificarlas. Es por esto que, para algo tan importante como una contraseña, se deben usar algoritmos de máxima seguridad que reduzcan su vulnerabilidad al máximo.</w:t>
       </w:r>
       <w:r>
         <w:rPr>
@@ -1789,9 +1855,9 @@
           <w:szCs w:val="21"/>
           <w:lang w:val="es-CR"/>
         </w:rPr>
-        <w:t>password_hash</w:t>
-      </w:r>
-      <w:proofErr w:type="spellEnd"/>
+        <w:t>password_</w:t>
+      </w:r>
+      <w:proofErr w:type="gramStart"/>
       <w:r>
         <w:rPr>
           <w:rFonts w:ascii="Arial" w:eastAsia="Times New Roman" w:hAnsi="Arial"/>
@@ -1802,126 +1868,9 @@
           <w:szCs w:val="21"/>
           <w:lang w:val="es-CR"/>
         </w:rPr>
-        <w:t>().</w:t>
-      </w:r>
-      <w:r>
-        <w:rPr>
-          <w:rFonts w:ascii="Arial" w:eastAsia="Times New Roman" w:hAnsi="Arial" w:cs="Arial"/>
-          <w:color w:val="2C3E50"/>
-          <w:sz w:val="21"/>
-          <w:szCs w:val="21"/>
-          <w:lang w:val="es-CR"/>
-        </w:rPr>
-        <w:t> Este método recibe como parámetro la cadena a codificar y una constante de algoritmo de contraseñas que indique bajo qué algoritmo se realizará el proceso. Se recomienda usar el valor por defecto con la constante PASSWORD_DEFAULT, en la encriptación la palabra hash hace referencia al resultado del procedimiento, es decir, la cadena encriptada.</w:t>
-      </w:r>
-      <w:r>
-        <w:rPr>
-          <w:rFonts w:ascii="Arial" w:eastAsia="Times New Roman" w:hAnsi="Arial" w:cs="Arial"/>
-          <w:color w:val="2C3E50"/>
-          <w:sz w:val="21"/>
-          <w:szCs w:val="21"/>
-          <w:lang w:val="es-CR"/>
-        </w:rPr>
-        <w:br/>
-      </w:r>
-    </w:p>
-    <w:p>
-      <w:pPr>
-        <w:pStyle w:val="HTMLPreformatted"/>
-        <w:shd w:val="clear" w:color="auto" w:fill="FFFFFF"/>
-        <w:jc w:val="center"/>
-        <w:textAlignment w:val="baseline"/>
-        <w:rPr>
-          <w:color w:val="000000"/>
-        </w:rPr>
-      </w:pPr>
-      <w:proofErr w:type="spellStart"/>
-      <w:r>
-        <w:rPr>
-          <w:color w:val="000000"/>
-        </w:rPr>
-        <w:t>password_hash</w:t>
+        <w:t>hash</w:t>
       </w:r>
       <w:proofErr w:type="spellEnd"/>
-      <w:r>
-        <w:rPr>
-          <w:color w:val="000000"/>
-        </w:rPr>
-        <w:t>(‘Manzana’, PASSWORD_DEFAULT)</w:t>
-      </w:r>
-    </w:p>
-    <w:p>
-      <w:pPr>
-        <w:shd w:val="clear" w:color="auto" w:fill="FFFFFF"/>
-        <w:spacing w:after="0" w:line="300" w:lineRule="atLeast"/>
-        <w:rPr>
-          <w:rFonts w:ascii="Arial" w:hAnsi="Arial" w:cs="Arial"/>
-          <w:color w:val="000000"/>
-          <w:lang w:val="es-CR"/>
-        </w:rPr>
-      </w:pPr>
-      <w:r>
-        <w:rPr>
-          <w:rFonts w:ascii="Arial" w:hAnsi="Arial" w:cs="Arial"/>
-          <w:color w:val="000000"/>
-          <w:lang w:val="es-CR"/>
-        </w:rPr>
-        <w:br/>
-      </w:r>
-      <w:r>
-        <w:rPr>
-          <w:rFonts w:ascii="Arial" w:eastAsia="Times New Roman" w:hAnsi="Arial" w:cs="Arial"/>
-          <w:color w:val="2C3E50"/>
-          <w:sz w:val="21"/>
-          <w:szCs w:val="21"/>
-          <w:lang w:val="es-CR"/>
-        </w:rPr>
-        <w:t>El valor retornado por el método es una cadena de caracteres correspondiente al hash del valor original. Este valor es el que se debe almacenar en la base de datos, sin embargo, es importante que, al definir la tabla que lo va a almacenar, su campo correspondiente sea de tipo cadena de caracteres y con un tamaño de 255, ya que la longitud del hash puede variar.</w:t>
-      </w:r>
-      <w:r>
-        <w:rPr>
-          <w:rFonts w:ascii="Arial" w:eastAsia="Times New Roman" w:hAnsi="Arial" w:cs="Arial"/>
-          <w:color w:val="2C3E50"/>
-          <w:sz w:val="21"/>
-          <w:szCs w:val="21"/>
-          <w:lang w:val="es-CR"/>
-        </w:rPr>
-        <w:br/>
-      </w:r>
-      <w:r>
-        <w:rPr>
-          <w:rFonts w:ascii="Arial" w:eastAsia="Times New Roman" w:hAnsi="Arial" w:cs="Arial"/>
-          <w:color w:val="2C3E50"/>
-          <w:sz w:val="21"/>
-          <w:szCs w:val="21"/>
-          <w:lang w:val="es-CR"/>
-        </w:rPr>
-        <w:br/>
-        <w:t xml:space="preserve">Si necesitamos verificar una contraseña ingresada con la almacenada en una base de datos, tal y como se realiza en un proceso de Log in, se usa el método </w:t>
-      </w:r>
-      <w:proofErr w:type="spellStart"/>
-      <w:r>
-        <w:rPr>
-          <w:rFonts w:ascii="Arial" w:eastAsia="Times New Roman" w:hAnsi="Arial" w:cs="Arial"/>
-          <w:color w:val="2C3E50"/>
-          <w:sz w:val="21"/>
-          <w:szCs w:val="21"/>
-          <w:lang w:val="es-CR"/>
-        </w:rPr>
-        <w:t>password_verify</w:t>
-      </w:r>
-      <w:proofErr w:type="spellEnd"/>
-      <w:r>
-        <w:rPr>
-          <w:rFonts w:ascii="Arial" w:eastAsia="Times New Roman" w:hAnsi="Arial" w:cs="Arial"/>
-          <w:color w:val="2C3E50"/>
-          <w:sz w:val="21"/>
-          <w:szCs w:val="21"/>
-          <w:lang w:val="es-CR"/>
-        </w:rPr>
-        <w:t>(). Este método recibe como parámetros una cadena a comparar y un hash creado por medio de la función </w:t>
-      </w:r>
-      <w:proofErr w:type="spellStart"/>
       <w:r>
         <w:rPr>
           <w:rFonts w:ascii="Arial" w:eastAsia="Times New Roman" w:hAnsi="Arial"/>
@@ -1932,9 +1881,9 @@
           <w:szCs w:val="21"/>
           <w:lang w:val="es-CR"/>
         </w:rPr>
-        <w:t>password_hash</w:t>
-      </w:r>
-      <w:proofErr w:type="spellEnd"/>
+        <w:t>(</w:t>
+      </w:r>
+      <w:proofErr w:type="gramEnd"/>
       <w:r>
         <w:rPr>
           <w:rFonts w:ascii="Arial" w:eastAsia="Times New Roman" w:hAnsi="Arial"/>
@@ -1945,7 +1894,17 @@
           <w:szCs w:val="21"/>
           <w:lang w:val="es-CR"/>
         </w:rPr>
-        <w:t>.</w:t>
+        <w:t>).</w:t>
+      </w:r>
+      <w:r>
+        <w:rPr>
+          <w:rFonts w:ascii="Arial" w:eastAsia="Times New Roman" w:hAnsi="Arial" w:cs="Arial"/>
+          <w:color w:val="2C3E50"/>
+          <w:sz w:val="21"/>
+          <w:szCs w:val="21"/>
+          <w:lang w:val="es-CR"/>
+        </w:rPr>
+        <w:t> Este método recibe como parámetro la cadena a codificar y una constante de algoritmo de contraseñas que indique bajo qué algoritmo se realizará el proceso. Se recomienda usar el valor por defecto con la constante PASSWORD_DEFAULT, en la encriptación la palabra hash hace referencia al resultado del procedimiento, es decir, la cadena encriptada.</w:t>
       </w:r>
       <w:r>
         <w:rPr>
@@ -1966,13 +1925,93 @@
         <w:textAlignment w:val="baseline"/>
         <w:rPr>
           <w:color w:val="000000"/>
-          <w:lang w:val="es-CR"/>
         </w:rPr>
       </w:pPr>
       <w:proofErr w:type="spellStart"/>
       <w:r>
         <w:rPr>
           <w:color w:val="000000"/>
+        </w:rPr>
+        <w:t>password_</w:t>
+      </w:r>
+      <w:proofErr w:type="gramStart"/>
+      <w:r>
+        <w:rPr>
+          <w:color w:val="000000"/>
+        </w:rPr>
+        <w:t>hash</w:t>
+      </w:r>
+      <w:proofErr w:type="spellEnd"/>
+      <w:r>
+        <w:rPr>
+          <w:color w:val="000000"/>
+        </w:rPr>
+        <w:t>(</w:t>
+      </w:r>
+      <w:proofErr w:type="gramEnd"/>
+      <w:r>
+        <w:rPr>
+          <w:color w:val="000000"/>
+        </w:rPr>
+        <w:t>‘Manzana’, PASSWORD_DEFAULT)</w:t>
+      </w:r>
+    </w:p>
+    <w:p>
+      <w:pPr>
+        <w:shd w:val="clear" w:color="auto" w:fill="FFFFFF"/>
+        <w:spacing w:after="0" w:line="300" w:lineRule="atLeast"/>
+        <w:rPr>
+          <w:rFonts w:ascii="Arial" w:hAnsi="Arial" w:cs="Arial"/>
+          <w:color w:val="000000"/>
+          <w:lang w:val="es-CR"/>
+        </w:rPr>
+      </w:pPr>
+      <w:r>
+        <w:rPr>
+          <w:rFonts w:ascii="Arial" w:hAnsi="Arial" w:cs="Arial"/>
+          <w:color w:val="000000"/>
+          <w:lang w:val="es-CR"/>
+        </w:rPr>
+        <w:br/>
+      </w:r>
+      <w:r>
+        <w:rPr>
+          <w:rFonts w:ascii="Arial" w:eastAsia="Times New Roman" w:hAnsi="Arial" w:cs="Arial"/>
+          <w:color w:val="2C3E50"/>
+          <w:sz w:val="21"/>
+          <w:szCs w:val="21"/>
+          <w:lang w:val="es-CR"/>
+        </w:rPr>
+        <w:t>El valor retornado por el método es una cadena de caracteres correspondiente al hash del valor original. Este valor es el que se debe almacenar en la base de datos, sin embargo, es importante que, al definir la tabla que lo va a almacenar, su campo correspondiente sea de tipo cadena de caracteres y con un tamaño de 255, ya que la longitud del hash puede variar.</w:t>
+      </w:r>
+      <w:r>
+        <w:rPr>
+          <w:rFonts w:ascii="Arial" w:eastAsia="Times New Roman" w:hAnsi="Arial" w:cs="Arial"/>
+          <w:color w:val="2C3E50"/>
+          <w:sz w:val="21"/>
+          <w:szCs w:val="21"/>
+          <w:lang w:val="es-CR"/>
+        </w:rPr>
+        <w:br/>
+      </w:r>
+      <w:r>
+        <w:rPr>
+          <w:rFonts w:ascii="Arial" w:eastAsia="Times New Roman" w:hAnsi="Arial" w:cs="Arial"/>
+          <w:color w:val="2C3E50"/>
+          <w:sz w:val="21"/>
+          <w:szCs w:val="21"/>
+          <w:lang w:val="es-CR"/>
+        </w:rPr>
+        <w:br/>
+        <w:t xml:space="preserve">Si necesitamos verificar una contraseña ingresada con la almacenada en una base de datos, tal y como se realiza en un proceso de Log in, se usa el método </w:t>
+      </w:r>
+      <w:proofErr w:type="spellStart"/>
+      <w:r>
+        <w:rPr>
+          <w:rFonts w:ascii="Arial" w:eastAsia="Times New Roman" w:hAnsi="Arial" w:cs="Arial"/>
+          <w:color w:val="2C3E50"/>
+          <w:sz w:val="21"/>
+          <w:szCs w:val="21"/>
           <w:lang w:val="es-CR"/>
         </w:rPr>
         <w:t>password_verify</w:t>
@@ -1980,10 +2019,107 @@
       <w:proofErr w:type="spellEnd"/>
       <w:r>
         <w:rPr>
-          <w:color w:val="000000"/>
-          <w:lang w:val="es-CR"/>
-        </w:rPr>
-        <w:t>(‘Árbol’, $hash)</w:t>
+          <w:rFonts w:ascii="Arial" w:eastAsia="Times New Roman" w:hAnsi="Arial" w:cs="Arial"/>
+          <w:color w:val="2C3E50"/>
+          <w:sz w:val="21"/>
+          <w:szCs w:val="21"/>
+          <w:lang w:val="es-CR"/>
+        </w:rPr>
+        <w:t>(). Este método recibe como parámetros una cadena a comparar y un hash creado por medio de la función </w:t>
+      </w:r>
+      <w:proofErr w:type="spellStart"/>
+      <w:proofErr w:type="gramStart"/>
+      <w:r>
+        <w:rPr>
+          <w:rFonts w:ascii="Arial" w:eastAsia="Times New Roman" w:hAnsi="Arial"/>
+          <w:i/>
+          <w:iCs/>
+          <w:color w:val="2C3E50"/>
+          <w:sz w:val="21"/>
+          <w:szCs w:val="21"/>
+          <w:lang w:val="es-CR"/>
+        </w:rPr>
+        <w:t>password</w:t>
+      </w:r>
+      <w:proofErr w:type="gramEnd"/>
+      <w:r>
+        <w:rPr>
+          <w:rFonts w:ascii="Arial" w:eastAsia="Times New Roman" w:hAnsi="Arial"/>
+          <w:i/>
+          <w:iCs/>
+          <w:color w:val="2C3E50"/>
+          <w:sz w:val="21"/>
+          <w:szCs w:val="21"/>
+          <w:lang w:val="es-CR"/>
+        </w:rPr>
+        <w:t>_hash</w:t>
+      </w:r>
+      <w:proofErr w:type="spellEnd"/>
+      <w:r>
+        <w:rPr>
+          <w:rFonts w:ascii="Arial" w:eastAsia="Times New Roman" w:hAnsi="Arial"/>
+          <w:i/>
+          <w:iCs/>
+          <w:color w:val="2C3E50"/>
+          <w:sz w:val="21"/>
+          <w:szCs w:val="21"/>
+          <w:lang w:val="es-CR"/>
+        </w:rPr>
+        <w:t>.</w:t>
+      </w:r>
+      <w:r>
+        <w:rPr>
+          <w:rFonts w:ascii="Arial" w:eastAsia="Times New Roman" w:hAnsi="Arial" w:cs="Arial"/>
+          <w:color w:val="2C3E50"/>
+          <w:sz w:val="21"/>
+          <w:szCs w:val="21"/>
+          <w:lang w:val="es-CR"/>
+        </w:rPr>
+        <w:br/>
+      </w:r>
+    </w:p>
+    <w:p>
+      <w:pPr>
+        <w:pStyle w:val="HTMLPreformatted"/>
+        <w:shd w:val="clear" w:color="auto" w:fill="FFFFFF"/>
+        <w:jc w:val="center"/>
+        <w:textAlignment w:val="baseline"/>
+        <w:rPr>
+          <w:color w:val="000000"/>
+          <w:lang w:val="es-CR"/>
+        </w:rPr>
+      </w:pPr>
+      <w:proofErr w:type="spellStart"/>
+      <w:r>
+        <w:rPr>
+          <w:color w:val="000000"/>
+          <w:lang w:val="es-CR"/>
+        </w:rPr>
+        <w:t>password_</w:t>
+      </w:r>
+      <w:proofErr w:type="gramStart"/>
+      <w:r>
+        <w:rPr>
+          <w:color w:val="000000"/>
+          <w:lang w:val="es-CR"/>
+        </w:rPr>
+        <w:t>verify</w:t>
+      </w:r>
+      <w:proofErr w:type="spellEnd"/>
+      <w:r>
+        <w:rPr>
+          <w:color w:val="000000"/>
+          <w:lang w:val="es-CR"/>
+        </w:rPr>
+        <w:t>(</w:t>
+      </w:r>
+      <w:proofErr w:type="gramEnd"/>
+      <w:r>
+        <w:rPr>
+          <w:color w:val="000000"/>
+          <w:lang w:val="es-CR"/>
+        </w:rPr>
+        <w:t>‘Árbol’, $hash)</w:t>
       </w:r>
     </w:p>
     <w:p>
@@ -2369,6 +2505,7 @@
         <w:t>-&gt;</w:t>
       </w:r>
       <w:proofErr w:type="spellStart"/>
+      <w:proofErr w:type="gramStart"/>
       <w:r>
         <w:rPr>
           <w:color w:val="000000"/>
@@ -2382,7 +2519,15 @@
           <w:color w:val="000000"/>
           <w:lang w:val="es-CR"/>
         </w:rPr>
-        <w:t>(‘SELECT * FROM tabla’);</w:t>
+        <w:t>(</w:t>
+      </w:r>
+      <w:proofErr w:type="gramEnd"/>
+      <w:r>
+        <w:rPr>
+          <w:color w:val="000000"/>
+          <w:lang w:val="es-CR"/>
+        </w:rPr>
+        <w:t>‘SELECT * FROM tabla’);</w:t>
       </w:r>
     </w:p>
     <w:p>
@@ -2478,7 +2623,15 @@
           <w:color w:val="000000"/>
           <w:lang w:val="es-CR"/>
         </w:rPr>
-        <w:t>fetch_assoc</w:t>
+        <w:t>fetch_</w:t>
+      </w:r>
+      <w:proofErr w:type="gramStart"/>
+      <w:r>
+        <w:rPr>
+          <w:color w:val="000000"/>
+          <w:lang w:val="es-CR"/>
+        </w:rPr>
+        <w:t>assoc</w:t>
       </w:r>
       <w:proofErr w:type="spellEnd"/>
       <w:r>
@@ -2486,7 +2639,15 @@
           <w:color w:val="000000"/>
           <w:lang w:val="es-CR"/>
         </w:rPr>
-        <w:t>();</w:t>
+        <w:t>(</w:t>
+      </w:r>
+      <w:proofErr w:type="gramEnd"/>
+      <w:r>
+        <w:rPr>
+          <w:color w:val="000000"/>
+          <w:lang w:val="es-CR"/>
+        </w:rPr>
+        <w:t>);</w:t>
       </w:r>
     </w:p>
     <w:p>
@@ -2515,7 +2676,29 @@
           <w:szCs w:val="21"/>
           <w:lang w:val="es-CR"/>
         </w:rPr>
-        <w:t xml:space="preserve">Es importante tener en cuenta que éste método sólo convierte una fila del resultado a la vez. Esto quiere decir que, si la consulta arroja más de una fila como resultado, debemos usar un ciclo para recorrer la información de todas las filas. Generalmente se usa un ciclo </w:t>
+        <w:t xml:space="preserve">Es importante tener en cuenta que </w:t>
+      </w:r>
+      <w:proofErr w:type="gramStart"/>
+      <w:r>
+        <w:rPr>
+          <w:rFonts w:ascii="Arial" w:eastAsia="Times New Roman" w:hAnsi="Arial" w:cs="Arial"/>
+          <w:color w:val="2C3E50"/>
+          <w:sz w:val="21"/>
+          <w:szCs w:val="21"/>
+          <w:lang w:val="es-CR"/>
+        </w:rPr>
+        <w:t>éste</w:t>
+      </w:r>
+      <w:proofErr w:type="gramEnd"/>
+      <w:r>
+        <w:rPr>
+          <w:rFonts w:ascii="Arial" w:eastAsia="Times New Roman" w:hAnsi="Arial" w:cs="Arial"/>
+          <w:color w:val="2C3E50"/>
+          <w:sz w:val="21"/>
+          <w:szCs w:val="21"/>
+          <w:lang w:val="es-CR"/>
+        </w:rPr>
+        <w:t xml:space="preserve"> método sólo convierte una fila del resultado a la vez. Esto quiere decir que, si la consulta arroja más de una fila como resultado, debemos usar un ciclo para recorrer la información de todas las filas. Generalmente se usa un ciclo </w:t>
       </w:r>
       <w:proofErr w:type="spellStart"/>
       <w:r>
@@ -2571,14 +2754,25 @@
           <w:bdr w:val="single" w:sz="6" w:space="0" w:color="DDDDDD" w:frame="1"/>
         </w:rPr>
       </w:pPr>
-      <w:r>
-        <w:rPr>
-          <w:rStyle w:val="HTMLCode"/>
-          <w:rFonts w:ascii="Consolas" w:eastAsiaTheme="majorEastAsia" w:hAnsi="Consolas"/>
-          <w:color w:val="000000"/>
-          <w:bdr w:val="single" w:sz="6" w:space="0" w:color="DDDDDD" w:frame="1"/>
-        </w:rPr>
-        <w:t>while($fila = $</w:t>
+      <w:proofErr w:type="gramStart"/>
+      <w:r>
+        <w:rPr>
+          <w:rStyle w:val="HTMLCode"/>
+          <w:rFonts w:ascii="Consolas" w:eastAsiaTheme="majorEastAsia" w:hAnsi="Consolas"/>
+          <w:color w:val="000000"/>
+          <w:bdr w:val="single" w:sz="6" w:space="0" w:color="DDDDDD" w:frame="1"/>
+        </w:rPr>
+        <w:t>while(</w:t>
+      </w:r>
+      <w:proofErr w:type="gramEnd"/>
+      <w:r>
+        <w:rPr>
+          <w:rStyle w:val="HTMLCode"/>
+          <w:rFonts w:ascii="Consolas" w:eastAsiaTheme="majorEastAsia" w:hAnsi="Consolas"/>
+          <w:color w:val="000000"/>
+          <w:bdr w:val="single" w:sz="6" w:space="0" w:color="DDDDDD" w:frame="1"/>
+        </w:rPr>
+        <w:t>$fila = $</w:t>
       </w:r>
       <w:proofErr w:type="spellStart"/>
       <w:r>
@@ -3382,7 +3576,29 @@
           <w:szCs w:val="21"/>
           <w:lang w:val="es-CR"/>
         </w:rPr>
-        <w:t xml:space="preserve"> e interactivas mediante JavaScript, HTML5 y SVG. A continuación veremos unas de las librerías más usadas para esta práctica.</w:t>
+        <w:t xml:space="preserve"> e interactivas mediante JavaScript, HTML5 y SVG. A </w:t>
+      </w:r>
+      <w:proofErr w:type="gramStart"/>
+      <w:r>
+        <w:rPr>
+          <w:rFonts w:ascii="Arial" w:eastAsia="Times New Roman" w:hAnsi="Arial" w:cs="Arial"/>
+          <w:color w:val="2C3E50"/>
+          <w:sz w:val="21"/>
+          <w:szCs w:val="21"/>
+          <w:lang w:val="es-CR"/>
+        </w:rPr>
+        <w:t>continuación</w:t>
+      </w:r>
+      <w:proofErr w:type="gramEnd"/>
+      <w:r>
+        <w:rPr>
+          <w:rFonts w:ascii="Arial" w:eastAsia="Times New Roman" w:hAnsi="Arial" w:cs="Arial"/>
+          <w:color w:val="2C3E50"/>
+          <w:sz w:val="21"/>
+          <w:szCs w:val="21"/>
+          <w:lang w:val="es-CR"/>
+        </w:rPr>
+        <w:t xml:space="preserve"> veremos unas de las librerías más usadas para esta práctica.</w:t>
       </w:r>
       <w:r>
         <w:rPr>
@@ -4311,7 +4527,18 @@
           <w:szCs w:val="21"/>
           <w:lang w:val="es-CR"/>
         </w:rPr>
-        <w:t>material_select</w:t>
+        <w:t>material_</w:t>
+      </w:r>
+      <w:proofErr w:type="gramStart"/>
+      <w:r>
+        <w:rPr>
+          <w:rFonts w:ascii="Arial" w:eastAsia="Times New Roman" w:hAnsi="Arial" w:cs="Arial"/>
+          <w:color w:val="2C3E50"/>
+          <w:sz w:val="21"/>
+          <w:szCs w:val="21"/>
+          <w:lang w:val="es-CR"/>
+        </w:rPr>
+        <w:t>select</w:t>
       </w:r>
       <w:proofErr w:type="spellEnd"/>
       <w:r>
@@ -4322,7 +4549,18 @@
           <w:szCs w:val="21"/>
           <w:lang w:val="es-CR"/>
         </w:rPr>
-        <w:t xml:space="preserve">(). En el ejemplo se muestra el resultado en el </w:t>
+        <w:t>(</w:t>
+      </w:r>
+      <w:proofErr w:type="gramEnd"/>
+      <w:r>
+        <w:rPr>
+          <w:rFonts w:ascii="Arial" w:eastAsia="Times New Roman" w:hAnsi="Arial" w:cs="Arial"/>
+          <w:color w:val="2C3E50"/>
+          <w:sz w:val="21"/>
+          <w:szCs w:val="21"/>
+          <w:lang w:val="es-CR"/>
+        </w:rPr>
+        <w:t xml:space="preserve">). En el ejemplo se muestra el resultado en el </w:t>
       </w:r>
       <w:proofErr w:type="spellStart"/>
       <w:r>
@@ -4399,7 +4637,18 @@
           <w:szCs w:val="21"/>
           <w:lang w:val="es-CR"/>
         </w:rPr>
-        <w:t>material_select</w:t>
+        <w:t>material_</w:t>
+      </w:r>
+      <w:proofErr w:type="gramStart"/>
+      <w:r>
+        <w:rPr>
+          <w:rFonts w:ascii="Arial" w:eastAsia="Times New Roman" w:hAnsi="Arial" w:cs="Arial"/>
+          <w:color w:val="2C3E50"/>
+          <w:sz w:val="21"/>
+          <w:szCs w:val="21"/>
+          <w:lang w:val="es-CR"/>
+        </w:rPr>
+        <w:t>select</w:t>
       </w:r>
       <w:proofErr w:type="spellEnd"/>
       <w:r>
@@ -4410,7 +4659,18 @@
           <w:szCs w:val="21"/>
           <w:lang w:val="es-CR"/>
         </w:rPr>
-        <w:t xml:space="preserve">() para que se construya el selector de </w:t>
+        <w:t>(</w:t>
+      </w:r>
+      <w:proofErr w:type="gramEnd"/>
+      <w:r>
+        <w:rPr>
+          <w:rFonts w:ascii="Arial" w:eastAsia="Times New Roman" w:hAnsi="Arial" w:cs="Arial"/>
+          <w:color w:val="2C3E50"/>
+          <w:sz w:val="21"/>
+          <w:szCs w:val="21"/>
+          <w:lang w:val="es-CR"/>
+        </w:rPr>
+        <w:t xml:space="preserve">) para que se construya el selector de </w:t>
       </w:r>
       <w:proofErr w:type="spellStart"/>
       <w:r>
@@ -5135,29 +5395,340 @@
           <w:lang w:val="es-CR"/>
         </w:rPr>
       </w:pPr>
-      <w:hyperlink r:id="rId21" w:history="1">
-        <w:r>
-          <w:rPr>
-            <w:rFonts w:eastAsia="Times New Roman"/>
-            <w:color w:val="2C3E50"/>
-            <w:lang w:val="es-CR"/>
-          </w:rPr>
-          <w:t>Actividad 1</w:t>
-        </w:r>
-      </w:hyperlink>
-    </w:p>
-    <w:p>
-      <w:pPr>
-        <w:shd w:val="clear" w:color="auto" w:fill="FFFFFF"/>
-        <w:spacing w:after="0" w:line="300" w:lineRule="atLeast"/>
-        <w:rPr>
-          <w:rFonts w:ascii="Arial" w:eastAsia="Times New Roman" w:hAnsi="Arial" w:cs="Arial"/>
-          <w:color w:val="2C3E50"/>
-          <w:sz w:val="21"/>
-          <w:szCs w:val="21"/>
-          <w:lang w:val="es-CR"/>
-        </w:rPr>
-      </w:pPr>
+      <w:r>
+        <w:rPr>
+          <w:rFonts w:ascii="Arial" w:eastAsia="Times New Roman" w:hAnsi="Arial" w:cs="Arial"/>
+          <w:color w:val="2C3E50"/>
+          <w:sz w:val="21"/>
+          <w:szCs w:val="21"/>
+          <w:lang w:val="es-CR"/>
+        </w:rPr>
+        <w:t>Actividad 1</w:t>
+      </w:r>
+    </w:p>
+    <w:p>
+      <w:pPr>
+        <w:shd w:val="clear" w:color="auto" w:fill="FFFFFF"/>
+        <w:spacing w:after="0" w:line="300" w:lineRule="atLeast"/>
+        <w:rPr>
+          <w:rFonts w:ascii="Arial" w:eastAsia="Times New Roman" w:hAnsi="Arial" w:cs="Arial"/>
+          <w:color w:val="2C3E50"/>
+          <w:sz w:val="21"/>
+          <w:szCs w:val="21"/>
+          <w:lang w:val="es-CR"/>
+        </w:rPr>
+      </w:pPr>
+    </w:p>
+    <w:p>
+      <w:pPr>
+        <w:shd w:val="clear" w:color="auto" w:fill="FFFFFF"/>
+        <w:textAlignment w:val="baseline"/>
+        <w:rPr>
+          <w:rFonts w:ascii="Arial" w:eastAsia="Times New Roman" w:hAnsi="Arial" w:cs="Arial"/>
+          <w:color w:val="2C3E50"/>
+          <w:sz w:val="21"/>
+          <w:szCs w:val="21"/>
+          <w:lang w:val="es-CR"/>
+        </w:rPr>
+      </w:pPr>
+      <w:r>
+        <w:rPr>
+          <w:rFonts w:ascii="Arial" w:eastAsia="Times New Roman" w:hAnsi="Arial" w:cs="Arial"/>
+          <w:color w:val="2C3E50"/>
+          <w:sz w:val="21"/>
+          <w:szCs w:val="21"/>
+          <w:lang w:val="es-CR"/>
+        </w:rPr>
+        <w:t>Tiempo de pensar</w:t>
+      </w:r>
+    </w:p>
+    <w:p>
+      <w:pPr>
+        <w:shd w:val="clear" w:color="auto" w:fill="FFFFFF"/>
+        <w:textAlignment w:val="baseline"/>
+        <w:rPr>
+          <w:rFonts w:ascii="Arial" w:eastAsia="Times New Roman" w:hAnsi="Arial" w:cs="Arial"/>
+          <w:color w:val="2C3E50"/>
+          <w:sz w:val="21"/>
+          <w:szCs w:val="21"/>
+          <w:lang w:val="es-CR"/>
+        </w:rPr>
+      </w:pPr>
+      <w:r>
+        <w:rPr>
+          <w:rFonts w:ascii="Arial" w:eastAsia="Times New Roman" w:hAnsi="Arial" w:cs="Arial"/>
+          <w:color w:val="2C3E50"/>
+          <w:sz w:val="21"/>
+          <w:szCs w:val="21"/>
+          <w:lang w:val="es-CR"/>
+        </w:rPr>
+        <w:t xml:space="preserve">Hemos realizado una aplicación en Node.js que se conecta a MongoDB y, por medio de una interfaz gráfica construida con el </w:t>
+      </w:r>
+      <w:proofErr w:type="spellStart"/>
+      <w:r>
+        <w:rPr>
+          <w:rFonts w:ascii="Arial" w:eastAsia="Times New Roman" w:hAnsi="Arial" w:cs="Arial"/>
+          <w:color w:val="2C3E50"/>
+          <w:sz w:val="21"/>
+          <w:szCs w:val="21"/>
+          <w:lang w:val="es-CR"/>
+        </w:rPr>
+        <w:t>framework</w:t>
+      </w:r>
+      <w:proofErr w:type="spellEnd"/>
+      <w:r>
+        <w:rPr>
+          <w:rFonts w:ascii="Arial" w:eastAsia="Times New Roman" w:hAnsi="Arial" w:cs="Arial"/>
+          <w:color w:val="2C3E50"/>
+          <w:sz w:val="21"/>
+          <w:szCs w:val="21"/>
+          <w:lang w:val="es-CR"/>
+        </w:rPr>
+        <w:t xml:space="preserve"> Bootstrap, creamos unos campos para registrar usuarios y guardarlos directamente en la base de datos. Ahora es tiempo de reforzar lo aprendido a través de una actividad.</w:t>
+      </w:r>
+      <w:r>
+        <w:rPr>
+          <w:rFonts w:ascii="Arial" w:eastAsia="Times New Roman" w:hAnsi="Arial" w:cs="Arial"/>
+          <w:color w:val="2C3E50"/>
+          <w:sz w:val="21"/>
+          <w:szCs w:val="21"/>
+          <w:lang w:val="es-CR"/>
+        </w:rPr>
+        <w:br/>
+      </w:r>
+      <w:r>
+        <w:rPr>
+          <w:rFonts w:ascii="Arial" w:eastAsia="Times New Roman" w:hAnsi="Arial" w:cs="Arial"/>
+          <w:color w:val="2C3E50"/>
+          <w:sz w:val="21"/>
+          <w:szCs w:val="21"/>
+          <w:lang w:val="es-CR"/>
+        </w:rPr>
+        <w:br/>
+        <w:t>Instrucciones:</w:t>
+      </w:r>
+      <w:r>
+        <w:rPr>
+          <w:rFonts w:ascii="Arial" w:eastAsia="Times New Roman" w:hAnsi="Arial" w:cs="Arial"/>
+          <w:color w:val="2C3E50"/>
+          <w:sz w:val="21"/>
+          <w:szCs w:val="21"/>
+          <w:lang w:val="es-CR"/>
+        </w:rPr>
+        <w:br/>
+      </w:r>
+      <w:r>
+        <w:rPr>
+          <w:rFonts w:ascii="Arial" w:eastAsia="Times New Roman" w:hAnsi="Arial" w:cs="Arial"/>
+          <w:color w:val="2C3E50"/>
+          <w:sz w:val="21"/>
+          <w:szCs w:val="21"/>
+          <w:lang w:val="es-CR"/>
+        </w:rPr>
+        <w:br/>
+        <w:t>Lee detenidamente el enunciado y responde a la pregunta.</w:t>
+      </w:r>
+      <w:r>
+        <w:rPr>
+          <w:rFonts w:ascii="Arial" w:eastAsia="Times New Roman" w:hAnsi="Arial" w:cs="Arial"/>
+          <w:color w:val="2C3E50"/>
+          <w:sz w:val="21"/>
+          <w:szCs w:val="21"/>
+          <w:lang w:val="es-CR"/>
+        </w:rPr>
+        <w:br/>
+        <w:t>Enunciado:</w:t>
+      </w:r>
+      <w:r>
+        <w:rPr>
+          <w:rFonts w:ascii="Arial" w:eastAsia="Times New Roman" w:hAnsi="Arial" w:cs="Arial"/>
+          <w:color w:val="2C3E50"/>
+          <w:sz w:val="21"/>
+          <w:szCs w:val="21"/>
+          <w:lang w:val="es-CR"/>
+        </w:rPr>
+        <w:br/>
+      </w:r>
+      <w:r>
+        <w:rPr>
+          <w:rFonts w:ascii="Arial" w:eastAsia="Times New Roman" w:hAnsi="Arial" w:cs="Arial"/>
+          <w:color w:val="2C3E50"/>
+          <w:sz w:val="21"/>
+          <w:szCs w:val="21"/>
+          <w:lang w:val="es-CR"/>
+        </w:rPr>
+        <w:br/>
+      </w:r>
+      <w:r>
+        <w:rPr>
+          <w:rFonts w:ascii="Arial" w:eastAsia="Times New Roman" w:hAnsi="Arial" w:cs="Arial"/>
+          <w:color w:val="2C3E50"/>
+          <w:sz w:val="21"/>
+          <w:szCs w:val="21"/>
+          <w:lang w:val="es-CR"/>
+        </w:rPr>
+        <w:t>De acuerdo con</w:t>
+      </w:r>
+      <w:r>
+        <w:rPr>
+          <w:rFonts w:ascii="Arial" w:eastAsia="Times New Roman" w:hAnsi="Arial" w:cs="Arial"/>
+          <w:color w:val="2C3E50"/>
+          <w:sz w:val="21"/>
+          <w:szCs w:val="21"/>
+          <w:lang w:val="es-CR"/>
+        </w:rPr>
+        <w:t xml:space="preserve"> los contenidos que hemos estudiado, observa la imagen y responde la siguiente pregunta:</w:t>
+      </w:r>
+      <w:r>
+        <w:rPr>
+          <w:rFonts w:ascii="Arial" w:eastAsia="Times New Roman" w:hAnsi="Arial" w:cs="Arial"/>
+          <w:color w:val="2C3E50"/>
+          <w:sz w:val="21"/>
+          <w:szCs w:val="21"/>
+          <w:lang w:val="es-CR"/>
+        </w:rPr>
+        <w:br/>
+      </w:r>
+      <w:r>
+        <w:rPr>
+          <w:rFonts w:ascii="Arial" w:eastAsia="Times New Roman" w:hAnsi="Arial" w:cs="Arial"/>
+          <w:color w:val="2C3E50"/>
+          <w:sz w:val="21"/>
+          <w:szCs w:val="21"/>
+          <w:lang w:val="es-CR"/>
+        </w:rPr>
+        <w:br/>
+      </w:r>
+      <w:r>
+        <w:rPr>
+          <w:rFonts w:ascii="Arial" w:eastAsia="Times New Roman" w:hAnsi="Arial" w:cs="Arial"/>
+          <w:color w:val="2C3E50"/>
+          <w:sz w:val="21"/>
+          <w:szCs w:val="21"/>
+          <w:lang w:val="es-CR"/>
+        </w:rPr>
+        <w:lastRenderedPageBreak/>
+        <w:t>¿Cuál de las siguientes opciones no corresponde a lo que pasa cuando presionamos el botón Enviar información?</w:t>
+      </w:r>
+    </w:p>
+    <w:p>
+      <w:pPr>
+        <w:shd w:val="clear" w:color="auto" w:fill="FFFFFF"/>
+        <w:textAlignment w:val="baseline"/>
+        <w:rPr>
+          <w:rFonts w:ascii="Arial" w:eastAsia="Times New Roman" w:hAnsi="Arial" w:cs="Arial"/>
+          <w:color w:val="2C3E50"/>
+          <w:sz w:val="21"/>
+          <w:szCs w:val="21"/>
+          <w:lang w:val="es-CR"/>
+        </w:rPr>
+      </w:pPr>
+      <w:r>
+        <w:rPr>
+          <w:noProof/>
+        </w:rPr>
+        <w:drawing>
+          <wp:inline distT="0" distB="0" distL="0" distR="0" wp14:anchorId="0155A091" wp14:editId="29A8382C">
+            <wp:extent cx="1694207" cy="1493520"/>
+            <wp:effectExtent l="0" t="0" r="1270" b="0"/>
+            <wp:docPr id="13" name="Picture 13"/>
+            <wp:cNvGraphicFramePr>
+              <a:graphicFrameLocks xmlns:a="http://schemas.openxmlformats.org/drawingml/2006/main" noChangeAspect="1"/>
+            </wp:cNvGraphicFramePr>
+            <a:graphic xmlns:a="http://schemas.openxmlformats.org/drawingml/2006/main">
+              <a:graphicData uri="http://schemas.openxmlformats.org/drawingml/2006/picture">
+                <pic:pic xmlns:pic="http://schemas.openxmlformats.org/drawingml/2006/picture">
+                  <pic:nvPicPr>
+                    <pic:cNvPr id="0" name="Picture 1"/>
+                    <pic:cNvPicPr>
+                      <a:picLocks noChangeAspect="1" noChangeArrowheads="1"/>
+                    </pic:cNvPicPr>
+                  </pic:nvPicPr>
+                  <pic:blipFill>
+                    <a:blip r:embed="rId21" cstate="print">
+                      <a:extLst>
+                        <a:ext uri="{28A0092B-C50C-407E-A947-70E740481C1C}">
+                          <a14:useLocalDpi xmlns:a14="http://schemas.microsoft.com/office/drawing/2010/main" val="0"/>
+                        </a:ext>
+                      </a:extLst>
+                    </a:blip>
+                    <a:srcRect/>
+                    <a:stretch>
+                      <a:fillRect/>
+                    </a:stretch>
+                  </pic:blipFill>
+                  <pic:spPr bwMode="auto">
+                    <a:xfrm>
+                      <a:off x="0" y="0"/>
+                      <a:ext cx="1707605" cy="1505331"/>
+                    </a:xfrm>
+                    <a:prstGeom prst="rect">
+                      <a:avLst/>
+                    </a:prstGeom>
+                    <a:noFill/>
+                    <a:ln>
+                      <a:noFill/>
+                    </a:ln>
+                  </pic:spPr>
+                </pic:pic>
+              </a:graphicData>
+            </a:graphic>
+          </wp:inline>
+        </w:drawing>
+      </w:r>
+    </w:p>
+    <w:p>
+      <w:pPr>
+        <w:shd w:val="clear" w:color="auto" w:fill="FFFFFF"/>
+        <w:textAlignment w:val="baseline"/>
+        <w:rPr>
+          <w:rFonts w:ascii="Arial" w:eastAsia="Times New Roman" w:hAnsi="Arial" w:cs="Arial"/>
+          <w:color w:val="2C3E50"/>
+          <w:sz w:val="21"/>
+          <w:szCs w:val="21"/>
+          <w:lang w:val="es-CR"/>
+        </w:rPr>
+      </w:pPr>
+      <w:r>
+        <w:rPr>
+          <w:noProof/>
+        </w:rPr>
+        <w:drawing>
+          <wp:inline distT="0" distB="0" distL="0" distR="0" wp14:anchorId="2DC1BA77" wp14:editId="251342A6">
+            <wp:extent cx="5943600" cy="1120140"/>
+            <wp:effectExtent l="0" t="0" r="0" b="3810"/>
+            <wp:docPr id="14" name="Picture 14"/>
+            <wp:cNvGraphicFramePr>
+              <a:graphicFrameLocks xmlns:a="http://schemas.openxmlformats.org/drawingml/2006/main" noChangeAspect="1"/>
+            </wp:cNvGraphicFramePr>
+            <a:graphic xmlns:a="http://schemas.openxmlformats.org/drawingml/2006/main">
+              <a:graphicData uri="http://schemas.openxmlformats.org/drawingml/2006/picture">
+                <pic:pic xmlns:pic="http://schemas.openxmlformats.org/drawingml/2006/picture">
+                  <pic:nvPicPr>
+                    <pic:cNvPr id="1" name=""/>
+                    <pic:cNvPicPr/>
+                  </pic:nvPicPr>
+                  <pic:blipFill>
+                    <a:blip r:embed="rId22"/>
+                    <a:stretch>
+                      <a:fillRect/>
+                    </a:stretch>
+                  </pic:blipFill>
+                  <pic:spPr>
+                    <a:xfrm>
+                      <a:off x="0" y="0"/>
+                      <a:ext cx="5943600" cy="1120140"/>
+                    </a:xfrm>
+                    <a:prstGeom prst="rect">
+                      <a:avLst/>
+                    </a:prstGeom>
+                  </pic:spPr>
+                </pic:pic>
+              </a:graphicData>
+            </a:graphic>
+          </wp:inline>
+        </w:drawing>
+      </w:r>
     </w:p>
     <w:p>
       <w:pPr>
@@ -5184,7 +5755,95 @@
           <w:szCs w:val="21"/>
           <w:lang w:val="es-CR"/>
         </w:rPr>
-        <w:t>Construcción del server y rutas</w:t>
+        <w:t xml:space="preserve">Construcción del </w:t>
+      </w:r>
+      <w:proofErr w:type="gramStart"/>
+      <w:r>
+        <w:rPr>
+          <w:rFonts w:ascii="Arial" w:eastAsia="Times New Roman" w:hAnsi="Arial" w:cs="Arial"/>
+          <w:color w:val="2C3E50"/>
+          <w:sz w:val="21"/>
+          <w:szCs w:val="21"/>
+          <w:lang w:val="es-CR"/>
+        </w:rPr>
+        <w:t>server</w:t>
+      </w:r>
+      <w:proofErr w:type="gramEnd"/>
+      <w:r>
+        <w:rPr>
+          <w:rFonts w:ascii="Arial" w:eastAsia="Times New Roman" w:hAnsi="Arial" w:cs="Arial"/>
+          <w:color w:val="2C3E50"/>
+          <w:sz w:val="21"/>
+          <w:szCs w:val="21"/>
+          <w:lang w:val="es-CR"/>
+        </w:rPr>
+        <w:t xml:space="preserve"> y rutas</w:t>
+      </w:r>
+    </w:p>
+    <w:p>
+      <w:pPr>
+        <w:shd w:val="clear" w:color="auto" w:fill="FFFFFF"/>
+        <w:spacing w:after="0" w:line="300" w:lineRule="atLeast"/>
+        <w:rPr>
+          <w:rFonts w:ascii="Arial" w:eastAsia="Times New Roman" w:hAnsi="Arial" w:cs="Arial"/>
+          <w:color w:val="2C3E50"/>
+          <w:sz w:val="21"/>
+          <w:szCs w:val="21"/>
+          <w:lang w:val="es-CR"/>
+        </w:rPr>
+      </w:pPr>
+    </w:p>
+    <w:p>
+      <w:pPr>
+        <w:shd w:val="clear" w:color="auto" w:fill="FFFFFF"/>
+        <w:spacing w:after="0" w:line="300" w:lineRule="atLeast"/>
+        <w:rPr>
+          <w:rFonts w:ascii="Arial" w:eastAsia="Times New Roman" w:hAnsi="Arial" w:cs="Arial"/>
+          <w:color w:val="2C3E50"/>
+          <w:sz w:val="21"/>
+          <w:szCs w:val="21"/>
+          <w:lang w:val="es-CR"/>
+        </w:rPr>
+      </w:pPr>
+      <w:r>
+        <w:rPr>
+          <w:noProof/>
+        </w:rPr>
+        <w:drawing>
+          <wp:inline distT="0" distB="0" distL="0" distR="0" wp14:anchorId="70BB3E41" wp14:editId="77C38663">
+            <wp:extent cx="1917290" cy="1041400"/>
+            <wp:effectExtent l="0" t="0" r="6985" b="6350"/>
+            <wp:docPr id="15" name="Picture 15"/>
+            <wp:cNvGraphicFramePr>
+              <a:graphicFrameLocks xmlns:a="http://schemas.openxmlformats.org/drawingml/2006/main" noChangeAspect="1"/>
+            </wp:cNvGraphicFramePr>
+            <a:graphic xmlns:a="http://schemas.openxmlformats.org/drawingml/2006/main">
+              <a:graphicData uri="http://schemas.openxmlformats.org/drawingml/2006/picture">
+                <pic:pic xmlns:pic="http://schemas.openxmlformats.org/drawingml/2006/picture">
+                  <pic:nvPicPr>
+                    <pic:cNvPr id="1" name=""/>
+                    <pic:cNvPicPr/>
+                  </pic:nvPicPr>
+                  <pic:blipFill>
+                    <a:blip r:embed="rId23"/>
+                    <a:stretch>
+                      <a:fillRect/>
+                    </a:stretch>
+                  </pic:blipFill>
+                  <pic:spPr>
+                    <a:xfrm>
+                      <a:off x="0" y="0"/>
+                      <a:ext cx="1929578" cy="1048075"/>
+                    </a:xfrm>
+                    <a:prstGeom prst="rect">
+                      <a:avLst/>
+                    </a:prstGeom>
+                  </pic:spPr>
+                </pic:pic>
+              </a:graphicData>
+            </a:graphic>
+          </wp:inline>
+        </w:drawing>
       </w:r>
     </w:p>
     <w:p>
@@ -5243,6 +5902,183 @@
     </w:p>
     <w:p>
       <w:pPr>
+        <w:shd w:val="clear" w:color="auto" w:fill="FFFFFF"/>
+        <w:textAlignment w:val="baseline"/>
+        <w:rPr>
+          <w:rFonts w:ascii="Arial" w:eastAsia="Times New Roman" w:hAnsi="Arial" w:cs="Arial"/>
+          <w:color w:val="2C3E50"/>
+          <w:sz w:val="21"/>
+          <w:szCs w:val="21"/>
+          <w:lang w:val="es-CR"/>
+        </w:rPr>
+      </w:pPr>
+      <w:r>
+        <w:rPr>
+          <w:rFonts w:ascii="Arial" w:eastAsia="Times New Roman" w:hAnsi="Arial" w:cs="Arial"/>
+          <w:color w:val="2C3E50"/>
+          <w:sz w:val="21"/>
+          <w:szCs w:val="21"/>
+          <w:lang w:val="es-CR"/>
+        </w:rPr>
+        <w:t>Tiempo de pensar</w:t>
+      </w:r>
+    </w:p>
+    <w:p>
+      <w:pPr>
+        <w:shd w:val="clear" w:color="auto" w:fill="FFFFFF"/>
+        <w:textAlignment w:val="baseline"/>
+        <w:rPr>
+          <w:rFonts w:ascii="Arial" w:eastAsia="Times New Roman" w:hAnsi="Arial" w:cs="Arial"/>
+          <w:color w:val="2C3E50"/>
+          <w:sz w:val="21"/>
+          <w:szCs w:val="21"/>
+          <w:lang w:val="es-CR"/>
+        </w:rPr>
+      </w:pPr>
+      <w:r>
+        <w:rPr>
+          <w:rFonts w:ascii="Arial" w:eastAsia="Times New Roman" w:hAnsi="Arial" w:cs="Arial"/>
+          <w:color w:val="2C3E50"/>
+          <w:sz w:val="21"/>
+          <w:szCs w:val="21"/>
+          <w:lang w:val="es-CR"/>
+        </w:rPr>
+        <w:t xml:space="preserve">Hemos construido un servidor en node.js utilizando el módulo </w:t>
+      </w:r>
+      <w:proofErr w:type="spellStart"/>
+      <w:r>
+        <w:rPr>
+          <w:rFonts w:ascii="Arial" w:eastAsia="Times New Roman" w:hAnsi="Arial" w:cs="Arial"/>
+          <w:color w:val="2C3E50"/>
+          <w:sz w:val="21"/>
+          <w:szCs w:val="21"/>
+          <w:lang w:val="es-CR"/>
+        </w:rPr>
+        <w:t>express</w:t>
+      </w:r>
+      <w:proofErr w:type="spellEnd"/>
+      <w:r>
+        <w:rPr>
+          <w:rFonts w:ascii="Arial" w:eastAsia="Times New Roman" w:hAnsi="Arial" w:cs="Arial"/>
+          <w:color w:val="2C3E50"/>
+          <w:sz w:val="21"/>
+          <w:szCs w:val="21"/>
+          <w:lang w:val="es-CR"/>
+        </w:rPr>
+        <w:t>. Este servidor funciona como intermedio entre el cliente y la base de datos y siempre debe haber una capa que se encarga de comunicar estas dos partes. Afianza tus conocimientos con esta actividad.</w:t>
+      </w:r>
+      <w:r>
+        <w:rPr>
+          <w:rFonts w:ascii="Arial" w:eastAsia="Times New Roman" w:hAnsi="Arial" w:cs="Arial"/>
+          <w:color w:val="2C3E50"/>
+          <w:sz w:val="21"/>
+          <w:szCs w:val="21"/>
+          <w:lang w:val="es-CR"/>
+        </w:rPr>
+        <w:br/>
+      </w:r>
+      <w:r>
+        <w:rPr>
+          <w:rFonts w:ascii="Arial" w:eastAsia="Times New Roman" w:hAnsi="Arial" w:cs="Arial"/>
+          <w:color w:val="2C3E50"/>
+          <w:sz w:val="21"/>
+          <w:szCs w:val="21"/>
+          <w:lang w:val="es-CR"/>
+        </w:rPr>
+        <w:br/>
+        <w:t>Instrucción:</w:t>
+      </w:r>
+      <w:r>
+        <w:rPr>
+          <w:rFonts w:ascii="Arial" w:eastAsia="Times New Roman" w:hAnsi="Arial" w:cs="Arial"/>
+          <w:color w:val="2C3E50"/>
+          <w:sz w:val="21"/>
+          <w:szCs w:val="21"/>
+          <w:lang w:val="es-CR"/>
+        </w:rPr>
+        <w:br/>
+      </w:r>
+      <w:r>
+        <w:rPr>
+          <w:rFonts w:ascii="Arial" w:eastAsia="Times New Roman" w:hAnsi="Arial" w:cs="Arial"/>
+          <w:color w:val="2C3E50"/>
+          <w:sz w:val="21"/>
+          <w:szCs w:val="21"/>
+          <w:lang w:val="es-CR"/>
+        </w:rPr>
+        <w:br/>
+        <w:t>En esta oportunidad, tu trabajo será relacionar cada servicio con su respectiva definición. ¡Adelante!</w:t>
+      </w:r>
+    </w:p>
+    <w:p>
+      <w:pPr>
+        <w:shd w:val="clear" w:color="auto" w:fill="FFFFFF"/>
+        <w:spacing w:after="0" w:line="300" w:lineRule="atLeast"/>
+        <w:rPr>
+          <w:rFonts w:ascii="Arial" w:eastAsia="Times New Roman" w:hAnsi="Arial" w:cs="Arial"/>
+          <w:color w:val="2C3E50"/>
+          <w:sz w:val="21"/>
+          <w:szCs w:val="21"/>
+          <w:lang w:val="es-CR"/>
+        </w:rPr>
+      </w:pPr>
+      <w:r>
+        <w:rPr>
+          <w:noProof/>
+        </w:rPr>
+        <w:lastRenderedPageBreak/>
+        <w:drawing>
+          <wp:inline distT="0" distB="0" distL="0" distR="0" wp14:anchorId="337F8530" wp14:editId="0EF51A52">
+            <wp:extent cx="4231640" cy="2868564"/>
+            <wp:effectExtent l="0" t="0" r="0" b="8255"/>
+            <wp:docPr id="16" name="Picture 16"/>
+            <wp:cNvGraphicFramePr>
+              <a:graphicFrameLocks xmlns:a="http://schemas.openxmlformats.org/drawingml/2006/main" noChangeAspect="1"/>
+            </wp:cNvGraphicFramePr>
+            <a:graphic xmlns:a="http://schemas.openxmlformats.org/drawingml/2006/main">
+              <a:graphicData uri="http://schemas.openxmlformats.org/drawingml/2006/picture">
+                <pic:pic xmlns:pic="http://schemas.openxmlformats.org/drawingml/2006/picture">
+                  <pic:nvPicPr>
+                    <pic:cNvPr id="1" name=""/>
+                    <pic:cNvPicPr/>
+                  </pic:nvPicPr>
+                  <pic:blipFill>
+                    <a:blip r:embed="rId24"/>
+                    <a:stretch>
+                      <a:fillRect/>
+                    </a:stretch>
+                  </pic:blipFill>
+                  <pic:spPr>
+                    <a:xfrm>
+                      <a:off x="0" y="0"/>
+                      <a:ext cx="4234031" cy="2870185"/>
+                    </a:xfrm>
+                    <a:prstGeom prst="rect">
+                      <a:avLst/>
+                    </a:prstGeom>
+                  </pic:spPr>
+                </pic:pic>
+              </a:graphicData>
+            </a:graphic>
+          </wp:inline>
+        </w:drawing>
+      </w:r>
+    </w:p>
+    <w:p>
+      <w:pPr>
+        <w:shd w:val="clear" w:color="auto" w:fill="FFFFFF"/>
+        <w:spacing w:after="0" w:line="300" w:lineRule="atLeast"/>
+        <w:rPr>
+          <w:rFonts w:ascii="Arial" w:eastAsia="Times New Roman" w:hAnsi="Arial" w:cs="Arial"/>
+          <w:color w:val="2C3E50"/>
+          <w:sz w:val="21"/>
+          <w:szCs w:val="21"/>
+          <w:lang w:val="es-CR"/>
+        </w:rPr>
+      </w:pPr>
+    </w:p>
+    <w:p>
+      <w:pPr>
         <w:pStyle w:val="ListParagraph"/>
         <w:numPr>
           <w:ilvl w:val="1"/>
@@ -5303,8 +6139,1488 @@
           <w:lang w:val="es-CR"/>
         </w:rPr>
       </w:pPr>
+    </w:p>
+    <w:p>
+      <w:pPr>
+        <w:shd w:val="clear" w:color="auto" w:fill="FFFFFF"/>
+        <w:textAlignment w:val="baseline"/>
+        <w:rPr>
+          <w:rFonts w:ascii="Arial" w:eastAsia="Times New Roman" w:hAnsi="Arial" w:cs="Arial"/>
+          <w:color w:val="2C3E50"/>
+          <w:sz w:val="21"/>
+          <w:szCs w:val="21"/>
+          <w:lang w:val="es-CR"/>
+        </w:rPr>
+      </w:pPr>
+      <w:r>
+        <w:rPr>
+          <w:rFonts w:ascii="Arial" w:eastAsia="Times New Roman" w:hAnsi="Arial"/>
+          <w:color w:val="2C3E50"/>
+          <w:sz w:val="21"/>
+          <w:szCs w:val="21"/>
+          <w:lang w:val="es-CR"/>
+        </w:rPr>
+        <w:t>Conexión con MongoDB, esquema y modelo usuario</w:t>
+      </w:r>
+    </w:p>
+    <w:p>
+      <w:pPr>
+        <w:shd w:val="clear" w:color="auto" w:fill="FFFFFF"/>
+        <w:textAlignment w:val="baseline"/>
+        <w:rPr>
+          <w:rFonts w:ascii="Arial" w:eastAsia="Times New Roman" w:hAnsi="Arial" w:cs="Arial"/>
+          <w:color w:val="2C3E50"/>
+          <w:sz w:val="21"/>
+          <w:szCs w:val="21"/>
+          <w:lang w:val="es-CR"/>
+        </w:rPr>
+      </w:pPr>
+      <w:r>
+        <w:rPr>
+          <w:rFonts w:ascii="Arial" w:eastAsia="Times New Roman" w:hAnsi="Arial" w:cs="Arial"/>
+          <w:color w:val="2C3E50"/>
+          <w:sz w:val="21"/>
+          <w:szCs w:val="21"/>
+          <w:lang w:val="es-CR"/>
+        </w:rPr>
+        <w:t>En los videos anteriores, construimos el servidor y las rutas necesarias para la interacción entre el cliente, el servidor y la base de datos.</w:t>
+      </w:r>
+      <w:r>
+        <w:rPr>
+          <w:rFonts w:ascii="Arial" w:eastAsia="Times New Roman" w:hAnsi="Arial" w:cs="Arial"/>
+          <w:color w:val="2C3E50"/>
+          <w:sz w:val="21"/>
+          <w:szCs w:val="21"/>
+          <w:lang w:val="es-CR"/>
+        </w:rPr>
+        <w:br/>
+      </w:r>
       <w:bookmarkStart w:id="0" w:name="_GoBack"/>
       <w:bookmarkEnd w:id="0"/>
+      <w:r>
+        <w:rPr>
+          <w:rFonts w:ascii="Arial" w:eastAsia="Times New Roman" w:hAnsi="Arial" w:cs="Arial"/>
+          <w:color w:val="2C3E50"/>
+          <w:sz w:val="21"/>
+          <w:szCs w:val="21"/>
+          <w:lang w:val="es-CR"/>
+        </w:rPr>
+        <w:br/>
+        <w:t>En esta pequeña lectura vamos a agregar la conexión a la base de datos y a generar el modelo con su esquema correspondiente para la colección usuarios.</w:t>
+      </w:r>
+      <w:r>
+        <w:rPr>
+          <w:rFonts w:ascii="Arial" w:eastAsia="Times New Roman" w:hAnsi="Arial" w:cs="Arial"/>
+          <w:color w:val="2C3E50"/>
+          <w:sz w:val="21"/>
+          <w:szCs w:val="21"/>
+          <w:lang w:val="es-CR"/>
+        </w:rPr>
+        <w:br/>
+      </w:r>
+      <w:r>
+        <w:rPr>
+          <w:rFonts w:ascii="Arial" w:eastAsia="Times New Roman" w:hAnsi="Arial" w:cs="Arial"/>
+          <w:color w:val="2C3E50"/>
+          <w:sz w:val="21"/>
+          <w:szCs w:val="21"/>
+          <w:lang w:val="es-CR"/>
+        </w:rPr>
+        <w:br/>
+        <w:t>1. Crea un archivo dentro del directorio server llamado model.js:</w:t>
+      </w:r>
+    </w:p>
+    <w:p>
+      <w:pPr>
+        <w:pStyle w:val="HTMLPreformatted"/>
+        <w:shd w:val="clear" w:color="auto" w:fill="FFFFFF"/>
+        <w:textAlignment w:val="baseline"/>
+        <w:rPr>
+          <w:rStyle w:val="HTMLCode"/>
+          <w:rFonts w:ascii="Consolas" w:eastAsiaTheme="majorEastAsia" w:hAnsi="Consolas"/>
+          <w:color w:val="000000"/>
+          <w:bdr w:val="single" w:sz="6" w:space="0" w:color="DDDDDD" w:frame="1"/>
+        </w:rPr>
+      </w:pPr>
+      <w:r>
+        <w:rPr>
+          <w:rStyle w:val="HTMLCode"/>
+          <w:rFonts w:ascii="Consolas" w:eastAsiaTheme="majorEastAsia" w:hAnsi="Consolas"/>
+          <w:color w:val="000000"/>
+          <w:bdr w:val="single" w:sz="6" w:space="0" w:color="DDDDDD" w:frame="1"/>
+        </w:rPr>
+        <w:t>const mongoose = require('mongoose')</w:t>
+      </w:r>
+    </w:p>
+    <w:p>
+      <w:pPr>
+        <w:pStyle w:val="HTMLPreformatted"/>
+        <w:shd w:val="clear" w:color="auto" w:fill="FFFFFF"/>
+        <w:textAlignment w:val="baseline"/>
+        <w:rPr>
+          <w:rStyle w:val="HTMLCode"/>
+          <w:rFonts w:ascii="Consolas" w:eastAsiaTheme="majorEastAsia" w:hAnsi="Consolas"/>
+          <w:color w:val="000000"/>
+          <w:bdr w:val="single" w:sz="6" w:space="0" w:color="DDDDDD" w:frame="1"/>
+        </w:rPr>
+      </w:pPr>
+      <w:r>
+        <w:rPr>
+          <w:rStyle w:val="HTMLCode"/>
+          <w:rFonts w:ascii="Consolas" w:eastAsiaTheme="majorEastAsia" w:hAnsi="Consolas"/>
+          <w:color w:val="000000"/>
+          <w:bdr w:val="single" w:sz="6" w:space="0" w:color="DDDDDD" w:frame="1"/>
+        </w:rPr>
+        <w:tab/>
+        <w:t xml:space="preserve">const Schema = </w:t>
+      </w:r>
+      <w:proofErr w:type="spellStart"/>
+      <w:proofErr w:type="gramStart"/>
+      <w:r>
+        <w:rPr>
+          <w:rStyle w:val="HTMLCode"/>
+          <w:rFonts w:ascii="Consolas" w:eastAsiaTheme="majorEastAsia" w:hAnsi="Consolas"/>
+          <w:color w:val="000000"/>
+          <w:bdr w:val="single" w:sz="6" w:space="0" w:color="DDDDDD" w:frame="1"/>
+        </w:rPr>
+        <w:t>mongoose.Schema</w:t>
+      </w:r>
+      <w:proofErr w:type="spellEnd"/>
+      <w:proofErr w:type="gramEnd"/>
+    </w:p>
+    <w:p>
+      <w:pPr>
+        <w:pStyle w:val="HTMLPreformatted"/>
+        <w:shd w:val="clear" w:color="auto" w:fill="FFFFFF"/>
+        <w:textAlignment w:val="baseline"/>
+        <w:rPr>
+          <w:rStyle w:val="HTMLCode"/>
+          <w:rFonts w:ascii="Consolas" w:eastAsiaTheme="majorEastAsia" w:hAnsi="Consolas"/>
+          <w:color w:val="000000"/>
+          <w:bdr w:val="single" w:sz="6" w:space="0" w:color="DDDDDD" w:frame="1"/>
+        </w:rPr>
+      </w:pPr>
+    </w:p>
+    <w:p>
+      <w:pPr>
+        <w:pStyle w:val="HTMLPreformatted"/>
+        <w:shd w:val="clear" w:color="auto" w:fill="FFFFFF"/>
+        <w:textAlignment w:val="baseline"/>
+        <w:rPr>
+          <w:rStyle w:val="HTMLCode"/>
+          <w:rFonts w:ascii="Consolas" w:eastAsiaTheme="majorEastAsia" w:hAnsi="Consolas"/>
+          <w:color w:val="000000"/>
+          <w:bdr w:val="single" w:sz="6" w:space="0" w:color="DDDDDD" w:frame="1"/>
+        </w:rPr>
+      </w:pPr>
+      <w:r>
+        <w:rPr>
+          <w:rStyle w:val="HTMLCode"/>
+          <w:rFonts w:ascii="Consolas" w:eastAsiaTheme="majorEastAsia" w:hAnsi="Consolas"/>
+          <w:color w:val="000000"/>
+          <w:bdr w:val="single" w:sz="6" w:space="0" w:color="DDDDDD" w:frame="1"/>
+        </w:rPr>
+        <w:tab/>
+        <w:t xml:space="preserve">let </w:t>
+      </w:r>
+      <w:proofErr w:type="spellStart"/>
+      <w:r>
+        <w:rPr>
+          <w:rStyle w:val="HTMLCode"/>
+          <w:rFonts w:ascii="Consolas" w:eastAsiaTheme="majorEastAsia" w:hAnsi="Consolas"/>
+          <w:color w:val="000000"/>
+          <w:bdr w:val="single" w:sz="6" w:space="0" w:color="DDDDDD" w:frame="1"/>
+        </w:rPr>
+        <w:t>UserSchema</w:t>
+      </w:r>
+      <w:proofErr w:type="spellEnd"/>
+      <w:r>
+        <w:rPr>
+          <w:rStyle w:val="HTMLCode"/>
+          <w:rFonts w:ascii="Consolas" w:eastAsiaTheme="majorEastAsia" w:hAnsi="Consolas"/>
+          <w:color w:val="000000"/>
+          <w:bdr w:val="single" w:sz="6" w:space="0" w:color="DDDDDD" w:frame="1"/>
+        </w:rPr>
+        <w:t xml:space="preserve"> = new </w:t>
+      </w:r>
+      <w:proofErr w:type="gramStart"/>
+      <w:r>
+        <w:rPr>
+          <w:rStyle w:val="HTMLCode"/>
+          <w:rFonts w:ascii="Consolas" w:eastAsiaTheme="majorEastAsia" w:hAnsi="Consolas"/>
+          <w:color w:val="000000"/>
+          <w:bdr w:val="single" w:sz="6" w:space="0" w:color="DDDDDD" w:frame="1"/>
+        </w:rPr>
+        <w:t>Schema(</w:t>
+      </w:r>
+      <w:proofErr w:type="gramEnd"/>
+      <w:r>
+        <w:rPr>
+          <w:rStyle w:val="HTMLCode"/>
+          <w:rFonts w:ascii="Consolas" w:eastAsiaTheme="majorEastAsia" w:hAnsi="Consolas"/>
+          <w:color w:val="000000"/>
+          <w:bdr w:val="single" w:sz="6" w:space="0" w:color="DDDDDD" w:frame="1"/>
+        </w:rPr>
+        <w:t>{</w:t>
+      </w:r>
+    </w:p>
+    <w:p>
+      <w:pPr>
+        <w:pStyle w:val="HTMLPreformatted"/>
+        <w:shd w:val="clear" w:color="auto" w:fill="FFFFFF"/>
+        <w:textAlignment w:val="baseline"/>
+        <w:rPr>
+          <w:rStyle w:val="HTMLCode"/>
+          <w:rFonts w:ascii="Consolas" w:eastAsiaTheme="majorEastAsia" w:hAnsi="Consolas"/>
+          <w:color w:val="000000"/>
+          <w:bdr w:val="single" w:sz="6" w:space="0" w:color="DDDDDD" w:frame="1"/>
+        </w:rPr>
+      </w:pPr>
+      <w:r>
+        <w:rPr>
+          <w:rStyle w:val="HTMLCode"/>
+          <w:rFonts w:ascii="Consolas" w:eastAsiaTheme="majorEastAsia" w:hAnsi="Consolas"/>
+          <w:color w:val="000000"/>
+          <w:bdr w:val="single" w:sz="6" w:space="0" w:color="DDDDDD" w:frame="1"/>
+        </w:rPr>
+        <w:tab/>
+      </w:r>
+      <w:r>
+        <w:rPr>
+          <w:rStyle w:val="HTMLCode"/>
+          <w:rFonts w:ascii="Consolas" w:eastAsiaTheme="majorEastAsia" w:hAnsi="Consolas"/>
+          <w:color w:val="000000"/>
+          <w:bdr w:val="single" w:sz="6" w:space="0" w:color="DDDDDD" w:frame="1"/>
+        </w:rPr>
+        <w:tab/>
+      </w:r>
+      <w:proofErr w:type="spellStart"/>
+      <w:proofErr w:type="gramStart"/>
+      <w:r>
+        <w:rPr>
+          <w:rStyle w:val="HTMLCode"/>
+          <w:rFonts w:ascii="Consolas" w:eastAsiaTheme="majorEastAsia" w:hAnsi="Consolas"/>
+          <w:color w:val="000000"/>
+          <w:bdr w:val="single" w:sz="6" w:space="0" w:color="DDDDDD" w:frame="1"/>
+        </w:rPr>
+        <w:t>userId</w:t>
+      </w:r>
+      <w:proofErr w:type="spellEnd"/>
+      <w:r>
+        <w:rPr>
+          <w:rStyle w:val="HTMLCode"/>
+          <w:rFonts w:ascii="Consolas" w:eastAsiaTheme="majorEastAsia" w:hAnsi="Consolas"/>
+          <w:color w:val="000000"/>
+          <w:bdr w:val="single" w:sz="6" w:space="0" w:color="DDDDDD" w:frame="1"/>
+        </w:rPr>
+        <w:t>:{</w:t>
+      </w:r>
+      <w:proofErr w:type="gramEnd"/>
+      <w:r>
+        <w:rPr>
+          <w:rStyle w:val="HTMLCode"/>
+          <w:rFonts w:ascii="Consolas" w:eastAsiaTheme="majorEastAsia" w:hAnsi="Consolas"/>
+          <w:color w:val="000000"/>
+          <w:bdr w:val="single" w:sz="6" w:space="0" w:color="DDDDDD" w:frame="1"/>
+        </w:rPr>
+        <w:t xml:space="preserve"> type: Number, require: true, </w:t>
+      </w:r>
+      <w:proofErr w:type="spellStart"/>
+      <w:r>
+        <w:rPr>
+          <w:rStyle w:val="HTMLCode"/>
+          <w:rFonts w:ascii="Consolas" w:eastAsiaTheme="majorEastAsia" w:hAnsi="Consolas"/>
+          <w:color w:val="000000"/>
+          <w:bdr w:val="single" w:sz="6" w:space="0" w:color="DDDDDD" w:frame="1"/>
+        </w:rPr>
+        <w:t>unique:true</w:t>
+      </w:r>
+      <w:proofErr w:type="spellEnd"/>
+      <w:r>
+        <w:rPr>
+          <w:rStyle w:val="HTMLCode"/>
+          <w:rFonts w:ascii="Consolas" w:eastAsiaTheme="majorEastAsia" w:hAnsi="Consolas"/>
+          <w:color w:val="000000"/>
+          <w:bdr w:val="single" w:sz="6" w:space="0" w:color="DDDDDD" w:frame="1"/>
+        </w:rPr>
+        <w:t xml:space="preserve"> },</w:t>
+      </w:r>
+    </w:p>
+    <w:p>
+      <w:pPr>
+        <w:pStyle w:val="HTMLPreformatted"/>
+        <w:shd w:val="clear" w:color="auto" w:fill="FFFFFF"/>
+        <w:textAlignment w:val="baseline"/>
+        <w:rPr>
+          <w:rStyle w:val="HTMLCode"/>
+          <w:rFonts w:ascii="Consolas" w:eastAsiaTheme="majorEastAsia" w:hAnsi="Consolas"/>
+          <w:color w:val="000000"/>
+          <w:bdr w:val="single" w:sz="6" w:space="0" w:color="DDDDDD" w:frame="1"/>
+        </w:rPr>
+      </w:pPr>
+      <w:r>
+        <w:rPr>
+          <w:rStyle w:val="HTMLCode"/>
+          <w:rFonts w:ascii="Consolas" w:eastAsiaTheme="majorEastAsia" w:hAnsi="Consolas"/>
+          <w:color w:val="000000"/>
+          <w:bdr w:val="single" w:sz="6" w:space="0" w:color="DDDDDD" w:frame="1"/>
+        </w:rPr>
+        <w:tab/>
+      </w:r>
+      <w:r>
+        <w:rPr>
+          <w:rStyle w:val="HTMLCode"/>
+          <w:rFonts w:ascii="Consolas" w:eastAsiaTheme="majorEastAsia" w:hAnsi="Consolas"/>
+          <w:color w:val="000000"/>
+          <w:bdr w:val="single" w:sz="6" w:space="0" w:color="DDDDDD" w:frame="1"/>
+        </w:rPr>
+        <w:tab/>
+      </w:r>
+      <w:proofErr w:type="spellStart"/>
+      <w:proofErr w:type="gramStart"/>
+      <w:r>
+        <w:rPr>
+          <w:rStyle w:val="HTMLCode"/>
+          <w:rFonts w:ascii="Consolas" w:eastAsiaTheme="majorEastAsia" w:hAnsi="Consolas"/>
+          <w:color w:val="000000"/>
+          <w:bdr w:val="single" w:sz="6" w:space="0" w:color="DDDDDD" w:frame="1"/>
+        </w:rPr>
+        <w:t>nombres</w:t>
+      </w:r>
+      <w:proofErr w:type="spellEnd"/>
+      <w:r>
+        <w:rPr>
+          <w:rStyle w:val="HTMLCode"/>
+          <w:rFonts w:ascii="Consolas" w:eastAsiaTheme="majorEastAsia" w:hAnsi="Consolas"/>
+          <w:color w:val="000000"/>
+          <w:bdr w:val="single" w:sz="6" w:space="0" w:color="DDDDDD" w:frame="1"/>
+        </w:rPr>
+        <w:t>:{</w:t>
+      </w:r>
+      <w:proofErr w:type="gramEnd"/>
+      <w:r>
+        <w:rPr>
+          <w:rStyle w:val="HTMLCode"/>
+          <w:rFonts w:ascii="Consolas" w:eastAsiaTheme="majorEastAsia" w:hAnsi="Consolas"/>
+          <w:color w:val="000000"/>
+          <w:bdr w:val="single" w:sz="6" w:space="0" w:color="DDDDDD" w:frame="1"/>
+        </w:rPr>
+        <w:t xml:space="preserve"> type: String, require: true },</w:t>
+      </w:r>
+    </w:p>
+    <w:p>
+      <w:pPr>
+        <w:pStyle w:val="HTMLPreformatted"/>
+        <w:shd w:val="clear" w:color="auto" w:fill="FFFFFF"/>
+        <w:textAlignment w:val="baseline"/>
+        <w:rPr>
+          <w:rStyle w:val="HTMLCode"/>
+          <w:rFonts w:ascii="Consolas" w:eastAsiaTheme="majorEastAsia" w:hAnsi="Consolas"/>
+          <w:color w:val="000000"/>
+          <w:bdr w:val="single" w:sz="6" w:space="0" w:color="DDDDDD" w:frame="1"/>
+        </w:rPr>
+      </w:pPr>
+      <w:r>
+        <w:rPr>
+          <w:rStyle w:val="HTMLCode"/>
+          <w:rFonts w:ascii="Consolas" w:eastAsiaTheme="majorEastAsia" w:hAnsi="Consolas"/>
+          <w:color w:val="000000"/>
+          <w:bdr w:val="single" w:sz="6" w:space="0" w:color="DDDDDD" w:frame="1"/>
+        </w:rPr>
+        <w:tab/>
+      </w:r>
+      <w:r>
+        <w:rPr>
+          <w:rStyle w:val="HTMLCode"/>
+          <w:rFonts w:ascii="Consolas" w:eastAsiaTheme="majorEastAsia" w:hAnsi="Consolas"/>
+          <w:color w:val="000000"/>
+          <w:bdr w:val="single" w:sz="6" w:space="0" w:color="DDDDDD" w:frame="1"/>
+        </w:rPr>
+        <w:tab/>
+      </w:r>
+      <w:proofErr w:type="spellStart"/>
+      <w:proofErr w:type="gramStart"/>
+      <w:r>
+        <w:rPr>
+          <w:rStyle w:val="HTMLCode"/>
+          <w:rFonts w:ascii="Consolas" w:eastAsiaTheme="majorEastAsia" w:hAnsi="Consolas"/>
+          <w:color w:val="000000"/>
+          <w:bdr w:val="single" w:sz="6" w:space="0" w:color="DDDDDD" w:frame="1"/>
+        </w:rPr>
+        <w:t>apellidos</w:t>
+      </w:r>
+      <w:proofErr w:type="spellEnd"/>
+      <w:r>
+        <w:rPr>
+          <w:rStyle w:val="HTMLCode"/>
+          <w:rFonts w:ascii="Consolas" w:eastAsiaTheme="majorEastAsia" w:hAnsi="Consolas"/>
+          <w:color w:val="000000"/>
+          <w:bdr w:val="single" w:sz="6" w:space="0" w:color="DDDDDD" w:frame="1"/>
+        </w:rPr>
+        <w:t>:{</w:t>
+      </w:r>
+      <w:proofErr w:type="gramEnd"/>
+      <w:r>
+        <w:rPr>
+          <w:rStyle w:val="HTMLCode"/>
+          <w:rFonts w:ascii="Consolas" w:eastAsiaTheme="majorEastAsia" w:hAnsi="Consolas"/>
+          <w:color w:val="000000"/>
+          <w:bdr w:val="single" w:sz="6" w:space="0" w:color="DDDDDD" w:frame="1"/>
+        </w:rPr>
+        <w:t xml:space="preserve"> type: String, require: true },</w:t>
+      </w:r>
+    </w:p>
+    <w:p>
+      <w:pPr>
+        <w:pStyle w:val="HTMLPreformatted"/>
+        <w:shd w:val="clear" w:color="auto" w:fill="FFFFFF"/>
+        <w:textAlignment w:val="baseline"/>
+        <w:rPr>
+          <w:rStyle w:val="HTMLCode"/>
+          <w:rFonts w:ascii="Consolas" w:eastAsiaTheme="majorEastAsia" w:hAnsi="Consolas"/>
+          <w:color w:val="000000"/>
+          <w:bdr w:val="single" w:sz="6" w:space="0" w:color="DDDDDD" w:frame="1"/>
+        </w:rPr>
+      </w:pPr>
+      <w:r>
+        <w:rPr>
+          <w:rStyle w:val="HTMLCode"/>
+          <w:rFonts w:ascii="Consolas" w:eastAsiaTheme="majorEastAsia" w:hAnsi="Consolas"/>
+          <w:color w:val="000000"/>
+          <w:bdr w:val="single" w:sz="6" w:space="0" w:color="DDDDDD" w:frame="1"/>
+        </w:rPr>
+        <w:tab/>
+      </w:r>
+      <w:r>
+        <w:rPr>
+          <w:rStyle w:val="HTMLCode"/>
+          <w:rFonts w:ascii="Consolas" w:eastAsiaTheme="majorEastAsia" w:hAnsi="Consolas"/>
+          <w:color w:val="000000"/>
+          <w:bdr w:val="single" w:sz="6" w:space="0" w:color="DDDDDD" w:frame="1"/>
+        </w:rPr>
+        <w:tab/>
+      </w:r>
+      <w:proofErr w:type="spellStart"/>
+      <w:proofErr w:type="gramStart"/>
+      <w:r>
+        <w:rPr>
+          <w:rStyle w:val="HTMLCode"/>
+          <w:rFonts w:ascii="Consolas" w:eastAsiaTheme="majorEastAsia" w:hAnsi="Consolas"/>
+          <w:color w:val="000000"/>
+          <w:bdr w:val="single" w:sz="6" w:space="0" w:color="DDDDDD" w:frame="1"/>
+        </w:rPr>
+        <w:t>edad</w:t>
+      </w:r>
+      <w:proofErr w:type="spellEnd"/>
+      <w:r>
+        <w:rPr>
+          <w:rStyle w:val="HTMLCode"/>
+          <w:rFonts w:ascii="Consolas" w:eastAsiaTheme="majorEastAsia" w:hAnsi="Consolas"/>
+          <w:color w:val="000000"/>
+          <w:bdr w:val="single" w:sz="6" w:space="0" w:color="DDDDDD" w:frame="1"/>
+        </w:rPr>
+        <w:t>:{</w:t>
+      </w:r>
+      <w:proofErr w:type="gramEnd"/>
+      <w:r>
+        <w:rPr>
+          <w:rStyle w:val="HTMLCode"/>
+          <w:rFonts w:ascii="Consolas" w:eastAsiaTheme="majorEastAsia" w:hAnsi="Consolas"/>
+          <w:color w:val="000000"/>
+          <w:bdr w:val="single" w:sz="6" w:space="0" w:color="DDDDDD" w:frame="1"/>
+        </w:rPr>
+        <w:t xml:space="preserve"> type: Number, require: true },</w:t>
+      </w:r>
+    </w:p>
+    <w:p>
+      <w:pPr>
+        <w:pStyle w:val="HTMLPreformatted"/>
+        <w:shd w:val="clear" w:color="auto" w:fill="FFFFFF"/>
+        <w:textAlignment w:val="baseline"/>
+        <w:rPr>
+          <w:rStyle w:val="HTMLCode"/>
+          <w:rFonts w:ascii="Consolas" w:eastAsiaTheme="majorEastAsia" w:hAnsi="Consolas"/>
+          <w:color w:val="000000"/>
+          <w:bdr w:val="single" w:sz="6" w:space="0" w:color="DDDDDD" w:frame="1"/>
+        </w:rPr>
+      </w:pPr>
+      <w:r>
+        <w:rPr>
+          <w:rStyle w:val="HTMLCode"/>
+          <w:rFonts w:ascii="Consolas" w:eastAsiaTheme="majorEastAsia" w:hAnsi="Consolas"/>
+          <w:color w:val="000000"/>
+          <w:bdr w:val="single" w:sz="6" w:space="0" w:color="DDDDDD" w:frame="1"/>
+        </w:rPr>
+        <w:tab/>
+      </w:r>
+      <w:r>
+        <w:rPr>
+          <w:rStyle w:val="HTMLCode"/>
+          <w:rFonts w:ascii="Consolas" w:eastAsiaTheme="majorEastAsia" w:hAnsi="Consolas"/>
+          <w:color w:val="000000"/>
+          <w:bdr w:val="single" w:sz="6" w:space="0" w:color="DDDDDD" w:frame="1"/>
+        </w:rPr>
+        <w:tab/>
+      </w:r>
+      <w:proofErr w:type="spellStart"/>
+      <w:proofErr w:type="gramStart"/>
+      <w:r>
+        <w:rPr>
+          <w:rStyle w:val="HTMLCode"/>
+          <w:rFonts w:ascii="Consolas" w:eastAsiaTheme="majorEastAsia" w:hAnsi="Consolas"/>
+          <w:color w:val="000000"/>
+          <w:bdr w:val="single" w:sz="6" w:space="0" w:color="DDDDDD" w:frame="1"/>
+        </w:rPr>
+        <w:t>sexo</w:t>
+      </w:r>
+      <w:proofErr w:type="spellEnd"/>
+      <w:r>
+        <w:rPr>
+          <w:rStyle w:val="HTMLCode"/>
+          <w:rFonts w:ascii="Consolas" w:eastAsiaTheme="majorEastAsia" w:hAnsi="Consolas"/>
+          <w:color w:val="000000"/>
+          <w:bdr w:val="single" w:sz="6" w:space="0" w:color="DDDDDD" w:frame="1"/>
+        </w:rPr>
+        <w:t>:{</w:t>
+      </w:r>
+      <w:proofErr w:type="gramEnd"/>
+      <w:r>
+        <w:rPr>
+          <w:rStyle w:val="HTMLCode"/>
+          <w:rFonts w:ascii="Consolas" w:eastAsiaTheme="majorEastAsia" w:hAnsi="Consolas"/>
+          <w:color w:val="000000"/>
+          <w:bdr w:val="single" w:sz="6" w:space="0" w:color="DDDDDD" w:frame="1"/>
+        </w:rPr>
+        <w:t xml:space="preserve"> type: String, require: true, </w:t>
+      </w:r>
+      <w:proofErr w:type="spellStart"/>
+      <w:r>
+        <w:rPr>
+          <w:rStyle w:val="HTMLCode"/>
+          <w:rFonts w:ascii="Consolas" w:eastAsiaTheme="majorEastAsia" w:hAnsi="Consolas"/>
+          <w:color w:val="000000"/>
+          <w:bdr w:val="single" w:sz="6" w:space="0" w:color="DDDDDD" w:frame="1"/>
+        </w:rPr>
+        <w:t>enum</w:t>
+      </w:r>
+      <w:proofErr w:type="spellEnd"/>
+      <w:r>
+        <w:rPr>
+          <w:rStyle w:val="HTMLCode"/>
+          <w:rFonts w:ascii="Consolas" w:eastAsiaTheme="majorEastAsia" w:hAnsi="Consolas"/>
+          <w:color w:val="000000"/>
+          <w:bdr w:val="single" w:sz="6" w:space="0" w:color="DDDDDD" w:frame="1"/>
+        </w:rPr>
+        <w:t>: ['M', 'S']},</w:t>
+      </w:r>
+    </w:p>
+    <w:p>
+      <w:pPr>
+        <w:pStyle w:val="HTMLPreformatted"/>
+        <w:shd w:val="clear" w:color="auto" w:fill="FFFFFF"/>
+        <w:textAlignment w:val="baseline"/>
+        <w:rPr>
+          <w:rStyle w:val="HTMLCode"/>
+          <w:rFonts w:ascii="Consolas" w:eastAsiaTheme="majorEastAsia" w:hAnsi="Consolas"/>
+          <w:color w:val="000000"/>
+          <w:bdr w:val="single" w:sz="6" w:space="0" w:color="DDDDDD" w:frame="1"/>
+        </w:rPr>
+      </w:pPr>
+      <w:r>
+        <w:rPr>
+          <w:rStyle w:val="HTMLCode"/>
+          <w:rFonts w:ascii="Consolas" w:eastAsiaTheme="majorEastAsia" w:hAnsi="Consolas"/>
+          <w:color w:val="000000"/>
+          <w:bdr w:val="single" w:sz="6" w:space="0" w:color="DDDDDD" w:frame="1"/>
+        </w:rPr>
+        <w:tab/>
+      </w:r>
+      <w:r>
+        <w:rPr>
+          <w:rStyle w:val="HTMLCode"/>
+          <w:rFonts w:ascii="Consolas" w:eastAsiaTheme="majorEastAsia" w:hAnsi="Consolas"/>
+          <w:color w:val="000000"/>
+          <w:bdr w:val="single" w:sz="6" w:space="0" w:color="DDDDDD" w:frame="1"/>
+        </w:rPr>
+        <w:tab/>
+      </w:r>
+      <w:proofErr w:type="spellStart"/>
+      <w:proofErr w:type="gramStart"/>
+      <w:r>
+        <w:rPr>
+          <w:rStyle w:val="HTMLCode"/>
+          <w:rFonts w:ascii="Consolas" w:eastAsiaTheme="majorEastAsia" w:hAnsi="Consolas"/>
+          <w:color w:val="000000"/>
+          <w:bdr w:val="single" w:sz="6" w:space="0" w:color="DDDDDD" w:frame="1"/>
+        </w:rPr>
+        <w:t>estado</w:t>
+      </w:r>
+      <w:proofErr w:type="spellEnd"/>
+      <w:r>
+        <w:rPr>
+          <w:rStyle w:val="HTMLCode"/>
+          <w:rFonts w:ascii="Consolas" w:eastAsiaTheme="majorEastAsia" w:hAnsi="Consolas"/>
+          <w:color w:val="000000"/>
+          <w:bdr w:val="single" w:sz="6" w:space="0" w:color="DDDDDD" w:frame="1"/>
+        </w:rPr>
+        <w:t>:{</w:t>
+      </w:r>
+      <w:proofErr w:type="gramEnd"/>
+      <w:r>
+        <w:rPr>
+          <w:rStyle w:val="HTMLCode"/>
+          <w:rFonts w:ascii="Consolas" w:eastAsiaTheme="majorEastAsia" w:hAnsi="Consolas"/>
+          <w:color w:val="000000"/>
+          <w:bdr w:val="single" w:sz="6" w:space="0" w:color="DDDDDD" w:frame="1"/>
+        </w:rPr>
+        <w:t xml:space="preserve"> type: String, require: true, </w:t>
+      </w:r>
+      <w:proofErr w:type="spellStart"/>
+      <w:r>
+        <w:rPr>
+          <w:rStyle w:val="HTMLCode"/>
+          <w:rFonts w:ascii="Consolas" w:eastAsiaTheme="majorEastAsia" w:hAnsi="Consolas"/>
+          <w:color w:val="000000"/>
+          <w:bdr w:val="single" w:sz="6" w:space="0" w:color="DDDDDD" w:frame="1"/>
+        </w:rPr>
+        <w:t>enum</w:t>
+      </w:r>
+      <w:proofErr w:type="spellEnd"/>
+      <w:r>
+        <w:rPr>
+          <w:rStyle w:val="HTMLCode"/>
+          <w:rFonts w:ascii="Consolas" w:eastAsiaTheme="majorEastAsia" w:hAnsi="Consolas"/>
+          <w:color w:val="000000"/>
+          <w:bdr w:val="single" w:sz="6" w:space="0" w:color="DDDDDD" w:frame="1"/>
+        </w:rPr>
+        <w:t>: ['</w:t>
+      </w:r>
+      <w:proofErr w:type="spellStart"/>
+      <w:r>
+        <w:rPr>
+          <w:rStyle w:val="HTMLCode"/>
+          <w:rFonts w:ascii="Consolas" w:eastAsiaTheme="majorEastAsia" w:hAnsi="Consolas"/>
+          <w:color w:val="000000"/>
+          <w:bdr w:val="single" w:sz="6" w:space="0" w:color="DDDDDD" w:frame="1"/>
+        </w:rPr>
+        <w:t>Activo</w:t>
+      </w:r>
+      <w:proofErr w:type="spellEnd"/>
+      <w:r>
+        <w:rPr>
+          <w:rStyle w:val="HTMLCode"/>
+          <w:rFonts w:ascii="Consolas" w:eastAsiaTheme="majorEastAsia" w:hAnsi="Consolas"/>
+          <w:color w:val="000000"/>
+          <w:bdr w:val="single" w:sz="6" w:space="0" w:color="DDDDDD" w:frame="1"/>
+        </w:rPr>
+        <w:t>', '</w:t>
+      </w:r>
+      <w:proofErr w:type="spellStart"/>
+      <w:r>
+        <w:rPr>
+          <w:rStyle w:val="HTMLCode"/>
+          <w:rFonts w:ascii="Consolas" w:eastAsiaTheme="majorEastAsia" w:hAnsi="Consolas"/>
+          <w:color w:val="000000"/>
+          <w:bdr w:val="single" w:sz="6" w:space="0" w:color="DDDDDD" w:frame="1"/>
+        </w:rPr>
+        <w:t>Inactivo</w:t>
+      </w:r>
+      <w:proofErr w:type="spellEnd"/>
+      <w:r>
+        <w:rPr>
+          <w:rStyle w:val="HTMLCode"/>
+          <w:rFonts w:ascii="Consolas" w:eastAsiaTheme="majorEastAsia" w:hAnsi="Consolas"/>
+          <w:color w:val="000000"/>
+          <w:bdr w:val="single" w:sz="6" w:space="0" w:color="DDDDDD" w:frame="1"/>
+        </w:rPr>
+        <w:t>'] }</w:t>
+      </w:r>
+    </w:p>
+    <w:p>
+      <w:pPr>
+        <w:pStyle w:val="HTMLPreformatted"/>
+        <w:shd w:val="clear" w:color="auto" w:fill="FFFFFF"/>
+        <w:textAlignment w:val="baseline"/>
+        <w:rPr>
+          <w:rStyle w:val="HTMLCode"/>
+          <w:rFonts w:ascii="Consolas" w:eastAsiaTheme="majorEastAsia" w:hAnsi="Consolas"/>
+          <w:color w:val="000000"/>
+          <w:bdr w:val="single" w:sz="6" w:space="0" w:color="DDDDDD" w:frame="1"/>
+        </w:rPr>
+      </w:pPr>
+      <w:r>
+        <w:rPr>
+          <w:rStyle w:val="HTMLCode"/>
+          <w:rFonts w:ascii="Consolas" w:eastAsiaTheme="majorEastAsia" w:hAnsi="Consolas"/>
+          <w:color w:val="000000"/>
+          <w:bdr w:val="single" w:sz="6" w:space="0" w:color="DDDDDD" w:frame="1"/>
+        </w:rPr>
+        <w:tab/>
+        <w:t>})</w:t>
+      </w:r>
+    </w:p>
+    <w:p>
+      <w:pPr>
+        <w:pStyle w:val="HTMLPreformatted"/>
+        <w:shd w:val="clear" w:color="auto" w:fill="FFFFFF"/>
+        <w:textAlignment w:val="baseline"/>
+        <w:rPr>
+          <w:rStyle w:val="HTMLCode"/>
+          <w:rFonts w:ascii="Consolas" w:eastAsiaTheme="majorEastAsia" w:hAnsi="Consolas"/>
+          <w:color w:val="000000"/>
+          <w:bdr w:val="single" w:sz="6" w:space="0" w:color="DDDDDD" w:frame="1"/>
+        </w:rPr>
+      </w:pPr>
+      <w:r>
+        <w:rPr>
+          <w:rStyle w:val="HTMLCode"/>
+          <w:rFonts w:ascii="Consolas" w:eastAsiaTheme="majorEastAsia" w:hAnsi="Consolas"/>
+          <w:color w:val="000000"/>
+          <w:bdr w:val="single" w:sz="6" w:space="0" w:color="DDDDDD" w:frame="1"/>
+        </w:rPr>
+        <w:tab/>
+      </w:r>
+      <w:proofErr w:type="spellStart"/>
+      <w:r>
+        <w:rPr>
+          <w:rStyle w:val="HTMLCode"/>
+          <w:rFonts w:ascii="Consolas" w:eastAsiaTheme="majorEastAsia" w:hAnsi="Consolas"/>
+          <w:color w:val="000000"/>
+          <w:bdr w:val="single" w:sz="6" w:space="0" w:color="DDDDDD" w:frame="1"/>
+        </w:rPr>
+        <w:t>lef</w:t>
+      </w:r>
+      <w:proofErr w:type="spellEnd"/>
+      <w:r>
+        <w:rPr>
+          <w:rStyle w:val="HTMLCode"/>
+          <w:rFonts w:ascii="Consolas" w:eastAsiaTheme="majorEastAsia" w:hAnsi="Consolas"/>
+          <w:color w:val="000000"/>
+          <w:bdr w:val="single" w:sz="6" w:space="0" w:color="DDDDDD" w:frame="1"/>
+        </w:rPr>
+        <w:t xml:space="preserve"> </w:t>
+      </w:r>
+      <w:proofErr w:type="spellStart"/>
+      <w:r>
+        <w:rPr>
+          <w:rStyle w:val="HTMLCode"/>
+          <w:rFonts w:ascii="Consolas" w:eastAsiaTheme="majorEastAsia" w:hAnsi="Consolas"/>
+          <w:color w:val="000000"/>
+          <w:bdr w:val="single" w:sz="6" w:space="0" w:color="DDDDDD" w:frame="1"/>
+        </w:rPr>
+        <w:t>UserModel</w:t>
+      </w:r>
+      <w:proofErr w:type="spellEnd"/>
+      <w:r>
+        <w:rPr>
+          <w:rStyle w:val="HTMLCode"/>
+          <w:rFonts w:ascii="Consolas" w:eastAsiaTheme="majorEastAsia" w:hAnsi="Consolas"/>
+          <w:color w:val="000000"/>
+          <w:bdr w:val="single" w:sz="6" w:space="0" w:color="DDDDDD" w:frame="1"/>
+        </w:rPr>
+        <w:t xml:space="preserve"> = </w:t>
+      </w:r>
+      <w:proofErr w:type="spellStart"/>
+      <w:proofErr w:type="gramStart"/>
+      <w:r>
+        <w:rPr>
+          <w:rStyle w:val="HTMLCode"/>
+          <w:rFonts w:ascii="Consolas" w:eastAsiaTheme="majorEastAsia" w:hAnsi="Consolas"/>
+          <w:color w:val="000000"/>
+          <w:bdr w:val="single" w:sz="6" w:space="0" w:color="DDDDDD" w:frame="1"/>
+        </w:rPr>
+        <w:t>mongoose.model</w:t>
+      </w:r>
+      <w:proofErr w:type="spellEnd"/>
+      <w:proofErr w:type="gramEnd"/>
+      <w:r>
+        <w:rPr>
+          <w:rStyle w:val="HTMLCode"/>
+          <w:rFonts w:ascii="Consolas" w:eastAsiaTheme="majorEastAsia" w:hAnsi="Consolas"/>
+          <w:color w:val="000000"/>
+          <w:bdr w:val="single" w:sz="6" w:space="0" w:color="DDDDDD" w:frame="1"/>
+        </w:rPr>
+        <w:t>('</w:t>
+      </w:r>
+      <w:proofErr w:type="spellStart"/>
+      <w:r>
+        <w:rPr>
+          <w:rStyle w:val="HTMLCode"/>
+          <w:rFonts w:ascii="Consolas" w:eastAsiaTheme="majorEastAsia" w:hAnsi="Consolas"/>
+          <w:color w:val="000000"/>
+          <w:bdr w:val="single" w:sz="6" w:space="0" w:color="DDDDDD" w:frame="1"/>
+        </w:rPr>
+        <w:t>Usuario</w:t>
+      </w:r>
+      <w:proofErr w:type="spellEnd"/>
+      <w:r>
+        <w:rPr>
+          <w:rStyle w:val="HTMLCode"/>
+          <w:rFonts w:ascii="Consolas" w:eastAsiaTheme="majorEastAsia" w:hAnsi="Consolas"/>
+          <w:color w:val="000000"/>
+          <w:bdr w:val="single" w:sz="6" w:space="0" w:color="DDDDDD" w:frame="1"/>
+        </w:rPr>
+        <w:t xml:space="preserve">', </w:t>
+      </w:r>
+      <w:proofErr w:type="spellStart"/>
+      <w:r>
+        <w:rPr>
+          <w:rStyle w:val="HTMLCode"/>
+          <w:rFonts w:ascii="Consolas" w:eastAsiaTheme="majorEastAsia" w:hAnsi="Consolas"/>
+          <w:color w:val="000000"/>
+          <w:bdr w:val="single" w:sz="6" w:space="0" w:color="DDDDDD" w:frame="1"/>
+        </w:rPr>
+        <w:t>UserSchema</w:t>
+      </w:r>
+      <w:proofErr w:type="spellEnd"/>
+      <w:r>
+        <w:rPr>
+          <w:rStyle w:val="HTMLCode"/>
+          <w:rFonts w:ascii="Consolas" w:eastAsiaTheme="majorEastAsia" w:hAnsi="Consolas"/>
+          <w:color w:val="000000"/>
+          <w:bdr w:val="single" w:sz="6" w:space="0" w:color="DDDDDD" w:frame="1"/>
+        </w:rPr>
+        <w:t>)</w:t>
+      </w:r>
+    </w:p>
+    <w:p>
+      <w:pPr>
+        <w:pStyle w:val="HTMLPreformatted"/>
+        <w:shd w:val="clear" w:color="auto" w:fill="FFFFFF"/>
+        <w:textAlignment w:val="baseline"/>
+        <w:rPr>
+          <w:color w:val="000000"/>
+          <w:lang w:val="es-CR"/>
+        </w:rPr>
+      </w:pPr>
+      <w:r>
+        <w:rPr>
+          <w:rStyle w:val="HTMLCode"/>
+          <w:rFonts w:ascii="Consolas" w:eastAsiaTheme="majorEastAsia" w:hAnsi="Consolas"/>
+          <w:color w:val="000000"/>
+          <w:bdr w:val="single" w:sz="6" w:space="0" w:color="DDDDDD" w:frame="1"/>
+        </w:rPr>
+        <w:tab/>
+      </w:r>
+      <w:proofErr w:type="spellStart"/>
+      <w:proofErr w:type="gramStart"/>
+      <w:r>
+        <w:rPr>
+          <w:rStyle w:val="HTMLCode"/>
+          <w:rFonts w:ascii="Consolas" w:eastAsiaTheme="majorEastAsia" w:hAnsi="Consolas"/>
+          <w:color w:val="000000"/>
+          <w:bdr w:val="single" w:sz="6" w:space="0" w:color="DDDDDD" w:frame="1"/>
+          <w:lang w:val="es-CR"/>
+        </w:rPr>
+        <w:t>module.exports</w:t>
+      </w:r>
+      <w:proofErr w:type="spellEnd"/>
+      <w:proofErr w:type="gramEnd"/>
+      <w:r>
+        <w:rPr>
+          <w:rStyle w:val="HTMLCode"/>
+          <w:rFonts w:ascii="Consolas" w:eastAsiaTheme="majorEastAsia" w:hAnsi="Consolas"/>
+          <w:color w:val="000000"/>
+          <w:bdr w:val="single" w:sz="6" w:space="0" w:color="DDDDDD" w:frame="1"/>
+          <w:lang w:val="es-CR"/>
+        </w:rPr>
+        <w:t xml:space="preserve"> = </w:t>
+      </w:r>
+      <w:proofErr w:type="spellStart"/>
+      <w:r>
+        <w:rPr>
+          <w:rStyle w:val="HTMLCode"/>
+          <w:rFonts w:ascii="Consolas" w:eastAsiaTheme="majorEastAsia" w:hAnsi="Consolas"/>
+          <w:color w:val="000000"/>
+          <w:bdr w:val="single" w:sz="6" w:space="0" w:color="DDDDDD" w:frame="1"/>
+          <w:lang w:val="es-CR"/>
+        </w:rPr>
+        <w:t>UserSchema</w:t>
+      </w:r>
+      <w:proofErr w:type="spellEnd"/>
+      <w:r>
+        <w:rPr>
+          <w:rStyle w:val="HTMLCode"/>
+          <w:rFonts w:ascii="Consolas" w:eastAsiaTheme="majorEastAsia" w:hAnsi="Consolas"/>
+          <w:color w:val="000000"/>
+          <w:bdr w:val="single" w:sz="6" w:space="0" w:color="DDDDDD" w:frame="1"/>
+          <w:lang w:val="es-CR"/>
+        </w:rPr>
+        <w:t xml:space="preserve"> </w:t>
+      </w:r>
+    </w:p>
+    <w:p>
+      <w:pPr>
+        <w:shd w:val="clear" w:color="auto" w:fill="FFFFFF"/>
+        <w:textAlignment w:val="baseline"/>
+        <w:rPr>
+          <w:rFonts w:ascii="Arial" w:hAnsi="Arial" w:cs="Arial"/>
+          <w:color w:val="000000"/>
+          <w:lang w:val="es-CR"/>
+        </w:rPr>
+      </w:pPr>
+      <w:r>
+        <w:rPr>
+          <w:rFonts w:ascii="Arial" w:hAnsi="Arial" w:cs="Arial"/>
+          <w:color w:val="000000"/>
+          <w:lang w:val="es-CR"/>
+        </w:rPr>
+        <w:br/>
+      </w:r>
+      <w:r>
+        <w:rPr>
+          <w:rFonts w:ascii="Arial" w:eastAsia="Times New Roman" w:hAnsi="Arial" w:cs="Arial"/>
+          <w:color w:val="2C3E50"/>
+          <w:sz w:val="21"/>
+          <w:szCs w:val="21"/>
+          <w:lang w:val="es-CR"/>
+        </w:rPr>
+        <w:t xml:space="preserve">2. Conexión con MongoDB a través de </w:t>
+      </w:r>
+      <w:proofErr w:type="spellStart"/>
+      <w:r>
+        <w:rPr>
+          <w:rFonts w:ascii="Arial" w:eastAsia="Times New Roman" w:hAnsi="Arial" w:cs="Arial"/>
+          <w:color w:val="2C3E50"/>
+          <w:sz w:val="21"/>
+          <w:szCs w:val="21"/>
+          <w:lang w:val="es-CR"/>
+        </w:rPr>
+        <w:t>Mongoose</w:t>
+      </w:r>
+      <w:proofErr w:type="spellEnd"/>
+      <w:r>
+        <w:rPr>
+          <w:rFonts w:ascii="Arial" w:eastAsia="Times New Roman" w:hAnsi="Arial" w:cs="Arial"/>
+          <w:color w:val="2C3E50"/>
+          <w:sz w:val="21"/>
+          <w:szCs w:val="21"/>
+          <w:lang w:val="es-CR"/>
+        </w:rPr>
+        <w:t>:</w:t>
+      </w:r>
+    </w:p>
+    <w:p>
+      <w:pPr>
+        <w:pStyle w:val="HTMLPreformatted"/>
+        <w:shd w:val="clear" w:color="auto" w:fill="FFFFFF"/>
+        <w:textAlignment w:val="baseline"/>
+        <w:rPr>
+          <w:color w:val="000000"/>
+        </w:rPr>
+      </w:pPr>
+      <w:proofErr w:type="spellStart"/>
+      <w:proofErr w:type="gramStart"/>
+      <w:r>
+        <w:rPr>
+          <w:rStyle w:val="HTMLCode"/>
+          <w:rFonts w:ascii="Consolas" w:eastAsiaTheme="majorEastAsia" w:hAnsi="Consolas"/>
+          <w:color w:val="000000"/>
+          <w:bdr w:val="single" w:sz="6" w:space="0" w:color="DDDDDD" w:frame="1"/>
+        </w:rPr>
+        <w:t>mongoose.connect</w:t>
+      </w:r>
+      <w:proofErr w:type="spellEnd"/>
+      <w:proofErr w:type="gramEnd"/>
+      <w:r>
+        <w:rPr>
+          <w:rStyle w:val="HTMLCode"/>
+          <w:rFonts w:ascii="Consolas" w:eastAsiaTheme="majorEastAsia" w:hAnsi="Consolas"/>
+          <w:color w:val="000000"/>
+          <w:bdr w:val="single" w:sz="6" w:space="0" w:color="DDDDDD" w:frame="1"/>
+        </w:rPr>
+        <w:t>('</w:t>
+      </w:r>
+      <w:proofErr w:type="spellStart"/>
+      <w:r>
+        <w:rPr>
+          <w:rStyle w:val="HTMLCode"/>
+          <w:rFonts w:ascii="Consolas" w:eastAsiaTheme="majorEastAsia" w:hAnsi="Consolas"/>
+          <w:color w:val="000000"/>
+          <w:bdr w:val="single" w:sz="6" w:space="0" w:color="DDDDDD" w:frame="1"/>
+        </w:rPr>
+        <w:t>mongodb</w:t>
+      </w:r>
+      <w:proofErr w:type="spellEnd"/>
+      <w:r>
+        <w:rPr>
+          <w:rStyle w:val="HTMLCode"/>
+          <w:rFonts w:ascii="Consolas" w:eastAsiaTheme="majorEastAsia" w:hAnsi="Consolas"/>
+          <w:color w:val="000000"/>
+          <w:bdr w:val="single" w:sz="6" w:space="0" w:color="DDDDDD" w:frame="1"/>
+        </w:rPr>
+        <w:t>://localhost/c7')</w:t>
+      </w:r>
+    </w:p>
+    <w:p>
+      <w:pPr>
+        <w:shd w:val="clear" w:color="auto" w:fill="FFFFFF"/>
+        <w:textAlignment w:val="baseline"/>
+        <w:rPr>
+          <w:rFonts w:ascii="Arial" w:hAnsi="Arial" w:cs="Arial"/>
+          <w:color w:val="000000"/>
+          <w:lang w:val="es-CR"/>
+        </w:rPr>
+      </w:pPr>
+      <w:r>
+        <w:rPr>
+          <w:rFonts w:ascii="Arial" w:hAnsi="Arial" w:cs="Arial"/>
+          <w:color w:val="000000"/>
+          <w:lang w:val="es-CR"/>
+        </w:rPr>
+        <w:br/>
+      </w:r>
+      <w:r>
+        <w:rPr>
+          <w:rFonts w:ascii="Arial" w:eastAsia="Times New Roman" w:hAnsi="Arial" w:cs="Arial"/>
+          <w:color w:val="2C3E50"/>
+          <w:sz w:val="21"/>
+          <w:szCs w:val="21"/>
+          <w:lang w:val="es-CR"/>
+        </w:rPr>
+        <w:t xml:space="preserve">La base de datos la llamaremos c7 (curso 7). Para probar que la conexión se realiza con éxito y se </w:t>
+      </w:r>
+      <w:r>
+        <w:rPr>
+          <w:rFonts w:ascii="Arial" w:eastAsia="Times New Roman" w:hAnsi="Arial" w:cs="Arial"/>
+          <w:color w:val="2C3E50"/>
+          <w:sz w:val="21"/>
+          <w:szCs w:val="21"/>
+          <w:lang w:val="es-CR"/>
+        </w:rPr>
+        <w:lastRenderedPageBreak/>
+        <w:t xml:space="preserve">crean tanto la base de datos como la colección, abriremos una terminal: entramos al REPL de Mongo y listamos las bases de datos con el comando </w:t>
+      </w:r>
+      <w:proofErr w:type="gramStart"/>
+      <w:r>
+        <w:rPr>
+          <w:rFonts w:ascii="Arial" w:eastAsia="Times New Roman" w:hAnsi="Arial" w:cs="Arial"/>
+          <w:color w:val="2C3E50"/>
+          <w:sz w:val="21"/>
+          <w:szCs w:val="21"/>
+          <w:lang w:val="es-CR"/>
+        </w:rPr>
+        <w:t>show</w:t>
+      </w:r>
+      <w:proofErr w:type="gramEnd"/>
+      <w:r>
+        <w:rPr>
+          <w:rFonts w:ascii="Arial" w:eastAsia="Times New Roman" w:hAnsi="Arial" w:cs="Arial"/>
+          <w:color w:val="2C3E50"/>
+          <w:sz w:val="21"/>
+          <w:szCs w:val="21"/>
+          <w:lang w:val="es-CR"/>
+        </w:rPr>
+        <w:t xml:space="preserve"> </w:t>
+      </w:r>
+      <w:proofErr w:type="spellStart"/>
+      <w:r>
+        <w:rPr>
+          <w:rFonts w:ascii="Arial" w:eastAsia="Times New Roman" w:hAnsi="Arial" w:cs="Arial"/>
+          <w:color w:val="2C3E50"/>
+          <w:sz w:val="21"/>
+          <w:szCs w:val="21"/>
+          <w:lang w:val="es-CR"/>
+        </w:rPr>
+        <w:t>dbs</w:t>
+      </w:r>
+      <w:proofErr w:type="spellEnd"/>
+      <w:r>
+        <w:rPr>
+          <w:rFonts w:ascii="Arial" w:eastAsia="Times New Roman" w:hAnsi="Arial" w:cs="Arial"/>
+          <w:color w:val="2C3E50"/>
+          <w:sz w:val="21"/>
+          <w:szCs w:val="21"/>
+          <w:lang w:val="es-CR"/>
+        </w:rPr>
+        <w:t>. Recuerda tener corriendo el servicio </w:t>
+      </w:r>
+      <w:proofErr w:type="spellStart"/>
+      <w:r>
+        <w:rPr>
+          <w:rFonts w:ascii="Arial" w:eastAsia="Times New Roman" w:hAnsi="Arial" w:cs="Arial"/>
+          <w:color w:val="2C3E50"/>
+          <w:sz w:val="21"/>
+          <w:szCs w:val="21"/>
+          <w:lang w:val="es-CR"/>
+        </w:rPr>
+        <w:t>MongoD</w:t>
+      </w:r>
+      <w:proofErr w:type="spellEnd"/>
+      <w:r>
+        <w:rPr>
+          <w:rFonts w:ascii="Arial" w:eastAsia="Times New Roman" w:hAnsi="Arial" w:cs="Arial"/>
+          <w:color w:val="2C3E50"/>
+          <w:sz w:val="21"/>
+          <w:szCs w:val="21"/>
+          <w:lang w:val="es-CR"/>
+        </w:rPr>
+        <w:t>.</w:t>
+      </w:r>
+      <w:r>
+        <w:rPr>
+          <w:rFonts w:ascii="Arial" w:hAnsi="Arial" w:cs="Arial"/>
+          <w:color w:val="000000"/>
+          <w:lang w:val="es-CR"/>
+        </w:rPr>
+        <w:br/>
+      </w:r>
+      <w:r>
+        <w:rPr>
+          <w:rFonts w:ascii="Arial" w:hAnsi="Arial" w:cs="Arial"/>
+          <w:color w:val="000000"/>
+          <w:lang w:val="es-CR"/>
+        </w:rPr>
+        <w:br/>
+      </w:r>
+      <w:r>
+        <w:rPr>
+          <w:rFonts w:ascii="Arial" w:eastAsia="Times New Roman" w:hAnsi="Arial" w:cs="Arial"/>
+          <w:color w:val="2C3E50"/>
+          <w:sz w:val="21"/>
+          <w:szCs w:val="21"/>
+          <w:lang w:val="es-CR"/>
+        </w:rPr>
+        <w:t>3. Ve a las bases de datos y verifica que existe c7:</w:t>
+      </w:r>
+      <w:r>
+        <w:rPr>
+          <w:rFonts w:ascii="Arial" w:hAnsi="Arial" w:cs="Arial"/>
+          <w:color w:val="000000"/>
+          <w:lang w:val="es-CR"/>
+        </w:rPr>
+        <w:br/>
+      </w:r>
+    </w:p>
+    <w:p>
+      <w:pPr>
+        <w:pStyle w:val="HTMLPreformatted"/>
+        <w:shd w:val="clear" w:color="auto" w:fill="FFFFFF"/>
+        <w:textAlignment w:val="baseline"/>
+        <w:rPr>
+          <w:rStyle w:val="HTMLCode"/>
+          <w:rFonts w:ascii="Consolas" w:eastAsiaTheme="majorEastAsia" w:hAnsi="Consolas"/>
+          <w:color w:val="000000"/>
+          <w:bdr w:val="single" w:sz="6" w:space="0" w:color="DDDDDD" w:frame="1"/>
+          <w:lang w:val="es-CR"/>
+        </w:rPr>
+      </w:pPr>
+      <w:r>
+        <w:rPr>
+          <w:rStyle w:val="HTMLCode"/>
+          <w:rFonts w:ascii="Consolas" w:eastAsiaTheme="majorEastAsia" w:hAnsi="Consolas"/>
+          <w:color w:val="000000"/>
+          <w:bdr w:val="single" w:sz="6" w:space="0" w:color="DDDDDD" w:frame="1"/>
+          <w:lang w:val="es-CR"/>
+        </w:rPr>
+        <w:t>&gt;</w:t>
+      </w:r>
+      <w:proofErr w:type="gramStart"/>
+      <w:r>
+        <w:rPr>
+          <w:rStyle w:val="HTMLCode"/>
+          <w:rFonts w:ascii="Consolas" w:eastAsiaTheme="majorEastAsia" w:hAnsi="Consolas"/>
+          <w:color w:val="000000"/>
+          <w:bdr w:val="single" w:sz="6" w:space="0" w:color="DDDDDD" w:frame="1"/>
+          <w:lang w:val="es-CR"/>
+        </w:rPr>
+        <w:t>show</w:t>
+      </w:r>
+      <w:proofErr w:type="gramEnd"/>
+      <w:r>
+        <w:rPr>
+          <w:rStyle w:val="HTMLCode"/>
+          <w:rFonts w:ascii="Consolas" w:eastAsiaTheme="majorEastAsia" w:hAnsi="Consolas"/>
+          <w:color w:val="000000"/>
+          <w:bdr w:val="single" w:sz="6" w:space="0" w:color="DDDDDD" w:frame="1"/>
+          <w:lang w:val="es-CR"/>
+        </w:rPr>
+        <w:t xml:space="preserve"> </w:t>
+      </w:r>
+      <w:proofErr w:type="spellStart"/>
+      <w:r>
+        <w:rPr>
+          <w:rStyle w:val="HTMLCode"/>
+          <w:rFonts w:ascii="Consolas" w:eastAsiaTheme="majorEastAsia" w:hAnsi="Consolas"/>
+          <w:color w:val="000000"/>
+          <w:bdr w:val="single" w:sz="6" w:space="0" w:color="DDDDDD" w:frame="1"/>
+          <w:lang w:val="es-CR"/>
+        </w:rPr>
+        <w:t>dbs</w:t>
+      </w:r>
+      <w:proofErr w:type="spellEnd"/>
+    </w:p>
+    <w:p>
+      <w:pPr>
+        <w:pStyle w:val="HTMLPreformatted"/>
+        <w:shd w:val="clear" w:color="auto" w:fill="FFFFFF"/>
+        <w:textAlignment w:val="baseline"/>
+        <w:rPr>
+          <w:color w:val="000000"/>
+          <w:lang w:val="es-CR"/>
+        </w:rPr>
+      </w:pPr>
+      <w:r>
+        <w:rPr>
+          <w:rStyle w:val="HTMLCode"/>
+          <w:rFonts w:ascii="Consolas" w:eastAsiaTheme="majorEastAsia" w:hAnsi="Consolas"/>
+          <w:color w:val="000000"/>
+          <w:bdr w:val="single" w:sz="6" w:space="0" w:color="DDDDDD" w:frame="1"/>
+          <w:lang w:val="es-CR"/>
+        </w:rPr>
+        <w:t>c7        0.000GB</w:t>
+      </w:r>
+    </w:p>
+    <w:p>
+      <w:pPr>
+        <w:shd w:val="clear" w:color="auto" w:fill="FFFFFF"/>
+        <w:textAlignment w:val="baseline"/>
+        <w:rPr>
+          <w:rFonts w:ascii="Arial" w:hAnsi="Arial" w:cs="Arial"/>
+          <w:color w:val="000000"/>
+          <w:lang w:val="es-CR"/>
+        </w:rPr>
+      </w:pPr>
+      <w:r>
+        <w:rPr>
+          <w:rFonts w:ascii="Arial" w:hAnsi="Arial" w:cs="Arial"/>
+          <w:color w:val="000000"/>
+          <w:lang w:val="es-CR"/>
+        </w:rPr>
+        <w:br/>
+      </w:r>
+      <w:r>
+        <w:rPr>
+          <w:rFonts w:ascii="Arial" w:eastAsia="Times New Roman" w:hAnsi="Arial" w:cs="Arial"/>
+          <w:color w:val="2C3E50"/>
+          <w:sz w:val="21"/>
+          <w:szCs w:val="21"/>
+          <w:lang w:val="es-CR"/>
+        </w:rPr>
+        <w:t>4. Usa la base de datos y verifica que exista la colección usuarios:</w:t>
+      </w:r>
+    </w:p>
+    <w:p>
+      <w:pPr>
+        <w:pStyle w:val="HTMLPreformatted"/>
+        <w:shd w:val="clear" w:color="auto" w:fill="FFFFFF"/>
+        <w:textAlignment w:val="baseline"/>
+        <w:rPr>
+          <w:rStyle w:val="HTMLCode"/>
+          <w:rFonts w:ascii="Consolas" w:eastAsiaTheme="majorEastAsia" w:hAnsi="Consolas"/>
+          <w:color w:val="000000"/>
+          <w:bdr w:val="single" w:sz="6" w:space="0" w:color="DDDDDD" w:frame="1"/>
+        </w:rPr>
+      </w:pPr>
+      <w:r>
+        <w:rPr>
+          <w:rStyle w:val="HTMLCode"/>
+          <w:rFonts w:ascii="Consolas" w:eastAsiaTheme="majorEastAsia" w:hAnsi="Consolas"/>
+          <w:color w:val="000000"/>
+          <w:bdr w:val="single" w:sz="6" w:space="0" w:color="DDDDDD" w:frame="1"/>
+        </w:rPr>
+        <w:t>&gt; use c7</w:t>
+      </w:r>
+    </w:p>
+    <w:p>
+      <w:pPr>
+        <w:pStyle w:val="HTMLPreformatted"/>
+        <w:shd w:val="clear" w:color="auto" w:fill="FFFFFF"/>
+        <w:textAlignment w:val="baseline"/>
+        <w:rPr>
+          <w:rStyle w:val="HTMLCode"/>
+          <w:rFonts w:ascii="Consolas" w:eastAsiaTheme="majorEastAsia" w:hAnsi="Consolas"/>
+          <w:color w:val="000000"/>
+          <w:bdr w:val="single" w:sz="6" w:space="0" w:color="DDDDDD" w:frame="1"/>
+        </w:rPr>
+      </w:pPr>
+      <w:r>
+        <w:rPr>
+          <w:rStyle w:val="HTMLCode"/>
+          <w:rFonts w:ascii="Consolas" w:eastAsiaTheme="majorEastAsia" w:hAnsi="Consolas"/>
+          <w:color w:val="000000"/>
+          <w:bdr w:val="single" w:sz="6" w:space="0" w:color="DDDDDD" w:frame="1"/>
+        </w:rPr>
+        <w:t xml:space="preserve">switched to </w:t>
+      </w:r>
+      <w:proofErr w:type="spellStart"/>
+      <w:r>
+        <w:rPr>
+          <w:rStyle w:val="HTMLCode"/>
+          <w:rFonts w:ascii="Consolas" w:eastAsiaTheme="majorEastAsia" w:hAnsi="Consolas"/>
+          <w:color w:val="000000"/>
+          <w:bdr w:val="single" w:sz="6" w:space="0" w:color="DDDDDD" w:frame="1"/>
+        </w:rPr>
+        <w:t>db</w:t>
+      </w:r>
+      <w:proofErr w:type="spellEnd"/>
+      <w:r>
+        <w:rPr>
+          <w:rStyle w:val="HTMLCode"/>
+          <w:rFonts w:ascii="Consolas" w:eastAsiaTheme="majorEastAsia" w:hAnsi="Consolas"/>
+          <w:color w:val="000000"/>
+          <w:bdr w:val="single" w:sz="6" w:space="0" w:color="DDDDDD" w:frame="1"/>
+        </w:rPr>
+        <w:t xml:space="preserve"> c7</w:t>
+      </w:r>
+    </w:p>
+    <w:p>
+      <w:pPr>
+        <w:pStyle w:val="HTMLPreformatted"/>
+        <w:shd w:val="clear" w:color="auto" w:fill="FFFFFF"/>
+        <w:textAlignment w:val="baseline"/>
+        <w:rPr>
+          <w:rStyle w:val="HTMLCode"/>
+          <w:rFonts w:ascii="Consolas" w:eastAsiaTheme="majorEastAsia" w:hAnsi="Consolas"/>
+          <w:color w:val="000000"/>
+          <w:bdr w:val="single" w:sz="6" w:space="0" w:color="DDDDDD" w:frame="1"/>
+          <w:lang w:val="es-CR"/>
+        </w:rPr>
+      </w:pPr>
+      <w:r>
+        <w:rPr>
+          <w:rStyle w:val="HTMLCode"/>
+          <w:rFonts w:ascii="Consolas" w:eastAsiaTheme="majorEastAsia" w:hAnsi="Consolas"/>
+          <w:color w:val="000000"/>
+          <w:bdr w:val="single" w:sz="6" w:space="0" w:color="DDDDDD" w:frame="1"/>
+          <w:lang w:val="es-CR"/>
+        </w:rPr>
+        <w:t xml:space="preserve">&gt; </w:t>
+      </w:r>
+      <w:proofErr w:type="gramStart"/>
+      <w:r>
+        <w:rPr>
+          <w:rStyle w:val="HTMLCode"/>
+          <w:rFonts w:ascii="Consolas" w:eastAsiaTheme="majorEastAsia" w:hAnsi="Consolas"/>
+          <w:color w:val="000000"/>
+          <w:bdr w:val="single" w:sz="6" w:space="0" w:color="DDDDDD" w:frame="1"/>
+          <w:lang w:val="es-CR"/>
+        </w:rPr>
+        <w:t>show</w:t>
+      </w:r>
+      <w:proofErr w:type="gramEnd"/>
+      <w:r>
+        <w:rPr>
+          <w:rStyle w:val="HTMLCode"/>
+          <w:rFonts w:ascii="Consolas" w:eastAsiaTheme="majorEastAsia" w:hAnsi="Consolas"/>
+          <w:color w:val="000000"/>
+          <w:bdr w:val="single" w:sz="6" w:space="0" w:color="DDDDDD" w:frame="1"/>
+          <w:lang w:val="es-CR"/>
+        </w:rPr>
+        <w:t xml:space="preserve"> </w:t>
+      </w:r>
+      <w:proofErr w:type="spellStart"/>
+      <w:r>
+        <w:rPr>
+          <w:rStyle w:val="HTMLCode"/>
+          <w:rFonts w:ascii="Consolas" w:eastAsiaTheme="majorEastAsia" w:hAnsi="Consolas"/>
+          <w:color w:val="000000"/>
+          <w:bdr w:val="single" w:sz="6" w:space="0" w:color="DDDDDD" w:frame="1"/>
+          <w:lang w:val="es-CR"/>
+        </w:rPr>
+        <w:t>colletion</w:t>
+      </w:r>
+      <w:proofErr w:type="spellEnd"/>
+    </w:p>
+    <w:p>
+      <w:pPr>
+        <w:pStyle w:val="HTMLPreformatted"/>
+        <w:shd w:val="clear" w:color="auto" w:fill="FFFFFF"/>
+        <w:textAlignment w:val="baseline"/>
+        <w:rPr>
+          <w:rStyle w:val="HTMLCode"/>
+          <w:rFonts w:ascii="Consolas" w:eastAsiaTheme="majorEastAsia" w:hAnsi="Consolas"/>
+          <w:color w:val="000000"/>
+          <w:bdr w:val="single" w:sz="6" w:space="0" w:color="DDDDDD" w:frame="1"/>
+          <w:lang w:val="es-CR"/>
+        </w:rPr>
+      </w:pPr>
+      <w:r>
+        <w:rPr>
+          <w:rStyle w:val="HTMLCode"/>
+          <w:rFonts w:ascii="Consolas" w:eastAsiaTheme="majorEastAsia" w:hAnsi="Consolas"/>
+          <w:color w:val="000000"/>
+          <w:bdr w:val="single" w:sz="6" w:space="0" w:color="DDDDDD" w:frame="1"/>
+          <w:lang w:val="es-CR"/>
+        </w:rPr>
+        <w:t>usuarios</w:t>
+      </w:r>
+    </w:p>
+    <w:p>
+      <w:pPr>
+        <w:pStyle w:val="HTMLPreformatted"/>
+        <w:shd w:val="clear" w:color="auto" w:fill="FFFFFF"/>
+        <w:textAlignment w:val="baseline"/>
+        <w:rPr>
+          <w:color w:val="000000"/>
+          <w:lang w:val="es-CR"/>
+        </w:rPr>
+      </w:pPr>
+      <w:r>
+        <w:rPr>
+          <w:rStyle w:val="HTMLCode"/>
+          <w:rFonts w:ascii="Consolas" w:eastAsiaTheme="majorEastAsia" w:hAnsi="Consolas"/>
+          <w:color w:val="000000"/>
+          <w:bdr w:val="single" w:sz="6" w:space="0" w:color="DDDDDD" w:frame="1"/>
+          <w:lang w:val="es-CR"/>
+        </w:rPr>
+        <w:t>&gt;</w:t>
+      </w:r>
+    </w:p>
+    <w:p>
+      <w:pPr>
+        <w:shd w:val="clear" w:color="auto" w:fill="FFFFFF"/>
+        <w:textAlignment w:val="baseline"/>
+        <w:rPr>
+          <w:rFonts w:ascii="Arial" w:hAnsi="Arial" w:cs="Arial"/>
+          <w:color w:val="000000"/>
+          <w:lang w:val="es-CR"/>
+        </w:rPr>
+      </w:pPr>
+      <w:r>
+        <w:rPr>
+          <w:rFonts w:ascii="Arial" w:hAnsi="Arial" w:cs="Arial"/>
+          <w:color w:val="000000"/>
+          <w:lang w:val="es-CR"/>
+        </w:rPr>
+        <w:br/>
+      </w:r>
+      <w:r>
+        <w:rPr>
+          <w:rFonts w:ascii="Arial" w:eastAsia="Times New Roman" w:hAnsi="Arial" w:cs="Arial"/>
+          <w:color w:val="2C3E50"/>
+          <w:sz w:val="21"/>
+          <w:szCs w:val="21"/>
+          <w:lang w:val="es-CR"/>
+        </w:rPr>
+        <w:t>Con esto, nuestro servidor se encuentra correctamente enlazado con MongoDB y tiene el modelo de usuarios definido.</w:t>
+      </w:r>
+    </w:p>
+    <w:p>
+      <w:pPr>
+        <w:shd w:val="clear" w:color="auto" w:fill="FFFFFF"/>
+        <w:spacing w:after="0" w:line="300" w:lineRule="atLeast"/>
+        <w:rPr>
+          <w:rFonts w:ascii="Arial" w:eastAsia="Times New Roman" w:hAnsi="Arial" w:cs="Arial"/>
+          <w:color w:val="2C3E50"/>
+          <w:sz w:val="21"/>
+          <w:szCs w:val="21"/>
+          <w:lang w:val="es-CR"/>
+        </w:rPr>
+      </w:pPr>
+    </w:p>
+    <w:p>
+      <w:pPr>
+        <w:shd w:val="clear" w:color="auto" w:fill="FFFFFF"/>
+        <w:spacing w:after="0" w:line="300" w:lineRule="atLeast"/>
+        <w:rPr>
+          <w:rFonts w:ascii="Arial" w:eastAsia="Times New Roman" w:hAnsi="Arial" w:cs="Arial"/>
+          <w:color w:val="2C3E50"/>
+          <w:sz w:val="21"/>
+          <w:szCs w:val="21"/>
+          <w:lang w:val="es-CR"/>
+        </w:rPr>
+      </w:pPr>
     </w:p>
     <w:p>
       <w:pPr>

</xml_diff>